<commit_message>
Ajout d'un logo et mise à jour de la documentation
</commit_message>
<xml_diff>
--- a/documentation_cédric.docx
+++ b/documentation_cédric.docx
@@ -103,7 +103,7 @@
         <w:rPr>
           <w:noProof/>
         </w:rPr>
-        <w:instrText xml:space="preserve"> PAGEREF _Toc361324471 \h </w:instrText>
+        <w:instrText xml:space="preserve"> PAGEREF _Toc361403741 \h </w:instrText>
       </w:r>
       <w:r>
         <w:rPr>
@@ -178,7 +178,7 @@
         <w:rPr>
           <w:noProof/>
         </w:rPr>
-        <w:instrText xml:space="preserve"> PAGEREF _Toc361324472 \h </w:instrText>
+        <w:instrText xml:space="preserve"> PAGEREF _Toc361403742 \h </w:instrText>
       </w:r>
       <w:r>
         <w:rPr>
@@ -251,7 +251,7 @@
         <w:rPr>
           <w:noProof/>
         </w:rPr>
-        <w:instrText xml:space="preserve"> PAGEREF _Toc361324473 \h </w:instrText>
+        <w:instrText xml:space="preserve"> PAGEREF _Toc361403743 \h </w:instrText>
       </w:r>
       <w:r>
         <w:rPr>
@@ -324,7 +324,7 @@
         <w:rPr>
           <w:noProof/>
         </w:rPr>
-        <w:instrText xml:space="preserve"> PAGEREF _Toc361324474 \h </w:instrText>
+        <w:instrText xml:space="preserve"> PAGEREF _Toc361403744 \h </w:instrText>
       </w:r>
       <w:r>
         <w:rPr>
@@ -397,7 +397,7 @@
         <w:rPr>
           <w:noProof/>
         </w:rPr>
-        <w:instrText xml:space="preserve"> PAGEREF _Toc361324475 \h </w:instrText>
+        <w:instrText xml:space="preserve"> PAGEREF _Toc361403745 \h </w:instrText>
       </w:r>
       <w:r>
         <w:rPr>
@@ -470,7 +470,7 @@
         <w:rPr>
           <w:noProof/>
         </w:rPr>
-        <w:instrText xml:space="preserve"> PAGEREF _Toc361324476 \h </w:instrText>
+        <w:instrText xml:space="preserve"> PAGEREF _Toc361403746 \h </w:instrText>
       </w:r>
       <w:r>
         <w:rPr>
@@ -545,7 +545,7 @@
         <w:rPr>
           <w:noProof/>
         </w:rPr>
-        <w:instrText xml:space="preserve"> PAGEREF _Toc361324477 \h </w:instrText>
+        <w:instrText xml:space="preserve"> PAGEREF _Toc361403747 \h </w:instrText>
       </w:r>
       <w:r>
         <w:rPr>
@@ -620,7 +620,7 @@
         <w:rPr>
           <w:noProof/>
         </w:rPr>
-        <w:instrText xml:space="preserve"> PAGEREF _Toc361324478 \h </w:instrText>
+        <w:instrText xml:space="preserve"> PAGEREF _Toc361403748 \h </w:instrText>
       </w:r>
       <w:r>
         <w:rPr>
@@ -693,7 +693,7 @@
         <w:rPr>
           <w:noProof/>
         </w:rPr>
-        <w:instrText xml:space="preserve"> PAGEREF _Toc361324479 \h </w:instrText>
+        <w:instrText xml:space="preserve"> PAGEREF _Toc361403749 \h </w:instrText>
       </w:r>
       <w:r>
         <w:rPr>
@@ -766,7 +766,7 @@
         <w:rPr>
           <w:noProof/>
         </w:rPr>
-        <w:instrText xml:space="preserve"> PAGEREF _Toc361324480 \h </w:instrText>
+        <w:instrText xml:space="preserve"> PAGEREF _Toc361403750 \h </w:instrText>
       </w:r>
       <w:r>
         <w:rPr>
@@ -839,7 +839,7 @@
         <w:rPr>
           <w:noProof/>
         </w:rPr>
-        <w:instrText xml:space="preserve"> PAGEREF _Toc361324481 \h </w:instrText>
+        <w:instrText xml:space="preserve"> PAGEREF _Toc361403751 \h </w:instrText>
       </w:r>
       <w:r>
         <w:rPr>
@@ -912,7 +912,7 @@
         <w:rPr>
           <w:noProof/>
         </w:rPr>
-        <w:instrText xml:space="preserve"> PAGEREF _Toc361324482 \h </w:instrText>
+        <w:instrText xml:space="preserve"> PAGEREF _Toc361403752 \h </w:instrText>
       </w:r>
       <w:r>
         <w:rPr>
@@ -987,7 +987,7 @@
         <w:rPr>
           <w:noProof/>
         </w:rPr>
-        <w:instrText xml:space="preserve"> PAGEREF _Toc361324483 \h </w:instrText>
+        <w:instrText xml:space="preserve"> PAGEREF _Toc361403753 \h </w:instrText>
       </w:r>
       <w:r>
         <w:rPr>
@@ -1062,7 +1062,82 @@
         <w:rPr>
           <w:noProof/>
         </w:rPr>
-        <w:instrText xml:space="preserve"> PAGEREF _Toc361324484 \h </w:instrText>
+        <w:instrText xml:space="preserve"> PAGEREF _Toc361403754 \h </w:instrText>
+      </w:r>
+      <w:r>
+        <w:rPr>
+          <w:noProof/>
+        </w:rPr>
+      </w:r>
+      <w:r>
+        <w:rPr>
+          <w:noProof/>
+        </w:rPr>
+        <w:fldChar w:fldCharType="separate"/>
+      </w:r>
+      <w:r>
+        <w:rPr>
+          <w:noProof/>
+        </w:rPr>
+        <w:t>8</w:t>
+      </w:r>
+      <w:r>
+        <w:rPr>
+          <w:noProof/>
+        </w:rPr>
+        <w:fldChar w:fldCharType="end"/>
+      </w:r>
+    </w:p>
+    <w:p>
+      <w:pPr>
+        <w:pStyle w:val="TM1"/>
+        <w:tabs>
+          <w:tab w:val="left" w:pos="590"/>
+          <w:tab w:val="right" w:leader="dot" w:pos="9056"/>
+        </w:tabs>
+        <w:rPr>
+          <w:noProof/>
+          <w:lang w:eastAsia="ja-JP"/>
+        </w:rPr>
+      </w:pPr>
+      <w:r>
+        <w:rPr>
+          <w:noProof/>
+          <w:lang w:val="en-US"/>
+        </w:rPr>
+        <w:t>VII.</w:t>
+      </w:r>
+      <w:r>
+        <w:rPr>
+          <w:noProof/>
+          <w:lang w:eastAsia="ja-JP"/>
+        </w:rPr>
+        <w:tab/>
+      </w:r>
+      <w:r>
+        <w:rPr>
+          <w:noProof/>
+          <w:lang w:val="en-US"/>
+        </w:rPr>
+        <w:t>Customize the window</w:t>
+      </w:r>
+      <w:r>
+        <w:rPr>
+          <w:noProof/>
+        </w:rPr>
+        <w:tab/>
+      </w:r>
+      <w:r>
+        <w:rPr>
+          <w:noProof/>
+        </w:rPr>
+        <w:fldChar w:fldCharType="begin"/>
+      </w:r>
+      <w:r>
+        <w:rPr>
+          <w:noProof/>
+        </w:rPr>
+        <w:instrText xml:space="preserve"> PAGEREF _Toc361403755 \h </w:instrText>
       </w:r>
       <w:r>
         <w:rPr>
@@ -1192,7 +1267,7 @@
           <w:lang w:val="en-US"/>
         </w:rPr>
       </w:pPr>
-      <w:bookmarkStart w:id="1" w:name="_Toc361324471"/>
+      <w:bookmarkStart w:id="1" w:name="_Toc361403741"/>
       <w:r>
         <w:rPr>
           <w:lang w:val="en-US"/>
@@ -1420,7 +1495,7 @@
           <w:lang w:val="en-US"/>
         </w:rPr>
       </w:pPr>
-      <w:bookmarkStart w:id="2" w:name="_Toc361324472"/>
+      <w:bookmarkStart w:id="2" w:name="_Toc361403742"/>
       <w:r>
         <w:rPr>
           <w:lang w:val="en-US"/>
@@ -1497,7 +1572,7 @@
       <w:pPr>
         <w:pStyle w:val="Titre2"/>
       </w:pPr>
-      <w:bookmarkStart w:id="3" w:name="_Toc361324473"/>
+      <w:bookmarkStart w:id="3" w:name="_Toc361403743"/>
       <w:r>
         <w:t>Create an option</w:t>
       </w:r>
@@ -1750,7 +1825,7 @@
       <w:pPr>
         <w:pStyle w:val="Titre2"/>
       </w:pPr>
-      <w:bookmarkStart w:id="4" w:name="_Toc361324474"/>
+      <w:bookmarkStart w:id="4" w:name="_Toc361403744"/>
       <w:r>
         <w:t>Use file options</w:t>
       </w:r>
@@ -1944,7 +2019,7 @@
       <w:pPr>
         <w:pStyle w:val="Titre2"/>
       </w:pPr>
-      <w:bookmarkStart w:id="5" w:name="_Toc361324475"/>
+      <w:bookmarkStart w:id="5" w:name="_Toc361403745"/>
       <w:r>
         <w:t>Reuse common options</w:t>
       </w:r>
@@ -2148,7 +2223,7 @@
       <w:pPr>
         <w:pStyle w:val="Titre2"/>
       </w:pPr>
-      <w:bookmarkStart w:id="6" w:name="_Toc361324476"/>
+      <w:bookmarkStart w:id="6" w:name="_Toc361403746"/>
       <w:r>
         <w:t>Program mechanics</w:t>
       </w:r>
@@ -2272,7 +2347,7 @@
           <w:lang w:val="en-US"/>
         </w:rPr>
       </w:pPr>
-      <w:bookmarkStart w:id="7" w:name="_Toc361324477"/>
+      <w:bookmarkStart w:id="7" w:name="_Toc361403747"/>
       <w:r>
         <w:rPr>
           <w:lang w:val="en-US"/>
@@ -2830,7 +2905,7 @@
           <w:lang w:val="en-US"/>
         </w:rPr>
       </w:pPr>
-      <w:bookmarkStart w:id="8" w:name="_Toc361324478"/>
+      <w:bookmarkStart w:id="8" w:name="_Toc361403748"/>
       <w:r>
         <w:rPr>
           <w:lang w:val="en-US"/>
@@ -3083,7 +3158,7 @@
           <w:numId w:val="43"/>
         </w:numPr>
       </w:pPr>
-      <w:bookmarkStart w:id="9" w:name="_Toc361324479"/>
+      <w:bookmarkStart w:id="9" w:name="_Toc361403749"/>
       <w:r>
         <w:t>Parse commands</w:t>
       </w:r>
@@ -3433,7 +3508,7 @@
       <w:pPr>
         <w:pStyle w:val="Titre2"/>
       </w:pPr>
-      <w:bookmarkStart w:id="10" w:name="_Toc361324480"/>
+      <w:bookmarkStart w:id="10" w:name="_Toc361403750"/>
       <w:r>
         <w:t>Window mode</w:t>
       </w:r>
@@ -3612,7 +3687,7 @@
       <w:pPr>
         <w:pStyle w:val="Titre2"/>
       </w:pPr>
-      <w:bookmarkStart w:id="11" w:name="_Toc361324481"/>
+      <w:bookmarkStart w:id="11" w:name="_Toc361403751"/>
       <w:r>
         <w:t>HTML files</w:t>
       </w:r>
@@ -4063,7 +4138,7 @@
       <w:pPr>
         <w:pStyle w:val="Titre2"/>
       </w:pPr>
-      <w:bookmarkStart w:id="12" w:name="_Toc361324482"/>
+      <w:bookmarkStart w:id="12" w:name="_Toc361403752"/>
       <w:r>
         <w:t>XML files</w:t>
       </w:r>
@@ -4323,7 +4398,7 @@
           <w:lang w:val="en-US"/>
         </w:rPr>
       </w:pPr>
-      <w:bookmarkStart w:id="13" w:name="_Toc361324483"/>
+      <w:bookmarkStart w:id="13" w:name="_Toc361403753"/>
       <w:r>
         <w:rPr>
           <w:lang w:val="en-US"/>
@@ -5043,7 +5118,7 @@
           <w:lang w:val="en-US"/>
         </w:rPr>
       </w:pPr>
-      <w:bookmarkStart w:id="14" w:name="_Toc361324484"/>
+      <w:bookmarkStart w:id="14" w:name="_Toc361403754"/>
       <w:r>
         <w:rPr>
           <w:lang w:val="en-US"/>
@@ -5132,6 +5207,365 @@
           <w:lang w:val="en-US"/>
         </w:rPr>
         <w:t>with a bash command, each time result will be appended to the others in the file.</w:t>
+      </w:r>
+    </w:p>
+    <w:p>
+      <w:pPr>
+        <w:jc w:val="both"/>
+        <w:rPr>
+          <w:lang w:val="en-US"/>
+        </w:rPr>
+      </w:pPr>
+    </w:p>
+    <w:p>
+      <w:pPr>
+        <w:jc w:val="both"/>
+        <w:rPr>
+          <w:lang w:val="en-US"/>
+        </w:rPr>
+      </w:pPr>
+    </w:p>
+    <w:p>
+      <w:pPr>
+        <w:pStyle w:val="Titre1"/>
+        <w:rPr>
+          <w:lang w:val="en-US"/>
+        </w:rPr>
+      </w:pPr>
+      <w:bookmarkStart w:id="15" w:name="_Toc361403755"/>
+      <w:r>
+        <w:rPr>
+          <w:lang w:val="en-US"/>
+        </w:rPr>
+        <w:t>Customize the window</w:t>
+      </w:r>
+      <w:bookmarkEnd w:id="15"/>
+    </w:p>
+    <w:p>
+      <w:pPr>
+        <w:jc w:val="both"/>
+        <w:rPr>
+          <w:lang w:val="en-US"/>
+        </w:rPr>
+      </w:pPr>
+    </w:p>
+    <w:p>
+      <w:pPr>
+        <w:jc w:val="both"/>
+        <w:rPr>
+          <w:lang w:val="en-US"/>
+        </w:rPr>
+      </w:pPr>
+      <w:r>
+        <w:rPr>
+          <w:lang w:val="en-US"/>
+        </w:rPr>
+        <w:t xml:space="preserve">You can change the window colors and add a logo if you want, you just have to follow the following </w:t>
+      </w:r>
+      <w:proofErr w:type="gramStart"/>
+      <w:r>
+        <w:rPr>
+          <w:lang w:val="en-US"/>
+        </w:rPr>
+        <w:t>rules :</w:t>
+      </w:r>
+      <w:proofErr w:type="gramEnd"/>
+    </w:p>
+    <w:p>
+      <w:pPr>
+        <w:jc w:val="both"/>
+        <w:rPr>
+          <w:lang w:val="en-US"/>
+        </w:rPr>
+      </w:pPr>
+    </w:p>
+    <w:p>
+      <w:pPr>
+        <w:pStyle w:val="Paragraphedeliste"/>
+        <w:numPr>
+          <w:ilvl w:val="0"/>
+          <w:numId w:val="49"/>
+        </w:numPr>
+        <w:jc w:val="both"/>
+        <w:rPr>
+          <w:lang w:val="en-US"/>
+        </w:rPr>
+      </w:pPr>
+      <w:r>
+        <w:rPr>
+          <w:lang w:val="en-US"/>
+        </w:rPr>
+        <w:t xml:space="preserve">You can add your own logo by putting a PNG file in your working directory and naming it </w:t>
+      </w:r>
+      <w:r>
+        <w:rPr>
+          <w:i/>
+          <w:lang w:val="en-US"/>
+        </w:rPr>
+        <w:t>cli_logo.png</w:t>
+      </w:r>
+    </w:p>
+    <w:p>
+      <w:pPr>
+        <w:jc w:val="both"/>
+        <w:rPr>
+          <w:lang w:val="en-US"/>
+        </w:rPr>
+      </w:pPr>
+    </w:p>
+    <w:p>
+      <w:pPr>
+        <w:pStyle w:val="Paragraphedeliste"/>
+        <w:numPr>
+          <w:ilvl w:val="0"/>
+          <w:numId w:val="49"/>
+        </w:numPr>
+        <w:jc w:val="both"/>
+        <w:rPr>
+          <w:lang w:val="en-US"/>
+        </w:rPr>
+      </w:pPr>
+      <w:r>
+        <w:rPr>
+          <w:lang w:val="en-US"/>
+        </w:rPr>
+        <w:t xml:space="preserve">You can replace a color by adding a key in your bundle file, its value must be the name of one of the </w:t>
+      </w:r>
+      <w:r>
+        <w:rPr>
+          <w:i/>
+          <w:lang w:val="en-US"/>
+        </w:rPr>
+        <w:t>Color</w:t>
+      </w:r>
+      <w:r>
+        <w:rPr>
+          <w:lang w:val="en-US"/>
+        </w:rPr>
+        <w:t xml:space="preserve"> class constants or a HTML code (</w:t>
+      </w:r>
+      <w:proofErr w:type="gramStart"/>
+      <w:r>
+        <w:rPr>
+          <w:lang w:val="en-US"/>
+        </w:rPr>
+        <w:t>ex :</w:t>
+      </w:r>
+      <w:proofErr w:type="gramEnd"/>
+      <w:r>
+        <w:rPr>
+          <w:lang w:val="en-US"/>
+        </w:rPr>
+        <w:t xml:space="preserve"> </w:t>
+      </w:r>
+      <w:r>
+        <w:rPr>
+          <w:i/>
+          <w:lang w:val="en-US"/>
+        </w:rPr>
+        <w:t>#FF0000</w:t>
+      </w:r>
+      <w:r>
+        <w:rPr>
+          <w:lang w:val="en-US"/>
+        </w:rPr>
+        <w:t xml:space="preserve"> for red color) :</w:t>
+      </w:r>
+    </w:p>
+    <w:p>
+      <w:pPr>
+        <w:jc w:val="both"/>
+        <w:rPr>
+          <w:lang w:val="en-US"/>
+        </w:rPr>
+      </w:pPr>
+    </w:p>
+    <w:p>
+      <w:pPr>
+        <w:pStyle w:val="Paragraphedeliste"/>
+        <w:numPr>
+          <w:ilvl w:val="1"/>
+          <w:numId w:val="49"/>
+        </w:numPr>
+        <w:jc w:val="both"/>
+        <w:rPr>
+          <w:lang w:val="en-US"/>
+        </w:rPr>
+      </w:pPr>
+      <w:proofErr w:type="spellStart"/>
+      <w:r>
+        <w:rPr>
+          <w:lang w:val="en-US"/>
+        </w:rPr>
+        <w:t>CLI_ihm_</w:t>
+      </w:r>
+      <w:proofErr w:type="gramStart"/>
+      <w:r>
+        <w:rPr>
+          <w:lang w:val="en-US"/>
+        </w:rPr>
+        <w:t>commands</w:t>
+      </w:r>
+      <w:proofErr w:type="spellEnd"/>
+      <w:r>
+        <w:rPr>
+          <w:lang w:val="en-US"/>
+        </w:rPr>
+        <w:t xml:space="preserve"> :</w:t>
+      </w:r>
+      <w:proofErr w:type="gramEnd"/>
+      <w:r>
+        <w:rPr>
+          <w:lang w:val="en-US"/>
+        </w:rPr>
+        <w:t xml:space="preserve"> change the color of the commands panel</w:t>
+      </w:r>
+    </w:p>
+    <w:p>
+      <w:pPr>
+        <w:jc w:val="both"/>
+        <w:rPr>
+          <w:lang w:val="en-US"/>
+        </w:rPr>
+      </w:pPr>
+    </w:p>
+    <w:p>
+      <w:pPr>
+        <w:pStyle w:val="Paragraphedeliste"/>
+        <w:numPr>
+          <w:ilvl w:val="1"/>
+          <w:numId w:val="49"/>
+        </w:numPr>
+        <w:jc w:val="both"/>
+        <w:rPr>
+          <w:lang w:val="en-US"/>
+        </w:rPr>
+      </w:pPr>
+      <w:proofErr w:type="spellStart"/>
+      <w:r>
+        <w:rPr>
+          <w:lang w:val="en-US"/>
+        </w:rPr>
+        <w:t>CLI_ihm_</w:t>
+      </w:r>
+      <w:proofErr w:type="gramStart"/>
+      <w:r>
+        <w:rPr>
+          <w:lang w:val="en-US"/>
+        </w:rPr>
+        <w:t>description</w:t>
+      </w:r>
+      <w:proofErr w:type="spellEnd"/>
+      <w:r>
+        <w:rPr>
+          <w:lang w:val="en-US"/>
+        </w:rPr>
+        <w:t xml:space="preserve"> :</w:t>
+      </w:r>
+      <w:proofErr w:type="gramEnd"/>
+      <w:r>
+        <w:rPr>
+          <w:lang w:val="en-US"/>
+        </w:rPr>
+        <w:t xml:space="preserve"> change the color of the options description panel</w:t>
+      </w:r>
+    </w:p>
+    <w:p>
+      <w:pPr>
+        <w:jc w:val="both"/>
+        <w:rPr>
+          <w:lang w:val="en-US"/>
+        </w:rPr>
+      </w:pPr>
+    </w:p>
+    <w:p>
+      <w:pPr>
+        <w:pStyle w:val="Paragraphedeliste"/>
+        <w:numPr>
+          <w:ilvl w:val="1"/>
+          <w:numId w:val="49"/>
+        </w:numPr>
+        <w:jc w:val="both"/>
+        <w:rPr>
+          <w:lang w:val="en-US"/>
+        </w:rPr>
+      </w:pPr>
+      <w:proofErr w:type="spellStart"/>
+      <w:r>
+        <w:rPr>
+          <w:lang w:val="en-US"/>
+        </w:rPr>
+        <w:t>CLI_ihm_</w:t>
+      </w:r>
+      <w:proofErr w:type="gramStart"/>
+      <w:r>
+        <w:rPr>
+          <w:lang w:val="en-US"/>
+        </w:rPr>
+        <w:t>groups</w:t>
+      </w:r>
+      <w:proofErr w:type="spellEnd"/>
+      <w:r>
+        <w:rPr>
+          <w:lang w:val="en-US"/>
+        </w:rPr>
+        <w:t xml:space="preserve"> :</w:t>
+      </w:r>
+      <w:proofErr w:type="gramEnd"/>
+      <w:r>
+        <w:rPr>
+          <w:lang w:val="en-US"/>
+        </w:rPr>
+        <w:t xml:space="preserve"> change the color of the panel containing the options groups</w:t>
+      </w:r>
+    </w:p>
+    <w:p>
+      <w:pPr>
+        <w:jc w:val="both"/>
+        <w:rPr>
+          <w:lang w:val="en-US"/>
+        </w:rPr>
+      </w:pPr>
+    </w:p>
+    <w:p>
+      <w:pPr>
+        <w:pStyle w:val="Paragraphedeliste"/>
+        <w:numPr>
+          <w:ilvl w:val="1"/>
+          <w:numId w:val="49"/>
+        </w:numPr>
+        <w:jc w:val="both"/>
+        <w:rPr>
+          <w:lang w:val="en-US"/>
+        </w:rPr>
+      </w:pPr>
+      <w:proofErr w:type="spellStart"/>
+      <w:r>
+        <w:rPr>
+          <w:lang w:val="en-US"/>
+        </w:rPr>
+        <w:t>CLI_ihm_</w:t>
+      </w:r>
+      <w:proofErr w:type="gramStart"/>
+      <w:r>
+        <w:rPr>
+          <w:lang w:val="en-US"/>
+        </w:rPr>
+        <w:t>options</w:t>
+      </w:r>
+      <w:proofErr w:type="spellEnd"/>
+      <w:r>
+        <w:rPr>
+          <w:lang w:val="en-US"/>
+        </w:rPr>
+        <w:t xml:space="preserve"> :</w:t>
+      </w:r>
+      <w:proofErr w:type="gramEnd"/>
+      <w:r>
+        <w:rPr>
+          <w:lang w:val="en-US"/>
+        </w:rPr>
+        <w:t xml:space="preserve"> change the color of the panel containing the options</w:t>
       </w:r>
     </w:p>
     <w:p>
@@ -6478,6 +6912,119 @@
     </w:lvl>
   </w:abstractNum>
   <w:abstractNum w:abstractNumId="11">
+    <w:nsid w:val="2A6359DA"/>
+    <w:multiLevelType w:val="hybridMultilevel"/>
+    <w:tmpl w:val="A2A8AD12"/>
+    <w:lvl w:ilvl="0" w:tplc="040C000B">
+      <w:start w:val="1"/>
+      <w:numFmt w:val="bullet"/>
+      <w:lvlText w:val=""/>
+      <w:lvlJc w:val="left"/>
+      <w:pPr>
+        <w:ind w:left="720" w:hanging="360"/>
+      </w:pPr>
+      <w:rPr>
+        <w:rFonts w:ascii="Wingdings" w:hAnsi="Wingdings" w:hint="default"/>
+      </w:rPr>
+    </w:lvl>
+    <w:lvl w:ilvl="1" w:tplc="040C0003">
+      <w:start w:val="1"/>
+      <w:numFmt w:val="bullet"/>
+      <w:lvlText w:val="o"/>
+      <w:lvlJc w:val="left"/>
+      <w:pPr>
+        <w:ind w:left="1440" w:hanging="360"/>
+      </w:pPr>
+      <w:rPr>
+        <w:rFonts w:ascii="Courier New" w:hAnsi="Courier New" w:hint="default"/>
+      </w:rPr>
+    </w:lvl>
+    <w:lvl w:ilvl="2" w:tplc="040C0005" w:tentative="1">
+      <w:start w:val="1"/>
+      <w:numFmt w:val="bullet"/>
+      <w:lvlText w:val=""/>
+      <w:lvlJc w:val="left"/>
+      <w:pPr>
+        <w:ind w:left="2160" w:hanging="360"/>
+      </w:pPr>
+      <w:rPr>
+        <w:rFonts w:ascii="Wingdings" w:hAnsi="Wingdings" w:hint="default"/>
+      </w:rPr>
+    </w:lvl>
+    <w:lvl w:ilvl="3" w:tplc="040C0001" w:tentative="1">
+      <w:start w:val="1"/>
+      <w:numFmt w:val="bullet"/>
+      <w:lvlText w:val=""/>
+      <w:lvlJc w:val="left"/>
+      <w:pPr>
+        <w:ind w:left="2880" w:hanging="360"/>
+      </w:pPr>
+      <w:rPr>
+        <w:rFonts w:ascii="Symbol" w:hAnsi="Symbol" w:hint="default"/>
+      </w:rPr>
+    </w:lvl>
+    <w:lvl w:ilvl="4" w:tplc="040C0003" w:tentative="1">
+      <w:start w:val="1"/>
+      <w:numFmt w:val="bullet"/>
+      <w:lvlText w:val="o"/>
+      <w:lvlJc w:val="left"/>
+      <w:pPr>
+        <w:ind w:left="3600" w:hanging="360"/>
+      </w:pPr>
+      <w:rPr>
+        <w:rFonts w:ascii="Courier New" w:hAnsi="Courier New" w:hint="default"/>
+      </w:rPr>
+    </w:lvl>
+    <w:lvl w:ilvl="5" w:tplc="040C0005" w:tentative="1">
+      <w:start w:val="1"/>
+      <w:numFmt w:val="bullet"/>
+      <w:lvlText w:val=""/>
+      <w:lvlJc w:val="left"/>
+      <w:pPr>
+        <w:ind w:left="4320" w:hanging="360"/>
+      </w:pPr>
+      <w:rPr>
+        <w:rFonts w:ascii="Wingdings" w:hAnsi="Wingdings" w:hint="default"/>
+      </w:rPr>
+    </w:lvl>
+    <w:lvl w:ilvl="6" w:tplc="040C0001" w:tentative="1">
+      <w:start w:val="1"/>
+      <w:numFmt w:val="bullet"/>
+      <w:lvlText w:val=""/>
+      <w:lvlJc w:val="left"/>
+      <w:pPr>
+        <w:ind w:left="5040" w:hanging="360"/>
+      </w:pPr>
+      <w:rPr>
+        <w:rFonts w:ascii="Symbol" w:hAnsi="Symbol" w:hint="default"/>
+      </w:rPr>
+    </w:lvl>
+    <w:lvl w:ilvl="7" w:tplc="040C0003" w:tentative="1">
+      <w:start w:val="1"/>
+      <w:numFmt w:val="bullet"/>
+      <w:lvlText w:val="o"/>
+      <w:lvlJc w:val="left"/>
+      <w:pPr>
+        <w:ind w:left="5760" w:hanging="360"/>
+      </w:pPr>
+      <w:rPr>
+        <w:rFonts w:ascii="Courier New" w:hAnsi="Courier New" w:hint="default"/>
+      </w:rPr>
+    </w:lvl>
+    <w:lvl w:ilvl="8" w:tplc="040C0005" w:tentative="1">
+      <w:start w:val="1"/>
+      <w:numFmt w:val="bullet"/>
+      <w:lvlText w:val=""/>
+      <w:lvlJc w:val="left"/>
+      <w:pPr>
+        <w:ind w:left="6480" w:hanging="360"/>
+      </w:pPr>
+      <w:rPr>
+        <w:rFonts w:ascii="Wingdings" w:hAnsi="Wingdings" w:hint="default"/>
+      </w:rPr>
+    </w:lvl>
+  </w:abstractNum>
+  <w:abstractNum w:abstractNumId="12">
     <w:nsid w:val="2ADD1A43"/>
     <w:multiLevelType w:val="hybridMultilevel"/>
     <w:tmpl w:val="846A7E44"/>
@@ -6590,7 +7137,7 @@
       </w:rPr>
     </w:lvl>
   </w:abstractNum>
-  <w:abstractNum w:abstractNumId="12">
+  <w:abstractNum w:abstractNumId="13">
     <w:nsid w:val="2C5B6171"/>
     <w:multiLevelType w:val="hybridMultilevel"/>
     <w:tmpl w:val="F06C1C88"/>
@@ -6703,7 +7250,7 @@
       </w:rPr>
     </w:lvl>
   </w:abstractNum>
-  <w:abstractNum w:abstractNumId="13">
+  <w:abstractNum w:abstractNumId="14">
     <w:nsid w:val="30ED2D03"/>
     <w:multiLevelType w:val="hybridMultilevel"/>
     <w:tmpl w:val="1098EAFE"/>
@@ -6816,7 +7363,7 @@
       </w:rPr>
     </w:lvl>
   </w:abstractNum>
-  <w:abstractNum w:abstractNumId="14">
+  <w:abstractNum w:abstractNumId="15">
     <w:nsid w:val="31B35A4E"/>
     <w:multiLevelType w:val="hybridMultilevel"/>
     <w:tmpl w:val="573049AE"/>
@@ -6929,7 +7476,7 @@
       </w:rPr>
     </w:lvl>
   </w:abstractNum>
-  <w:abstractNum w:abstractNumId="15">
+  <w:abstractNum w:abstractNumId="16">
     <w:nsid w:val="32A35342"/>
     <w:multiLevelType w:val="hybridMultilevel"/>
     <w:tmpl w:val="7F02D2B6"/>
@@ -7015,7 +7562,7 @@
       </w:pPr>
     </w:lvl>
   </w:abstractNum>
-  <w:abstractNum w:abstractNumId="16">
+  <w:abstractNum w:abstractNumId="17">
     <w:nsid w:val="34222C1F"/>
     <w:multiLevelType w:val="multilevel"/>
     <w:tmpl w:val="CE74BC72"/>
@@ -7104,7 +7651,7 @@
       </w:pPr>
     </w:lvl>
   </w:abstractNum>
-  <w:abstractNum w:abstractNumId="17">
+  <w:abstractNum w:abstractNumId="18">
     <w:nsid w:val="36551DFA"/>
     <w:multiLevelType w:val="hybridMultilevel"/>
     <w:tmpl w:val="AB4618C8"/>
@@ -7217,7 +7764,7 @@
       </w:rPr>
     </w:lvl>
   </w:abstractNum>
-  <w:abstractNum w:abstractNumId="18">
+  <w:abstractNum w:abstractNumId="19">
     <w:nsid w:val="36DA09B7"/>
     <w:multiLevelType w:val="multilevel"/>
     <w:tmpl w:val="037AA406"/>
@@ -7306,7 +7853,7 @@
       </w:pPr>
     </w:lvl>
   </w:abstractNum>
-  <w:abstractNum w:abstractNumId="19">
+  <w:abstractNum w:abstractNumId="20">
     <w:nsid w:val="4161775C"/>
     <w:multiLevelType w:val="hybridMultilevel"/>
     <w:tmpl w:val="90849EA8"/>
@@ -7419,7 +7966,7 @@
       </w:rPr>
     </w:lvl>
   </w:abstractNum>
-  <w:abstractNum w:abstractNumId="20">
+  <w:abstractNum w:abstractNumId="21">
     <w:nsid w:val="442A4733"/>
     <w:multiLevelType w:val="hybridMultilevel"/>
     <w:tmpl w:val="44B415BE"/>
@@ -7532,7 +8079,7 @@
       </w:rPr>
     </w:lvl>
   </w:abstractNum>
-  <w:abstractNum w:abstractNumId="21">
+  <w:abstractNum w:abstractNumId="22">
     <w:nsid w:val="449136B6"/>
     <w:multiLevelType w:val="multilevel"/>
     <w:tmpl w:val="C71E4A8E"/>
@@ -7645,7 +8192,7 @@
       </w:rPr>
     </w:lvl>
   </w:abstractNum>
-  <w:abstractNum w:abstractNumId="22">
+  <w:abstractNum w:abstractNumId="23">
     <w:nsid w:val="49C3043A"/>
     <w:multiLevelType w:val="hybridMultilevel"/>
     <w:tmpl w:val="873A4986"/>
@@ -7758,7 +8305,7 @@
       </w:rPr>
     </w:lvl>
   </w:abstractNum>
-  <w:abstractNum w:abstractNumId="23">
+  <w:abstractNum w:abstractNumId="24">
     <w:nsid w:val="4C7F73CD"/>
     <w:multiLevelType w:val="hybridMultilevel"/>
     <w:tmpl w:val="A9106656"/>
@@ -7871,7 +8418,7 @@
       </w:rPr>
     </w:lvl>
   </w:abstractNum>
-  <w:abstractNum w:abstractNumId="24">
+  <w:abstractNum w:abstractNumId="25">
     <w:nsid w:val="50A80F42"/>
     <w:multiLevelType w:val="hybridMultilevel"/>
     <w:tmpl w:val="821E35DA"/>
@@ -7983,7 +8530,7 @@
       </w:rPr>
     </w:lvl>
   </w:abstractNum>
-  <w:abstractNum w:abstractNumId="25">
+  <w:abstractNum w:abstractNumId="26">
     <w:nsid w:val="5776047D"/>
     <w:multiLevelType w:val="hybridMultilevel"/>
     <w:tmpl w:val="1B4A6D54"/>
@@ -8069,7 +8616,7 @@
       </w:pPr>
     </w:lvl>
   </w:abstractNum>
-  <w:abstractNum w:abstractNumId="26">
+  <w:abstractNum w:abstractNumId="27">
     <w:nsid w:val="5EE54DB8"/>
     <w:multiLevelType w:val="hybridMultilevel"/>
     <w:tmpl w:val="8794D336"/>
@@ -8155,7 +8702,7 @@
       </w:pPr>
     </w:lvl>
   </w:abstractNum>
-  <w:abstractNum w:abstractNumId="27">
+  <w:abstractNum w:abstractNumId="28">
     <w:nsid w:val="61CA3BB2"/>
     <w:multiLevelType w:val="multilevel"/>
     <w:tmpl w:val="CE74BC72"/>
@@ -8245,7 +8792,7 @@
       </w:pPr>
     </w:lvl>
   </w:abstractNum>
-  <w:abstractNum w:abstractNumId="28">
+  <w:abstractNum w:abstractNumId="29">
     <w:nsid w:val="61CD3A88"/>
     <w:multiLevelType w:val="multilevel"/>
     <w:tmpl w:val="D08E9682"/>
@@ -8358,7 +8905,7 @@
       </w:rPr>
     </w:lvl>
   </w:abstractNum>
-  <w:abstractNum w:abstractNumId="29">
+  <w:abstractNum w:abstractNumId="30">
     <w:nsid w:val="63870D65"/>
     <w:multiLevelType w:val="multilevel"/>
     <w:tmpl w:val="E9808CFC"/>
@@ -8447,7 +8994,7 @@
       </w:pPr>
     </w:lvl>
   </w:abstractNum>
-  <w:abstractNum w:abstractNumId="30">
+  <w:abstractNum w:abstractNumId="31">
     <w:nsid w:val="6551210F"/>
     <w:multiLevelType w:val="hybridMultilevel"/>
     <w:tmpl w:val="FBB047C6"/>
@@ -8560,7 +9107,7 @@
       </w:rPr>
     </w:lvl>
   </w:abstractNum>
-  <w:abstractNum w:abstractNumId="31">
+  <w:abstractNum w:abstractNumId="32">
     <w:nsid w:val="668B3771"/>
     <w:multiLevelType w:val="hybridMultilevel"/>
     <w:tmpl w:val="4490AA66"/>
@@ -8673,7 +9220,7 @@
       </w:rPr>
     </w:lvl>
   </w:abstractNum>
-  <w:abstractNum w:abstractNumId="32">
+  <w:abstractNum w:abstractNumId="33">
     <w:nsid w:val="672425E6"/>
     <w:multiLevelType w:val="hybridMultilevel"/>
     <w:tmpl w:val="DA78EB6E"/>
@@ -8763,7 +9310,7 @@
       </w:pPr>
     </w:lvl>
   </w:abstractNum>
-  <w:abstractNum w:abstractNumId="33">
+  <w:abstractNum w:abstractNumId="34">
     <w:nsid w:val="689F5D99"/>
     <w:multiLevelType w:val="multilevel"/>
     <w:tmpl w:val="4DC60EB4"/>
@@ -8852,7 +9399,7 @@
       </w:pPr>
     </w:lvl>
   </w:abstractNum>
-  <w:abstractNum w:abstractNumId="34">
+  <w:abstractNum w:abstractNumId="35">
     <w:nsid w:val="6F613CD1"/>
     <w:multiLevelType w:val="hybridMultilevel"/>
     <w:tmpl w:val="A178E2C6"/>
@@ -8965,7 +9512,7 @@
       </w:rPr>
     </w:lvl>
   </w:abstractNum>
-  <w:abstractNum w:abstractNumId="35">
+  <w:abstractNum w:abstractNumId="36">
     <w:nsid w:val="724A622F"/>
     <w:multiLevelType w:val="multilevel"/>
     <w:tmpl w:val="D7B02704"/>
@@ -9078,7 +9625,7 @@
       </w:rPr>
     </w:lvl>
   </w:abstractNum>
-  <w:abstractNum w:abstractNumId="36">
+  <w:abstractNum w:abstractNumId="37">
     <w:nsid w:val="7A9D3172"/>
     <w:multiLevelType w:val="hybridMultilevel"/>
     <w:tmpl w:val="197AB920"/>
@@ -9191,7 +9738,7 @@
       </w:rPr>
     </w:lvl>
   </w:abstractNum>
-  <w:abstractNum w:abstractNumId="37">
+  <w:abstractNum w:abstractNumId="38">
     <w:nsid w:val="7B066B04"/>
     <w:multiLevelType w:val="multilevel"/>
     <w:tmpl w:val="FBB047C6"/>
@@ -9304,7 +9851,7 @@
       </w:rPr>
     </w:lvl>
   </w:abstractNum>
-  <w:abstractNum w:abstractNumId="38">
+  <w:abstractNum w:abstractNumId="39">
     <w:nsid w:val="7B9C6617"/>
     <w:multiLevelType w:val="hybridMultilevel"/>
     <w:tmpl w:val="7584E0EA"/>
@@ -9391,7 +9938,7 @@
       </w:pPr>
     </w:lvl>
   </w:abstractNum>
-  <w:abstractNum w:abstractNumId="39">
+  <w:abstractNum w:abstractNumId="40">
     <w:nsid w:val="7FB94324"/>
     <w:multiLevelType w:val="multilevel"/>
     <w:tmpl w:val="CE74BC72"/>
@@ -9481,46 +10028,46 @@
     </w:lvl>
   </w:abstractNum>
   <w:num w:numId="1">
-    <w:abstractNumId w:val="38"/>
+    <w:abstractNumId w:val="39"/>
   </w:num>
   <w:num w:numId="2">
-    <w:abstractNumId w:val="32"/>
+    <w:abstractNumId w:val="33"/>
   </w:num>
   <w:num w:numId="3">
-    <w:abstractNumId w:val="25"/>
+    <w:abstractNumId w:val="26"/>
   </w:num>
   <w:num w:numId="4">
     <w:abstractNumId w:val="8"/>
   </w:num>
   <w:num w:numId="5">
-    <w:abstractNumId w:val="32"/>
+    <w:abstractNumId w:val="33"/>
     <w:lvlOverride w:ilvl="0">
       <w:startOverride w:val="1"/>
     </w:lvlOverride>
   </w:num>
   <w:num w:numId="6">
-    <w:abstractNumId w:val="32"/>
+    <w:abstractNumId w:val="33"/>
     <w:lvlOverride w:ilvl="0">
       <w:startOverride w:val="1"/>
     </w:lvlOverride>
   </w:num>
   <w:num w:numId="7">
-    <w:abstractNumId w:val="27"/>
+    <w:abstractNumId w:val="28"/>
   </w:num>
   <w:num w:numId="8">
-    <w:abstractNumId w:val="27"/>
+    <w:abstractNumId w:val="28"/>
     <w:lvlOverride w:ilvl="0">
       <w:startOverride w:val="1"/>
     </w:lvlOverride>
   </w:num>
   <w:num w:numId="9">
-    <w:abstractNumId w:val="39"/>
+    <w:abstractNumId w:val="40"/>
   </w:num>
   <w:num w:numId="10">
-    <w:abstractNumId w:val="16"/>
+    <w:abstractNumId w:val="17"/>
   </w:num>
   <w:num w:numId="11">
-    <w:abstractNumId w:val="27"/>
+    <w:abstractNumId w:val="28"/>
     <w:lvlOverride w:ilvl="0">
       <w:startOverride w:val="1"/>
     </w:lvlOverride>
@@ -9550,28 +10097,28 @@
     </w:lvlOverride>
   </w:num>
   <w:num w:numId="12">
-    <w:abstractNumId w:val="13"/>
+    <w:abstractNumId w:val="14"/>
   </w:num>
   <w:num w:numId="13">
-    <w:abstractNumId w:val="30"/>
+    <w:abstractNumId w:val="31"/>
   </w:num>
   <w:num w:numId="14">
-    <w:abstractNumId w:val="37"/>
+    <w:abstractNumId w:val="38"/>
   </w:num>
   <w:num w:numId="15">
-    <w:abstractNumId w:val="20"/>
+    <w:abstractNumId w:val="21"/>
   </w:num>
   <w:num w:numId="16">
-    <w:abstractNumId w:val="23"/>
+    <w:abstractNumId w:val="24"/>
   </w:num>
   <w:num w:numId="17">
     <w:abstractNumId w:val="5"/>
   </w:num>
   <w:num w:numId="18">
-    <w:abstractNumId w:val="33"/>
+    <w:abstractNumId w:val="34"/>
   </w:num>
   <w:num w:numId="19">
-    <w:abstractNumId w:val="32"/>
+    <w:abstractNumId w:val="33"/>
     <w:lvlOverride w:ilvl="0">
       <w:startOverride w:val="1"/>
     </w:lvlOverride>
@@ -9580,7 +10127,7 @@
     <w:abstractNumId w:val="2"/>
   </w:num>
   <w:num w:numId="21">
-    <w:abstractNumId w:val="28"/>
+    <w:abstractNumId w:val="29"/>
   </w:num>
   <w:num w:numId="22">
     <w:abstractNumId w:val="10"/>
@@ -9592,37 +10139,37 @@
     <w:abstractNumId w:val="4"/>
   </w:num>
   <w:num w:numId="25">
-    <w:abstractNumId w:val="19"/>
+    <w:abstractNumId w:val="20"/>
   </w:num>
   <w:num w:numId="26">
-    <w:abstractNumId w:val="17"/>
+    <w:abstractNumId w:val="18"/>
   </w:num>
   <w:num w:numId="27">
-    <w:abstractNumId w:val="22"/>
+    <w:abstractNumId w:val="23"/>
   </w:num>
   <w:num w:numId="28">
-    <w:abstractNumId w:val="12"/>
+    <w:abstractNumId w:val="13"/>
   </w:num>
   <w:num w:numId="29">
+    <w:abstractNumId w:val="36"/>
+  </w:num>
+  <w:num w:numId="30">
     <w:abstractNumId w:val="35"/>
   </w:num>
-  <w:num w:numId="30">
-    <w:abstractNumId w:val="34"/>
-  </w:num>
   <w:num w:numId="31">
-    <w:abstractNumId w:val="11"/>
+    <w:abstractNumId w:val="12"/>
   </w:num>
   <w:num w:numId="32">
     <w:abstractNumId w:val="6"/>
   </w:num>
   <w:num w:numId="33">
-    <w:abstractNumId w:val="32"/>
+    <w:abstractNumId w:val="33"/>
     <w:lvlOverride w:ilvl="0">
       <w:startOverride w:val="1"/>
     </w:lvlOverride>
   </w:num>
   <w:num w:numId="34">
-    <w:abstractNumId w:val="36"/>
+    <w:abstractNumId w:val="37"/>
   </w:num>
   <w:num w:numId="35">
     <w:abstractNumId w:val="9"/>
@@ -9634,25 +10181,25 @@
     <w:abstractNumId w:val="0"/>
   </w:num>
   <w:num w:numId="38">
-    <w:abstractNumId w:val="14"/>
+    <w:abstractNumId w:val="15"/>
   </w:num>
   <w:num w:numId="39">
-    <w:abstractNumId w:val="29"/>
+    <w:abstractNumId w:val="30"/>
   </w:num>
   <w:num w:numId="40">
-    <w:abstractNumId w:val="32"/>
+    <w:abstractNumId w:val="33"/>
     <w:lvlOverride w:ilvl="0">
       <w:startOverride w:val="1"/>
     </w:lvlOverride>
   </w:num>
   <w:num w:numId="41">
-    <w:abstractNumId w:val="31"/>
+    <w:abstractNumId w:val="32"/>
   </w:num>
   <w:num w:numId="42">
-    <w:abstractNumId w:val="18"/>
+    <w:abstractNumId w:val="19"/>
   </w:num>
   <w:num w:numId="43">
-    <w:abstractNumId w:val="32"/>
+    <w:abstractNumId w:val="33"/>
     <w:lvlOverride w:ilvl="0">
       <w:startOverride w:val="1"/>
     </w:lvlOverride>
@@ -9661,16 +10208,19 @@
     <w:abstractNumId w:val="1"/>
   </w:num>
   <w:num w:numId="45">
-    <w:abstractNumId w:val="24"/>
+    <w:abstractNumId w:val="25"/>
   </w:num>
   <w:num w:numId="46">
-    <w:abstractNumId w:val="21"/>
+    <w:abstractNumId w:val="22"/>
   </w:num>
   <w:num w:numId="47">
-    <w:abstractNumId w:val="15"/>
+    <w:abstractNumId w:val="16"/>
   </w:num>
   <w:num w:numId="48">
-    <w:abstractNumId w:val="26"/>
+    <w:abstractNumId w:val="27"/>
+  </w:num>
+  <w:num w:numId="49">
+    <w:abstractNumId w:val="11"/>
   </w:num>
   <w:numIdMacAtCleanup w:val="7"/>
 </w:numbering>
@@ -11139,7 +11689,7 @@
 </file>
 
 <file path=customXml/itemProps1.xml><?xml version="1.0" encoding="utf-8"?>
-<ds:datastoreItem xmlns:ds="http://schemas.openxmlformats.org/officeDocument/2006/customXml" ds:itemID="{3C07FD40-8A80-0940-9E38-4CA1AA20B2FB}">
+<ds:datastoreItem xmlns:ds="http://schemas.openxmlformats.org/officeDocument/2006/customXml" ds:itemID="{E8FA0787-C8C7-C74B-B418-DE460215F040}">
   <ds:schemaRefs>
     <ds:schemaRef ds:uri="http://schemas.openxmlformats.org/officeDocument/2006/bibliography"/>
   </ds:schemaRefs>

</xml_diff>

<commit_message>
Ajout de personnalisations de l'IHM (panel options)
</commit_message>
<xml_diff>
--- a/documentation_cédric.docx
+++ b/documentation_cédric.docx
@@ -103,7 +103,7 @@
         <w:rPr>
           <w:noProof/>
         </w:rPr>
-        <w:instrText xml:space="preserve"> PAGEREF _Toc361471977 \h </w:instrText>
+        <w:instrText xml:space="preserve"> PAGEREF _Toc361476625 \h </w:instrText>
       </w:r>
       <w:r>
         <w:rPr>
@@ -178,7 +178,7 @@
         <w:rPr>
           <w:noProof/>
         </w:rPr>
-        <w:instrText xml:space="preserve"> PAGEREF _Toc361471978 \h </w:instrText>
+        <w:instrText xml:space="preserve"> PAGEREF _Toc361476626 \h </w:instrText>
       </w:r>
       <w:r>
         <w:rPr>
@@ -251,7 +251,7 @@
         <w:rPr>
           <w:noProof/>
         </w:rPr>
-        <w:instrText xml:space="preserve"> PAGEREF _Toc361471979 \h </w:instrText>
+        <w:instrText xml:space="preserve"> PAGEREF _Toc361476627 \h </w:instrText>
       </w:r>
       <w:r>
         <w:rPr>
@@ -324,7 +324,7 @@
         <w:rPr>
           <w:noProof/>
         </w:rPr>
-        <w:instrText xml:space="preserve"> PAGEREF _Toc361471980 \h </w:instrText>
+        <w:instrText xml:space="preserve"> PAGEREF _Toc361476628 \h </w:instrText>
       </w:r>
       <w:r>
         <w:rPr>
@@ -397,7 +397,7 @@
         <w:rPr>
           <w:noProof/>
         </w:rPr>
-        <w:instrText xml:space="preserve"> PAGEREF _Toc361471981 \h </w:instrText>
+        <w:instrText xml:space="preserve"> PAGEREF _Toc361476629 \h </w:instrText>
       </w:r>
       <w:r>
         <w:rPr>
@@ -470,7 +470,7 @@
         <w:rPr>
           <w:noProof/>
         </w:rPr>
-        <w:instrText xml:space="preserve"> PAGEREF _Toc361471982 \h </w:instrText>
+        <w:instrText xml:space="preserve"> PAGEREF _Toc361476630 \h </w:instrText>
       </w:r>
       <w:r>
         <w:rPr>
@@ -545,7 +545,7 @@
         <w:rPr>
           <w:noProof/>
         </w:rPr>
-        <w:instrText xml:space="preserve"> PAGEREF _Toc361471983 \h </w:instrText>
+        <w:instrText xml:space="preserve"> PAGEREF _Toc361476631 \h </w:instrText>
       </w:r>
       <w:r>
         <w:rPr>
@@ -620,7 +620,7 @@
         <w:rPr>
           <w:noProof/>
         </w:rPr>
-        <w:instrText xml:space="preserve"> PAGEREF _Toc361471984 \h </w:instrText>
+        <w:instrText xml:space="preserve"> PAGEREF _Toc361476632 \h </w:instrText>
       </w:r>
       <w:r>
         <w:rPr>
@@ -693,7 +693,7 @@
         <w:rPr>
           <w:noProof/>
         </w:rPr>
-        <w:instrText xml:space="preserve"> PAGEREF _Toc361471985 \h </w:instrText>
+        <w:instrText xml:space="preserve"> PAGEREF _Toc361476633 \h </w:instrText>
       </w:r>
       <w:r>
         <w:rPr>
@@ -766,7 +766,7 @@
         <w:rPr>
           <w:noProof/>
         </w:rPr>
-        <w:instrText xml:space="preserve"> PAGEREF _Toc361471986 \h </w:instrText>
+        <w:instrText xml:space="preserve"> PAGEREF _Toc361476634 \h </w:instrText>
       </w:r>
       <w:r>
         <w:rPr>
@@ -839,7 +839,7 @@
         <w:rPr>
           <w:noProof/>
         </w:rPr>
-        <w:instrText xml:space="preserve"> PAGEREF _Toc361471987 \h </w:instrText>
+        <w:instrText xml:space="preserve"> PAGEREF _Toc361476635 \h </w:instrText>
       </w:r>
       <w:r>
         <w:rPr>
@@ -912,7 +912,7 @@
         <w:rPr>
           <w:noProof/>
         </w:rPr>
-        <w:instrText xml:space="preserve"> PAGEREF _Toc361471988 \h </w:instrText>
+        <w:instrText xml:space="preserve"> PAGEREF _Toc361476636 \h </w:instrText>
       </w:r>
       <w:r>
         <w:rPr>
@@ -987,7 +987,7 @@
         <w:rPr>
           <w:noProof/>
         </w:rPr>
-        <w:instrText xml:space="preserve"> PAGEREF _Toc361471989 \h </w:instrText>
+        <w:instrText xml:space="preserve"> PAGEREF _Toc361476637 \h </w:instrText>
       </w:r>
       <w:r>
         <w:rPr>
@@ -1062,7 +1062,7 @@
         <w:rPr>
           <w:noProof/>
         </w:rPr>
-        <w:instrText xml:space="preserve"> PAGEREF _Toc361471990 \h </w:instrText>
+        <w:instrText xml:space="preserve"> PAGEREF _Toc361476638 \h </w:instrText>
       </w:r>
       <w:r>
         <w:rPr>
@@ -1137,7 +1137,7 @@
         <w:rPr>
           <w:noProof/>
         </w:rPr>
-        <w:instrText xml:space="preserve"> PAGEREF _Toc361471991 \h </w:instrText>
+        <w:instrText xml:space="preserve"> PAGEREF _Toc361476639 \h </w:instrText>
       </w:r>
       <w:r>
         <w:rPr>
@@ -1267,7 +1267,7 @@
           <w:lang w:val="en-US"/>
         </w:rPr>
       </w:pPr>
-      <w:bookmarkStart w:id="1" w:name="_Toc361471977"/>
+      <w:bookmarkStart w:id="1" w:name="_Toc361476625"/>
       <w:r>
         <w:rPr>
           <w:lang w:val="en-US"/>
@@ -1495,7 +1495,7 @@
           <w:lang w:val="en-US"/>
         </w:rPr>
       </w:pPr>
-      <w:bookmarkStart w:id="2" w:name="_Toc361471978"/>
+      <w:bookmarkStart w:id="2" w:name="_Toc361476626"/>
       <w:r>
         <w:rPr>
           <w:lang w:val="en-US"/>
@@ -1572,7 +1572,7 @@
       <w:pPr>
         <w:pStyle w:val="Titre2"/>
       </w:pPr>
-      <w:bookmarkStart w:id="3" w:name="_Toc361471979"/>
+      <w:bookmarkStart w:id="3" w:name="_Toc361476627"/>
       <w:r>
         <w:t>Create an option</w:t>
       </w:r>
@@ -1825,7 +1825,7 @@
       <w:pPr>
         <w:pStyle w:val="Titre2"/>
       </w:pPr>
-      <w:bookmarkStart w:id="4" w:name="_Toc361471980"/>
+      <w:bookmarkStart w:id="4" w:name="_Toc361476628"/>
       <w:r>
         <w:t>Use file options</w:t>
       </w:r>
@@ -2019,7 +2019,7 @@
       <w:pPr>
         <w:pStyle w:val="Titre2"/>
       </w:pPr>
-      <w:bookmarkStart w:id="5" w:name="_Toc361471981"/>
+      <w:bookmarkStart w:id="5" w:name="_Toc361476629"/>
       <w:r>
         <w:t>Reuse common options</w:t>
       </w:r>
@@ -2223,7 +2223,7 @@
       <w:pPr>
         <w:pStyle w:val="Titre2"/>
       </w:pPr>
-      <w:bookmarkStart w:id="6" w:name="_Toc361471982"/>
+      <w:bookmarkStart w:id="6" w:name="_Toc361476630"/>
       <w:r>
         <w:t>Program mechanics</w:t>
       </w:r>
@@ -2347,7 +2347,7 @@
           <w:lang w:val="en-US"/>
         </w:rPr>
       </w:pPr>
-      <w:bookmarkStart w:id="7" w:name="_Toc361471983"/>
+      <w:bookmarkStart w:id="7" w:name="_Toc361476631"/>
       <w:r>
         <w:rPr>
           <w:lang w:val="en-US"/>
@@ -2905,7 +2905,7 @@
           <w:lang w:val="en-US"/>
         </w:rPr>
       </w:pPr>
-      <w:bookmarkStart w:id="8" w:name="_Toc361471984"/>
+      <w:bookmarkStart w:id="8" w:name="_Toc361476632"/>
       <w:r>
         <w:rPr>
           <w:lang w:val="en-US"/>
@@ -3158,7 +3158,7 @@
           <w:numId w:val="5"/>
         </w:numPr>
       </w:pPr>
-      <w:bookmarkStart w:id="9" w:name="_Toc361471985"/>
+      <w:bookmarkStart w:id="9" w:name="_Toc361476633"/>
       <w:r>
         <w:t>Parse commands</w:t>
       </w:r>
@@ -3508,7 +3508,7 @@
       <w:pPr>
         <w:pStyle w:val="Titre2"/>
       </w:pPr>
-      <w:bookmarkStart w:id="10" w:name="_Toc361471986"/>
+      <w:bookmarkStart w:id="10" w:name="_Toc361476634"/>
       <w:r>
         <w:t>Window mode</w:t>
       </w:r>
@@ -3687,7 +3687,7 @@
       <w:pPr>
         <w:pStyle w:val="Titre2"/>
       </w:pPr>
-      <w:bookmarkStart w:id="11" w:name="_Toc361471987"/>
+      <w:bookmarkStart w:id="11" w:name="_Toc361476635"/>
       <w:r>
         <w:t>HTML files</w:t>
       </w:r>
@@ -4138,7 +4138,7 @@
       <w:pPr>
         <w:pStyle w:val="Titre2"/>
       </w:pPr>
-      <w:bookmarkStart w:id="12" w:name="_Toc361471988"/>
+      <w:bookmarkStart w:id="12" w:name="_Toc361476636"/>
       <w:r>
         <w:t>XML files</w:t>
       </w:r>
@@ -4398,7 +4398,7 @@
           <w:lang w:val="en-US"/>
         </w:rPr>
       </w:pPr>
-      <w:bookmarkStart w:id="13" w:name="_Toc361471989"/>
+      <w:bookmarkStart w:id="13" w:name="_Toc361476637"/>
       <w:r>
         <w:rPr>
           <w:lang w:val="en-US"/>
@@ -5118,7 +5118,7 @@
           <w:lang w:val="en-US"/>
         </w:rPr>
       </w:pPr>
-      <w:bookmarkStart w:id="14" w:name="_Toc361471990"/>
+      <w:bookmarkStart w:id="14" w:name="_Toc361476638"/>
       <w:r>
         <w:rPr>
           <w:lang w:val="en-US"/>
@@ -5232,7 +5232,7 @@
           <w:lang w:val="en-US"/>
         </w:rPr>
       </w:pPr>
-      <w:bookmarkStart w:id="15" w:name="_Toc361471991"/>
+      <w:bookmarkStart w:id="15" w:name="_Toc361476639"/>
       <w:r>
         <w:rPr>
           <w:lang w:val="en-US"/>
@@ -5371,346 +5371,25 @@
         </w:rPr>
         <w:t xml:space="preserve"> for red color)</w:t>
       </w:r>
-    </w:p>
-    <w:p>
-      <w:pPr>
-        <w:jc w:val="both"/>
-        <w:rPr>
-          <w:lang w:val="en-US"/>
-        </w:rPr>
-      </w:pPr>
-    </w:p>
-    <w:p>
-      <w:pPr>
-        <w:jc w:val="both"/>
-        <w:rPr>
-          <w:lang w:val="en-US"/>
-        </w:rPr>
-      </w:pPr>
-    </w:p>
-    <w:p>
-      <w:pPr>
-        <w:jc w:val="both"/>
-        <w:rPr>
-          <w:lang w:val="en-US"/>
-        </w:rPr>
-      </w:pPr>
-      <w:r>
-        <w:rPr>
-          <w:lang w:val="en-US"/>
-        </w:rPr>
-        <w:t xml:space="preserve">Here is the list of bundle keys you can use to change the </w:t>
-      </w:r>
-      <w:proofErr w:type="gramStart"/>
-      <w:r>
-        <w:rPr>
-          <w:lang w:val="en-US"/>
-        </w:rPr>
-        <w:t>window :</w:t>
-      </w:r>
-      <w:proofErr w:type="gramEnd"/>
-    </w:p>
-    <w:p>
-      <w:pPr>
-        <w:jc w:val="both"/>
-        <w:rPr>
-          <w:lang w:val="en-US"/>
-        </w:rPr>
-      </w:pPr>
-    </w:p>
-    <w:p>
-      <w:pPr>
-        <w:pStyle w:val="Paragraphedeliste"/>
-        <w:numPr>
-          <w:ilvl w:val="0"/>
-          <w:numId w:val="10"/>
-        </w:numPr>
-        <w:jc w:val="both"/>
-        <w:rPr>
-          <w:i/>
-          <w:lang w:val="en-US"/>
-        </w:rPr>
-      </w:pPr>
+      <w:r>
+        <w:rPr>
+          <w:lang w:val="en-US"/>
+        </w:rPr>
+        <w:t xml:space="preserve">, you can find the keys in the </w:t>
+      </w:r>
       <w:proofErr w:type="spellStart"/>
       <w:r>
         <w:rPr>
-          <w:i/>
-          <w:lang w:val="en-US"/>
-        </w:rPr>
-        <w:t>CLI_ihm_command</w:t>
-      </w:r>
-      <w:r>
-        <w:rPr>
-          <w:i/>
-          <w:lang w:val="en-US"/>
-        </w:rPr>
-        <w:t>Panel</w:t>
+          <w:lang w:val="en-US"/>
+        </w:rPr>
+        <w:t>Cligui</w:t>
       </w:r>
       <w:proofErr w:type="spellEnd"/>
-    </w:p>
-    <w:p>
-      <w:pPr>
-        <w:pStyle w:val="Paragraphedeliste"/>
-        <w:numPr>
-          <w:ilvl w:val="0"/>
-          <w:numId w:val="10"/>
-        </w:numPr>
-        <w:jc w:val="both"/>
-        <w:rPr>
-          <w:i/>
-          <w:lang w:val="en-US"/>
-        </w:rPr>
-      </w:pPr>
-      <w:proofErr w:type="spellStart"/>
-      <w:r>
-        <w:rPr>
-          <w:i/>
-          <w:lang w:val="en-US"/>
-        </w:rPr>
-        <w:t>CLI_ihm_commandText</w:t>
-      </w:r>
-      <w:proofErr w:type="spellEnd"/>
-    </w:p>
-    <w:p>
-      <w:pPr>
-        <w:pStyle w:val="Paragraphedeliste"/>
-        <w:numPr>
-          <w:ilvl w:val="0"/>
-          <w:numId w:val="10"/>
-        </w:numPr>
-        <w:jc w:val="both"/>
-        <w:rPr>
-          <w:i/>
-          <w:lang w:val="en-US"/>
-        </w:rPr>
-      </w:pPr>
-      <w:proofErr w:type="spellStart"/>
-      <w:r>
-        <w:rPr>
-          <w:i/>
-          <w:lang w:val="en-US"/>
-        </w:rPr>
-        <w:t>CLI_ihm_description</w:t>
-      </w:r>
-      <w:r>
-        <w:rPr>
-          <w:i/>
-          <w:lang w:val="en-US"/>
-        </w:rPr>
-        <w:t>Panel</w:t>
-      </w:r>
-      <w:proofErr w:type="spellEnd"/>
-    </w:p>
-    <w:p>
-      <w:pPr>
-        <w:pStyle w:val="Paragraphedeliste"/>
-        <w:numPr>
-          <w:ilvl w:val="0"/>
-          <w:numId w:val="10"/>
-        </w:numPr>
-        <w:jc w:val="both"/>
-        <w:rPr>
-          <w:i/>
-          <w:lang w:val="en-US"/>
-        </w:rPr>
-      </w:pPr>
-      <w:proofErr w:type="spellStart"/>
-      <w:r>
-        <w:rPr>
-          <w:i/>
-          <w:lang w:val="en-US"/>
-        </w:rPr>
-        <w:t>CLI_ihm_descriptionText</w:t>
-      </w:r>
-      <w:proofErr w:type="spellEnd"/>
-    </w:p>
-    <w:p>
-      <w:pPr>
-        <w:pStyle w:val="Paragraphedeliste"/>
-        <w:numPr>
-          <w:ilvl w:val="0"/>
-          <w:numId w:val="10"/>
-        </w:numPr>
-        <w:jc w:val="both"/>
-        <w:rPr>
-          <w:i/>
-          <w:lang w:val="en-US"/>
-        </w:rPr>
-      </w:pPr>
-      <w:proofErr w:type="spellStart"/>
-      <w:r>
-        <w:rPr>
-          <w:i/>
-          <w:lang w:val="en-US"/>
-        </w:rPr>
-        <w:t>CLI_ihm_groups</w:t>
-      </w:r>
-      <w:r>
-        <w:rPr>
-          <w:i/>
-          <w:lang w:val="en-US"/>
-        </w:rPr>
-        <w:t>Panel</w:t>
-      </w:r>
-      <w:proofErr w:type="spellEnd"/>
-    </w:p>
-    <w:p>
-      <w:pPr>
-        <w:pStyle w:val="Paragraphedeliste"/>
-        <w:numPr>
-          <w:ilvl w:val="0"/>
-          <w:numId w:val="10"/>
-        </w:numPr>
-        <w:jc w:val="both"/>
-        <w:rPr>
-          <w:i/>
-          <w:lang w:val="en-US"/>
-        </w:rPr>
-      </w:pPr>
-      <w:proofErr w:type="spellStart"/>
-      <w:r>
-        <w:rPr>
-          <w:i/>
-          <w:lang w:val="en-US"/>
-        </w:rPr>
-        <w:t>CLI_ihm_groupsTextDisabled</w:t>
-      </w:r>
-      <w:proofErr w:type="spellEnd"/>
-    </w:p>
-    <w:p>
-      <w:pPr>
-        <w:pStyle w:val="Paragraphedeliste"/>
-        <w:numPr>
-          <w:ilvl w:val="0"/>
-          <w:numId w:val="10"/>
-        </w:numPr>
-        <w:jc w:val="both"/>
-        <w:rPr>
-          <w:i/>
-          <w:lang w:val="en-US"/>
-        </w:rPr>
-      </w:pPr>
-      <w:proofErr w:type="spellStart"/>
-      <w:r>
-        <w:rPr>
-          <w:i/>
-          <w:lang w:val="en-US"/>
-        </w:rPr>
-        <w:t>CLI_ihm_groupsTextEnabled</w:t>
-      </w:r>
-      <w:proofErr w:type="spellEnd"/>
-    </w:p>
-    <w:p>
-      <w:pPr>
-        <w:pStyle w:val="Paragraphedeliste"/>
-        <w:numPr>
-          <w:ilvl w:val="0"/>
-          <w:numId w:val="10"/>
-        </w:numPr>
-        <w:jc w:val="both"/>
-        <w:rPr>
-          <w:i/>
-          <w:lang w:val="en-US"/>
-        </w:rPr>
-      </w:pPr>
-      <w:proofErr w:type="spellStart"/>
-      <w:r>
-        <w:rPr>
-          <w:i/>
-          <w:lang w:val="en-US"/>
-        </w:rPr>
-        <w:t>CLI_ihm_options</w:t>
-      </w:r>
-      <w:r>
-        <w:rPr>
-          <w:i/>
-          <w:lang w:val="en-US"/>
-        </w:rPr>
-        <w:t>Name</w:t>
-      </w:r>
-      <w:proofErr w:type="spellEnd"/>
-    </w:p>
-    <w:p>
-      <w:pPr>
-        <w:pStyle w:val="Paragraphedeliste"/>
-        <w:numPr>
-          <w:ilvl w:val="0"/>
-          <w:numId w:val="10"/>
-        </w:numPr>
-        <w:jc w:val="both"/>
-        <w:rPr>
-          <w:i/>
-          <w:lang w:val="en-US"/>
-        </w:rPr>
-      </w:pPr>
-      <w:proofErr w:type="spellStart"/>
-      <w:r>
-        <w:rPr>
-          <w:i/>
-          <w:lang w:val="en-US"/>
-        </w:rPr>
-        <w:t>CLI_ihm_options</w:t>
-      </w:r>
-      <w:r>
-        <w:rPr>
-          <w:i/>
-          <w:lang w:val="en-US"/>
-        </w:rPr>
-        <w:t>NameRequired</w:t>
-      </w:r>
-      <w:proofErr w:type="spellEnd"/>
-    </w:p>
-    <w:p>
-      <w:pPr>
-        <w:pStyle w:val="Paragraphedeliste"/>
-        <w:numPr>
-          <w:ilvl w:val="0"/>
-          <w:numId w:val="10"/>
-        </w:numPr>
-        <w:jc w:val="both"/>
-        <w:rPr>
-          <w:i/>
-          <w:lang w:val="en-US"/>
-        </w:rPr>
-      </w:pPr>
-      <w:proofErr w:type="spellStart"/>
-      <w:r>
-        <w:rPr>
-          <w:i/>
-          <w:lang w:val="en-US"/>
-        </w:rPr>
-        <w:t>CLI_ihm_optionsPanel</w:t>
-      </w:r>
-      <w:proofErr w:type="spellEnd"/>
-    </w:p>
-    <w:p>
-      <w:pPr>
-        <w:jc w:val="both"/>
-        <w:rPr>
-          <w:lang w:val="en-US"/>
-        </w:rPr>
-      </w:pPr>
-    </w:p>
-    <w:p>
-      <w:pPr>
-        <w:jc w:val="both"/>
-        <w:rPr>
-          <w:lang w:val="en-US"/>
-        </w:rPr>
-      </w:pPr>
-    </w:p>
-    <w:p>
-      <w:pPr>
-        <w:jc w:val="both"/>
-        <w:rPr>
-          <w:lang w:val="en-US"/>
-        </w:rPr>
-      </w:pPr>
-      <w:r>
-        <w:rPr>
-          <w:lang w:val="en-US"/>
-        </w:rPr>
-        <w:t>You can also find these keys in the CLI bundle file.</w:t>
+      <w:r>
+        <w:rPr>
+          <w:lang w:val="en-US"/>
+        </w:rPr>
+        <w:t xml:space="preserve"> bundle file</w:t>
       </w:r>
     </w:p>
     <w:p>
@@ -8227,7 +7906,7 @@
 </file>
 
 <file path=customXml/itemProps1.xml><?xml version="1.0" encoding="utf-8"?>
-<ds:datastoreItem xmlns:ds="http://schemas.openxmlformats.org/officeDocument/2006/customXml" ds:itemID="{91ECDBB0-67F7-194E-B603-3FD3ED3EB9D6}">
+<ds:datastoreItem xmlns:ds="http://schemas.openxmlformats.org/officeDocument/2006/customXml" ds:itemID="{185D29AA-80BA-B74C-91ED-D52D699CFCFF}">
   <ds:schemaRefs>
     <ds:schemaRef ds:uri="http://schemas.openxmlformats.org/officeDocument/2006/bibliography"/>
   </ds:schemaRefs>

</xml_diff>

<commit_message>
Ajout de la personnalisation de la police
</commit_message>
<xml_diff>
--- a/documentation_cédric.docx
+++ b/documentation_cédric.docx
@@ -5382,7 +5382,13 @@
         <w:rPr>
           <w:lang w:val="en-US"/>
         </w:rPr>
-        <w:t>Cligui</w:t>
+        <w:t>c</w:t>
+      </w:r>
+      <w:r>
+        <w:rPr>
+          <w:lang w:val="en-US"/>
+        </w:rPr>
+        <w:t>ligui</w:t>
       </w:r>
       <w:proofErr w:type="spellEnd"/>
       <w:r>
@@ -5390,6 +5396,109 @@
           <w:lang w:val="en-US"/>
         </w:rPr>
         <w:t xml:space="preserve"> bundle file</w:t>
+      </w:r>
+    </w:p>
+    <w:p>
+      <w:pPr>
+        <w:jc w:val="both"/>
+        <w:rPr>
+          <w:lang w:val="en-US"/>
+        </w:rPr>
+      </w:pPr>
+    </w:p>
+    <w:p>
+      <w:pPr>
+        <w:pStyle w:val="Paragraphedeliste"/>
+        <w:numPr>
+          <w:ilvl w:val="0"/>
+          <w:numId w:val="8"/>
+        </w:numPr>
+        <w:jc w:val="both"/>
+        <w:rPr>
+          <w:lang w:val="en-US"/>
+        </w:rPr>
+      </w:pPr>
+      <w:r>
+        <w:rPr>
+          <w:lang w:val="en-US"/>
+        </w:rPr>
+        <w:t xml:space="preserve">The </w:t>
+      </w:r>
+      <w:proofErr w:type="spellStart"/>
+      <w:r>
+        <w:rPr>
+          <w:i/>
+          <w:lang w:val="en-US"/>
+        </w:rPr>
+        <w:t>CLI_font_name</w:t>
+      </w:r>
+      <w:proofErr w:type="spellEnd"/>
+      <w:r>
+        <w:rPr>
+          <w:lang w:val="en-US"/>
+        </w:rPr>
+        <w:t xml:space="preserve"> bundle key allows you to use your own font preventing this font is available on your operating system, you can find a list of fonts by calling the </w:t>
+      </w:r>
+      <w:proofErr w:type="spellStart"/>
+      <w:proofErr w:type="gramStart"/>
+      <w:r>
+        <w:rPr>
+          <w:i/>
+          <w:lang w:val="en-US"/>
+        </w:rPr>
+        <w:t>displayAvailableFonts</w:t>
+      </w:r>
+      <w:proofErr w:type="spellEnd"/>
+      <w:r>
+        <w:rPr>
+          <w:i/>
+          <w:lang w:val="en-US"/>
+        </w:rPr>
+        <w:t>(</w:t>
+      </w:r>
+      <w:proofErr w:type="gramEnd"/>
+      <w:r>
+        <w:rPr>
+          <w:i/>
+          <w:lang w:val="en-US"/>
+        </w:rPr>
+        <w:t>)</w:t>
+      </w:r>
+      <w:r>
+        <w:rPr>
+          <w:lang w:val="en-US"/>
+        </w:rPr>
+        <w:t xml:space="preserve"> method of the </w:t>
+      </w:r>
+      <w:proofErr w:type="spellStart"/>
+      <w:r>
+        <w:rPr>
+          <w:i/>
+          <w:lang w:val="en-US"/>
+        </w:rPr>
+        <w:t>CLI_api</w:t>
+      </w:r>
+      <w:proofErr w:type="spellEnd"/>
+      <w:r>
+        <w:rPr>
+          <w:lang w:val="en-US"/>
+        </w:rPr>
+        <w:t xml:space="preserve"> class, it is also possible to change the font size with the </w:t>
+      </w:r>
+      <w:proofErr w:type="spellStart"/>
+      <w:r>
+        <w:rPr>
+          <w:i/>
+          <w:lang w:val="en-US"/>
+        </w:rPr>
+        <w:t>CLI_font_size</w:t>
+      </w:r>
+      <w:proofErr w:type="spellEnd"/>
+      <w:r>
+        <w:rPr>
+          <w:lang w:val="en-US"/>
+        </w:rPr>
+        <w:t xml:space="preserve"> key</w:t>
       </w:r>
     </w:p>
     <w:p>
@@ -5503,7 +5612,7 @@
         <w:rStyle w:val="Numrodepage"/>
         <w:noProof/>
       </w:rPr>
-      <w:t>8</w:t>
+      <w:t>2</w:t>
     </w:r>
     <w:r>
       <w:rPr>
@@ -7906,7 +8015,7 @@
 </file>
 
 <file path=customXml/itemProps1.xml><?xml version="1.0" encoding="utf-8"?>
-<ds:datastoreItem xmlns:ds="http://schemas.openxmlformats.org/officeDocument/2006/customXml" ds:itemID="{185D29AA-80BA-B74C-91ED-D52D699CFCFF}">
+<ds:datastoreItem xmlns:ds="http://schemas.openxmlformats.org/officeDocument/2006/customXml" ds:itemID="{08270927-2C3B-D34A-A437-D80985BB0C8A}">
   <ds:schemaRefs>
     <ds:schemaRef ds:uri="http://schemas.openxmlformats.org/officeDocument/2006/bibliography"/>
   </ds:schemaRefs>

</xml_diff>

<commit_message>
Mise à jour de la documentation (espaces ':' et virgules "which")
</commit_message>
<xml_diff>
--- a/documentation_cédric.docx
+++ b/documentation_cédric.docx
@@ -103,7 +103,7 @@
         <w:rPr>
           <w:noProof/>
         </w:rPr>
-        <w:instrText xml:space="preserve"> PAGEREF _Toc361476625 \h </w:instrText>
+        <w:instrText xml:space="preserve"> PAGEREF _Toc361568156 \h </w:instrText>
       </w:r>
       <w:r>
         <w:rPr>
@@ -178,7 +178,7 @@
         <w:rPr>
           <w:noProof/>
         </w:rPr>
-        <w:instrText xml:space="preserve"> PAGEREF _Toc361476626 \h </w:instrText>
+        <w:instrText xml:space="preserve"> PAGEREF _Toc361568157 \h </w:instrText>
       </w:r>
       <w:r>
         <w:rPr>
@@ -251,7 +251,7 @@
         <w:rPr>
           <w:noProof/>
         </w:rPr>
-        <w:instrText xml:space="preserve"> PAGEREF _Toc361476627 \h </w:instrText>
+        <w:instrText xml:space="preserve"> PAGEREF _Toc361568158 \h </w:instrText>
       </w:r>
       <w:r>
         <w:rPr>
@@ -324,7 +324,7 @@
         <w:rPr>
           <w:noProof/>
         </w:rPr>
-        <w:instrText xml:space="preserve"> PAGEREF _Toc361476628 \h </w:instrText>
+        <w:instrText xml:space="preserve"> PAGEREF _Toc361568159 \h </w:instrText>
       </w:r>
       <w:r>
         <w:rPr>
@@ -397,7 +397,7 @@
         <w:rPr>
           <w:noProof/>
         </w:rPr>
-        <w:instrText xml:space="preserve"> PAGEREF _Toc361476629 \h </w:instrText>
+        <w:instrText xml:space="preserve"> PAGEREF _Toc361568160 \h </w:instrText>
       </w:r>
       <w:r>
         <w:rPr>
@@ -470,7 +470,7 @@
         <w:rPr>
           <w:noProof/>
         </w:rPr>
-        <w:instrText xml:space="preserve"> PAGEREF _Toc361476630 \h </w:instrText>
+        <w:instrText xml:space="preserve"> PAGEREF _Toc361568161 \h </w:instrText>
       </w:r>
       <w:r>
         <w:rPr>
@@ -545,7 +545,7 @@
         <w:rPr>
           <w:noProof/>
         </w:rPr>
-        <w:instrText xml:space="preserve"> PAGEREF _Toc361476631 \h </w:instrText>
+        <w:instrText xml:space="preserve"> PAGEREF _Toc361568162 \h </w:instrText>
       </w:r>
       <w:r>
         <w:rPr>
@@ -620,7 +620,7 @@
         <w:rPr>
           <w:noProof/>
         </w:rPr>
-        <w:instrText xml:space="preserve"> PAGEREF _Toc361476632 \h </w:instrText>
+        <w:instrText xml:space="preserve"> PAGEREF _Toc361568163 \h </w:instrText>
       </w:r>
       <w:r>
         <w:rPr>
@@ -693,7 +693,7 @@
         <w:rPr>
           <w:noProof/>
         </w:rPr>
-        <w:instrText xml:space="preserve"> PAGEREF _Toc361476633 \h </w:instrText>
+        <w:instrText xml:space="preserve"> PAGEREF _Toc361568164 \h </w:instrText>
       </w:r>
       <w:r>
         <w:rPr>
@@ -766,7 +766,7 @@
         <w:rPr>
           <w:noProof/>
         </w:rPr>
-        <w:instrText xml:space="preserve"> PAGEREF _Toc361476634 \h </w:instrText>
+        <w:instrText xml:space="preserve"> PAGEREF _Toc361568165 \h </w:instrText>
       </w:r>
       <w:r>
         <w:rPr>
@@ -839,7 +839,7 @@
         <w:rPr>
           <w:noProof/>
         </w:rPr>
-        <w:instrText xml:space="preserve"> PAGEREF _Toc361476635 \h </w:instrText>
+        <w:instrText xml:space="preserve"> PAGEREF _Toc361568166 \h </w:instrText>
       </w:r>
       <w:r>
         <w:rPr>
@@ -912,7 +912,7 @@
         <w:rPr>
           <w:noProof/>
         </w:rPr>
-        <w:instrText xml:space="preserve"> PAGEREF _Toc361476636 \h </w:instrText>
+        <w:instrText xml:space="preserve"> PAGEREF _Toc361568167 \h </w:instrText>
       </w:r>
       <w:r>
         <w:rPr>
@@ -987,7 +987,7 @@
         <w:rPr>
           <w:noProof/>
         </w:rPr>
-        <w:instrText xml:space="preserve"> PAGEREF _Toc361476637 \h </w:instrText>
+        <w:instrText xml:space="preserve"> PAGEREF _Toc361568168 \h </w:instrText>
       </w:r>
       <w:r>
         <w:rPr>
@@ -1062,7 +1062,7 @@
         <w:rPr>
           <w:noProof/>
         </w:rPr>
-        <w:instrText xml:space="preserve"> PAGEREF _Toc361476638 \h </w:instrText>
+        <w:instrText xml:space="preserve"> PAGEREF _Toc361568169 \h </w:instrText>
       </w:r>
       <w:r>
         <w:rPr>
@@ -1137,7 +1137,7 @@
         <w:rPr>
           <w:noProof/>
         </w:rPr>
-        <w:instrText xml:space="preserve"> PAGEREF _Toc361476639 \h </w:instrText>
+        <w:instrText xml:space="preserve"> PAGEREF _Toc361568170 \h </w:instrText>
       </w:r>
       <w:r>
         <w:rPr>
@@ -1267,7 +1267,7 @@
           <w:lang w:val="en-US"/>
         </w:rPr>
       </w:pPr>
-      <w:bookmarkStart w:id="1" w:name="_Toc361476625"/>
+      <w:bookmarkStart w:id="1" w:name="_Toc361568156"/>
       <w:r>
         <w:rPr>
           <w:lang w:val="en-US"/>
@@ -1295,21 +1295,153 @@
         <w:rPr>
           <w:lang w:val="en-US"/>
         </w:rPr>
-        <w:t xml:space="preserve">Before you start coding, you should focus on the bundle </w:t>
+        <w:t>Before you start coding, you should focus on the bundle file</w:t>
+      </w:r>
+      <w:r>
+        <w:rPr>
+          <w:lang w:val="en-US"/>
+        </w:rPr>
+        <w:t>, which</w:t>
+      </w:r>
+      <w:r>
+        <w:rPr>
+          <w:lang w:val="en-US"/>
+        </w:rPr>
+        <w:t xml:space="preserve"> will contain programs names and</w:t>
+      </w:r>
+      <w:r>
+        <w:rPr>
+          <w:lang w:val="en-US"/>
+        </w:rPr>
+        <w:t xml:space="preserve"> </w:t>
+      </w:r>
+      <w:r>
+        <w:rPr>
+          <w:lang w:val="en-US"/>
+        </w:rPr>
+        <w:t>options names, an example can be found in "</w:t>
+      </w:r>
+      <w:proofErr w:type="spellStart"/>
+      <w:r>
+        <w:rPr>
+          <w:lang w:val="en-US"/>
+        </w:rPr>
+        <w:t>src</w:t>
+      </w:r>
+      <w:proofErr w:type="spellEnd"/>
+      <w:r>
+        <w:rPr>
+          <w:lang w:val="en-US"/>
+        </w:rPr>
+        <w:t>/files/</w:t>
+      </w:r>
+      <w:proofErr w:type="spellStart"/>
+      <w:r>
+        <w:rPr>
+          <w:lang w:val="en-US"/>
+        </w:rPr>
+        <w:t>tests.properties</w:t>
+      </w:r>
+      <w:proofErr w:type="spellEnd"/>
+      <w:r>
+        <w:rPr>
+          <w:lang w:val="en-US"/>
+        </w:rPr>
+        <w:t>".</w:t>
+      </w:r>
+    </w:p>
+    <w:p>
+      <w:pPr>
+        <w:jc w:val="both"/>
+        <w:rPr>
+          <w:lang w:val="en-US"/>
+        </w:rPr>
+      </w:pPr>
+    </w:p>
+    <w:p>
+      <w:pPr>
+        <w:jc w:val="both"/>
+        <w:rPr>
+          <w:lang w:val="en-US"/>
+        </w:rPr>
+      </w:pPr>
+      <w:r>
+        <w:rPr>
+          <w:lang w:val="en-US"/>
+        </w:rPr>
+        <w:t xml:space="preserve">Each line of a bundle file must contain a key and a </w:t>
       </w:r>
       <w:proofErr w:type="gramStart"/>
       <w:r>
         <w:rPr>
           <w:lang w:val="en-US"/>
         </w:rPr>
-        <w:t>file which</w:t>
+        <w:t>text,</w:t>
       </w:r>
       <w:proofErr w:type="gramEnd"/>
       <w:r>
         <w:rPr>
           <w:lang w:val="en-US"/>
         </w:rPr>
-        <w:t xml:space="preserve"> will contain programs names and</w:t>
+        <w:t xml:space="preserve"> you can use a tabulation to split them.</w:t>
+      </w:r>
+    </w:p>
+    <w:p>
+      <w:pPr>
+        <w:jc w:val="both"/>
+        <w:rPr>
+          <w:lang w:val="en-US"/>
+        </w:rPr>
+      </w:pPr>
+    </w:p>
+    <w:p>
+      <w:pPr>
+        <w:jc w:val="both"/>
+        <w:rPr>
+          <w:lang w:val="en-US"/>
+        </w:rPr>
+      </w:pPr>
+      <w:r>
+        <w:rPr>
+          <w:lang w:val="en-US"/>
+        </w:rPr>
+        <w:t xml:space="preserve">You can also add comments using the # letter </w:t>
+      </w:r>
+      <w:proofErr w:type="gramStart"/>
+      <w:r>
+        <w:rPr>
+          <w:lang w:val="en-US"/>
+        </w:rPr>
+        <w:t>a the</w:t>
+      </w:r>
+      <w:proofErr w:type="gramEnd"/>
+      <w:r>
+        <w:rPr>
+          <w:lang w:val="en-US"/>
+        </w:rPr>
+        <w:t xml:space="preserve"> start of a line.</w:t>
+      </w:r>
+    </w:p>
+    <w:p>
+      <w:pPr>
+        <w:jc w:val="both"/>
+        <w:rPr>
+          <w:lang w:val="en-US"/>
+        </w:rPr>
+      </w:pPr>
+    </w:p>
+    <w:p>
+      <w:pPr>
+        <w:jc w:val="both"/>
+        <w:rPr>
+          <w:lang w:val="en-US"/>
+        </w:rPr>
+      </w:pPr>
+      <w:r>
+        <w:rPr>
+          <w:lang w:val="en-US"/>
+        </w:rPr>
+        <w:t>When you have finished filling the bundle file, ensure you have placed it in a source directory</w:t>
       </w:r>
       <w:r>
         <w:rPr>
@@ -1321,129 +1453,305 @@
         <w:rPr>
           <w:lang w:val="en-US"/>
         </w:rPr>
-        <w:t>options names, an example can be found in "</w:t>
+        <w:t xml:space="preserve">(only internal bundles will be read by </w:t>
       </w:r>
       <w:proofErr w:type="spellStart"/>
       <w:r>
         <w:rPr>
           <w:lang w:val="en-US"/>
         </w:rPr>
-        <w:t>src</w:t>
+        <w:t>cligui</w:t>
       </w:r>
       <w:proofErr w:type="spellEnd"/>
       <w:r>
         <w:rPr>
           <w:lang w:val="en-US"/>
         </w:rPr>
-        <w:t>/files/</w:t>
+        <w:t>).</w:t>
+      </w:r>
+    </w:p>
+    <w:p>
+      <w:pPr>
+        <w:jc w:val="both"/>
+        <w:rPr>
+          <w:lang w:val="en-US"/>
+        </w:rPr>
+      </w:pPr>
+    </w:p>
+    <w:p>
+      <w:pPr>
+        <w:jc w:val="both"/>
+        <w:rPr>
+          <w:lang w:val="en-US"/>
+        </w:rPr>
+      </w:pPr>
+    </w:p>
+    <w:p>
+      <w:pPr>
+        <w:pStyle w:val="Titre1"/>
+        <w:rPr>
+          <w:lang w:val="en-US"/>
+        </w:rPr>
+      </w:pPr>
+      <w:bookmarkStart w:id="2" w:name="_Toc361568157"/>
+      <w:r>
+        <w:rPr>
+          <w:lang w:val="en-US"/>
+        </w:rPr>
+        <w:t>Create a program</w:t>
+      </w:r>
+      <w:bookmarkEnd w:id="2"/>
+    </w:p>
+    <w:p>
+      <w:pPr>
+        <w:jc w:val="both"/>
+        <w:rPr>
+          <w:lang w:val="en-US"/>
+        </w:rPr>
+      </w:pPr>
+    </w:p>
+    <w:p>
+      <w:pPr>
+        <w:jc w:val="both"/>
+        <w:rPr>
+          <w:lang w:val="en-US"/>
+        </w:rPr>
+      </w:pPr>
+      <w:r>
+        <w:rPr>
+          <w:lang w:val="en-US"/>
+        </w:rPr>
+        <w:t xml:space="preserve">You can create your own program by specializing the </w:t>
       </w:r>
       <w:proofErr w:type="spellStart"/>
       <w:r>
         <w:rPr>
           <w:lang w:val="en-US"/>
         </w:rPr>
-        <w:t>tests.properties</w:t>
+        <w:t>AbstractProgram</w:t>
       </w:r>
       <w:proofErr w:type="spellEnd"/>
       <w:r>
         <w:rPr>
           <w:lang w:val="en-US"/>
         </w:rPr>
-        <w:t>".</w:t>
-      </w:r>
-    </w:p>
-    <w:p>
-      <w:pPr>
-        <w:jc w:val="both"/>
-        <w:rPr>
-          <w:lang w:val="en-US"/>
-        </w:rPr>
-      </w:pPr>
-    </w:p>
-    <w:p>
-      <w:pPr>
-        <w:jc w:val="both"/>
-        <w:rPr>
-          <w:lang w:val="en-US"/>
-        </w:rPr>
-      </w:pPr>
-      <w:r>
-        <w:rPr>
-          <w:lang w:val="en-US"/>
-        </w:rPr>
-        <w:t xml:space="preserve">Each line of a bundle file must contain a key and a </w:t>
-      </w:r>
+        <w:t xml:space="preserve"> class, an example can be found</w:t>
+      </w:r>
+      <w:r>
+        <w:rPr>
+          <w:lang w:val="en-US"/>
+        </w:rPr>
+        <w:t xml:space="preserve"> </w:t>
+      </w:r>
+      <w:r>
+        <w:rPr>
+          <w:lang w:val="en-US"/>
+        </w:rPr>
+        <w:t>in "tests/data/BillProgram.java".</w:t>
+      </w:r>
+    </w:p>
+    <w:p>
+      <w:pPr>
+        <w:jc w:val="both"/>
+        <w:rPr>
+          <w:lang w:val="en-US"/>
+        </w:rPr>
+      </w:pPr>
+    </w:p>
+    <w:p>
+      <w:pPr>
+        <w:jc w:val="both"/>
+        <w:rPr>
+          <w:lang w:val="en-US"/>
+        </w:rPr>
+      </w:pPr>
+    </w:p>
+    <w:p>
+      <w:pPr>
+        <w:pStyle w:val="Titre2"/>
+      </w:pPr>
+      <w:bookmarkStart w:id="3" w:name="_Toc361568158"/>
+      <w:r>
+        <w:t>Create an option</w:t>
+      </w:r>
+      <w:bookmarkEnd w:id="3"/>
+    </w:p>
+    <w:p>
+      <w:pPr>
+        <w:jc w:val="both"/>
+        <w:rPr>
+          <w:lang w:val="en-US"/>
+        </w:rPr>
+      </w:pPr>
+    </w:p>
+    <w:p>
+      <w:pPr>
+        <w:jc w:val="both"/>
+        <w:rPr>
+          <w:lang w:val="en-US"/>
+        </w:rPr>
+      </w:pPr>
+      <w:r>
+        <w:rPr>
+          <w:lang w:val="en-US"/>
+        </w:rPr>
+        <w:t>Firstly, you must create a class variable for each option you want in your program but you can only</w:t>
+      </w:r>
+      <w:r>
+        <w:rPr>
+          <w:lang w:val="en-US"/>
+        </w:rPr>
+        <w:t xml:space="preserve"> </w:t>
+      </w:r>
+      <w:r>
+        <w:rPr>
+          <w:lang w:val="en-US"/>
+        </w:rPr>
+        <w:t>use primitive types and not null String types.</w:t>
+      </w:r>
+    </w:p>
+    <w:p>
+      <w:pPr>
+        <w:jc w:val="both"/>
+        <w:rPr>
+          <w:lang w:val="en-US"/>
+        </w:rPr>
+      </w:pPr>
+    </w:p>
+    <w:p>
+      <w:pPr>
+        <w:jc w:val="both"/>
+        <w:rPr>
+          <w:lang w:val="en-US"/>
+        </w:rPr>
+      </w:pPr>
+      <w:r>
+        <w:rPr>
+          <w:lang w:val="en-US"/>
+        </w:rPr>
+        <w:t>Then, you add the Parameter annotation above these variables with their respective option name (see</w:t>
+      </w:r>
+      <w:r>
+        <w:rPr>
+          <w:lang w:val="en-US"/>
+        </w:rPr>
+        <w:t xml:space="preserve"> </w:t>
+      </w:r>
+      <w:r>
+        <w:rPr>
+          <w:lang w:val="en-US"/>
+        </w:rPr>
+        <w:t>keys in the bundle file you created earlier).</w:t>
+      </w:r>
+    </w:p>
+    <w:p>
+      <w:pPr>
+        <w:jc w:val="both"/>
+        <w:rPr>
+          <w:lang w:val="en-US"/>
+        </w:rPr>
+      </w:pPr>
+    </w:p>
+    <w:p>
+      <w:pPr>
+        <w:jc w:val="both"/>
+        <w:rPr>
+          <w:lang w:val="en-US"/>
+        </w:rPr>
+      </w:pPr>
+      <w:r>
+        <w:rPr>
+          <w:lang w:val="en-US"/>
+        </w:rPr>
+        <w:t>The Parameter annotation contains three other parameters</w:t>
+      </w:r>
+      <w:r>
+        <w:rPr>
+          <w:lang w:val="en-US"/>
+        </w:rPr>
+        <w:t>:</w:t>
+      </w:r>
+    </w:p>
+    <w:p>
+      <w:pPr>
+        <w:jc w:val="both"/>
+        <w:rPr>
+          <w:lang w:val="en-US"/>
+        </w:rPr>
+      </w:pPr>
+    </w:p>
+    <w:p>
+      <w:pPr>
+        <w:pStyle w:val="Paragraphedeliste"/>
+        <w:numPr>
+          <w:ilvl w:val="0"/>
+          <w:numId w:val="11"/>
+        </w:numPr>
+        <w:jc w:val="both"/>
+        <w:rPr>
+          <w:lang w:val="en-US"/>
+        </w:rPr>
+      </w:pPr>
       <w:proofErr w:type="gramStart"/>
       <w:r>
         <w:rPr>
           <w:lang w:val="en-US"/>
         </w:rPr>
-        <w:t>text,</w:t>
+        <w:t>required</w:t>
       </w:r>
       <w:proofErr w:type="gramEnd"/>
       <w:r>
         <w:rPr>
           <w:lang w:val="en-US"/>
         </w:rPr>
-        <w:t xml:space="preserve"> you can use a tabulation to split them.</w:t>
-      </w:r>
-    </w:p>
-    <w:p>
-      <w:pPr>
-        <w:jc w:val="both"/>
-        <w:rPr>
-          <w:lang w:val="en-US"/>
-        </w:rPr>
-      </w:pPr>
-    </w:p>
-    <w:p>
-      <w:pPr>
-        <w:jc w:val="both"/>
-        <w:rPr>
-          <w:lang w:val="en-US"/>
-        </w:rPr>
-      </w:pPr>
-      <w:r>
-        <w:rPr>
-          <w:lang w:val="en-US"/>
-        </w:rPr>
-        <w:t xml:space="preserve">You can also add comments using the # letter </w:t>
-      </w:r>
+        <w:t>:</w:t>
+      </w:r>
+      <w:r>
+        <w:rPr>
+          <w:lang w:val="en-US"/>
+        </w:rPr>
+        <w:t xml:space="preserve"> if used, the program option will be mandatory</w:t>
+      </w:r>
+    </w:p>
+    <w:p>
+      <w:pPr>
+        <w:jc w:val="both"/>
+        <w:rPr>
+          <w:lang w:val="en-US"/>
+        </w:rPr>
+      </w:pPr>
+    </w:p>
+    <w:p>
+      <w:pPr>
+        <w:pStyle w:val="Paragraphedeliste"/>
+        <w:numPr>
+          <w:ilvl w:val="0"/>
+          <w:numId w:val="11"/>
+        </w:numPr>
+        <w:jc w:val="both"/>
+        <w:rPr>
+          <w:lang w:val="en-US"/>
+        </w:rPr>
+      </w:pPr>
       <w:proofErr w:type="gramStart"/>
       <w:r>
         <w:rPr>
           <w:lang w:val="en-US"/>
         </w:rPr>
-        <w:t>a the</w:t>
+        <w:t>hidden</w:t>
       </w:r>
       <w:proofErr w:type="gramEnd"/>
       <w:r>
         <w:rPr>
           <w:lang w:val="en-US"/>
         </w:rPr>
-        <w:t xml:space="preserve"> start of a line.</w:t>
-      </w:r>
-    </w:p>
-    <w:p>
-      <w:pPr>
-        <w:jc w:val="both"/>
-        <w:rPr>
-          <w:lang w:val="en-US"/>
-        </w:rPr>
-      </w:pPr>
-    </w:p>
-    <w:p>
-      <w:pPr>
-        <w:jc w:val="both"/>
-        <w:rPr>
-          <w:lang w:val="en-US"/>
-        </w:rPr>
-      </w:pPr>
-      <w:r>
-        <w:rPr>
-          <w:lang w:val="en-US"/>
-        </w:rPr>
-        <w:t>When you have finished filling the bundle file, ensure you have placed it in a source directory</w:t>
+        <w:t>:</w:t>
+      </w:r>
+      <w:r>
+        <w:rPr>
+          <w:lang w:val="en-US"/>
+        </w:rPr>
+        <w:t xml:space="preserve"> if used, the program option will be hidden from the program options list (note that the</w:t>
       </w:r>
       <w:r>
         <w:rPr>
@@ -1455,38 +1763,625 @@
         <w:rPr>
           <w:lang w:val="en-US"/>
         </w:rPr>
-        <w:t xml:space="preserve">(only internal bundles will be read by </w:t>
+        <w:t>option will remain usable)</w:t>
+      </w:r>
+    </w:p>
+    <w:p>
+      <w:pPr>
+        <w:jc w:val="both"/>
+        <w:rPr>
+          <w:lang w:val="en-US"/>
+        </w:rPr>
+      </w:pPr>
+    </w:p>
+    <w:p>
+      <w:pPr>
+        <w:pStyle w:val="Paragraphedeliste"/>
+        <w:numPr>
+          <w:ilvl w:val="0"/>
+          <w:numId w:val="11"/>
+        </w:numPr>
+        <w:jc w:val="both"/>
+        <w:rPr>
+          <w:lang w:val="en-US"/>
+        </w:rPr>
+      </w:pPr>
+      <w:proofErr w:type="gramStart"/>
+      <w:r>
+        <w:rPr>
+          <w:lang w:val="en-US"/>
+        </w:rPr>
+        <w:t>enumeration</w:t>
+      </w:r>
+      <w:proofErr w:type="gramEnd"/>
+      <w:r>
+        <w:rPr>
+          <w:lang w:val="en-US"/>
+        </w:rPr>
+        <w:t>:</w:t>
+      </w:r>
+      <w:r>
+        <w:rPr>
+          <w:lang w:val="en-US"/>
+        </w:rPr>
+        <w:t xml:space="preserve"> this parameter can be used on an integer option to point towards an enumeration</w:t>
+      </w:r>
+      <w:r>
+        <w:rPr>
+          <w:lang w:val="en-US"/>
+        </w:rPr>
+        <w:t xml:space="preserve"> </w:t>
+      </w:r>
+      <w:r>
+        <w:rPr>
+          <w:lang w:val="en-US"/>
+        </w:rPr>
+        <w:t>class, this class will then be converted into a combo box in the window mode</w:t>
+      </w:r>
+    </w:p>
+    <w:p>
+      <w:pPr>
+        <w:rPr>
+          <w:lang w:val="en-US"/>
+        </w:rPr>
+      </w:pPr>
+      <w:r>
+        <w:rPr>
+          <w:lang w:val="en-US"/>
+        </w:rPr>
+        <w:br w:type="page"/>
+      </w:r>
+    </w:p>
+    <w:p>
+      <w:pPr>
+        <w:pStyle w:val="Titre2"/>
+      </w:pPr>
+      <w:bookmarkStart w:id="4" w:name="_Toc361568159"/>
+      <w:r>
+        <w:t>Use file options</w:t>
+      </w:r>
+      <w:bookmarkEnd w:id="4"/>
+    </w:p>
+    <w:p>
+      <w:pPr>
+        <w:jc w:val="both"/>
+        <w:rPr>
+          <w:lang w:val="en-US"/>
+        </w:rPr>
+      </w:pPr>
+    </w:p>
+    <w:p>
+      <w:pPr>
+        <w:jc w:val="both"/>
+        <w:rPr>
+          <w:lang w:val="en-US"/>
+        </w:rPr>
+      </w:pPr>
+      <w:r>
+        <w:rPr>
+          <w:lang w:val="en-US"/>
+        </w:rPr>
+        <w:t>In case you are using files to read or write data, you must define a String option and use one of</w:t>
+      </w:r>
+      <w:r>
+        <w:rPr>
+          <w:lang w:val="en-US"/>
+        </w:rPr>
+        <w:t xml:space="preserve"> </w:t>
+      </w:r>
+      <w:r>
+        <w:rPr>
+          <w:lang w:val="en-US"/>
+        </w:rPr>
+        <w:t>the following annotations</w:t>
+      </w:r>
+      <w:r>
+        <w:rPr>
+          <w:lang w:val="en-US"/>
+        </w:rPr>
+        <w:t>:</w:t>
+      </w:r>
+    </w:p>
+    <w:p>
+      <w:pPr>
+        <w:jc w:val="both"/>
+        <w:rPr>
+          <w:lang w:val="en-US"/>
+        </w:rPr>
+      </w:pPr>
+    </w:p>
+    <w:p>
+      <w:pPr>
+        <w:jc w:val="both"/>
+        <w:rPr>
+          <w:lang w:val="en-US"/>
+        </w:rPr>
+      </w:pPr>
+      <w:r>
+        <w:rPr>
+          <w:lang w:val="en-US"/>
+        </w:rPr>
+        <w:t xml:space="preserve">&gt; </w:t>
       </w:r>
       <w:proofErr w:type="spellStart"/>
       <w:r>
         <w:rPr>
           <w:lang w:val="en-US"/>
         </w:rPr>
-        <w:t>cligui</w:t>
+        <w:t>InputFile</w:t>
       </w:r>
       <w:proofErr w:type="spellEnd"/>
       <w:r>
         <w:rPr>
           <w:lang w:val="en-US"/>
         </w:rPr>
-        <w:t>).</w:t>
-      </w:r>
-    </w:p>
-    <w:p>
-      <w:pPr>
-        <w:jc w:val="both"/>
-        <w:rPr>
-          <w:lang w:val="en-US"/>
-        </w:rPr>
-      </w:pPr>
-    </w:p>
-    <w:p>
-      <w:pPr>
-        <w:jc w:val="both"/>
-        <w:rPr>
-          <w:lang w:val="en-US"/>
-        </w:rPr>
-      </w:pPr>
+        <w:t xml:space="preserve"> / </w:t>
+      </w:r>
+      <w:proofErr w:type="spellStart"/>
+      <w:r>
+        <w:rPr>
+          <w:lang w:val="en-US"/>
+        </w:rPr>
+        <w:t>OutputFile</w:t>
+      </w:r>
+      <w:proofErr w:type="spellEnd"/>
+      <w:r>
+        <w:rPr>
+          <w:lang w:val="en-US"/>
+        </w:rPr>
+        <w:t>:</w:t>
+      </w:r>
+      <w:r>
+        <w:rPr>
+          <w:lang w:val="en-US"/>
+        </w:rPr>
+        <w:t xml:space="preserve"> the file is an input file or an output </w:t>
+      </w:r>
+      <w:proofErr w:type="gramStart"/>
+      <w:r>
+        <w:rPr>
+          <w:lang w:val="en-US"/>
+        </w:rPr>
+        <w:t>file,</w:t>
+      </w:r>
+      <w:proofErr w:type="gramEnd"/>
+      <w:r>
+        <w:rPr>
+          <w:lang w:val="en-US"/>
+        </w:rPr>
+        <w:t xml:space="preserve"> the file extension is</w:t>
+      </w:r>
+      <w:r>
+        <w:rPr>
+          <w:lang w:val="en-US"/>
+        </w:rPr>
+        <w:t xml:space="preserve"> </w:t>
+      </w:r>
+      <w:r>
+        <w:rPr>
+          <w:lang w:val="en-US"/>
+        </w:rPr>
+        <w:t>required in the window to target the desired files when browsing directories</w:t>
+      </w:r>
+    </w:p>
+    <w:p>
+      <w:pPr>
+        <w:jc w:val="both"/>
+        <w:rPr>
+          <w:lang w:val="en-US"/>
+        </w:rPr>
+      </w:pPr>
+    </w:p>
+    <w:p>
+      <w:pPr>
+        <w:jc w:val="both"/>
+        <w:rPr>
+          <w:lang w:val="en-US"/>
+        </w:rPr>
+      </w:pPr>
+      <w:r>
+        <w:rPr>
+          <w:lang w:val="en-US"/>
+        </w:rPr>
+        <w:t xml:space="preserve">&gt; </w:t>
+      </w:r>
+      <w:proofErr w:type="spellStart"/>
+      <w:r>
+        <w:rPr>
+          <w:lang w:val="en-US"/>
+        </w:rPr>
+        <w:t>InternalFile</w:t>
+      </w:r>
+      <w:proofErr w:type="spellEnd"/>
+      <w:r>
+        <w:rPr>
+          <w:lang w:val="en-US"/>
+        </w:rPr>
+        <w:t>:</w:t>
+      </w:r>
+      <w:r>
+        <w:rPr>
+          <w:lang w:val="en-US"/>
+        </w:rPr>
+        <w:t xml:space="preserve"> the file should contain a list and must be located in a source </w:t>
+      </w:r>
+      <w:proofErr w:type="gramStart"/>
+      <w:r>
+        <w:rPr>
+          <w:lang w:val="en-US"/>
+        </w:rPr>
+        <w:t>directory,</w:t>
+      </w:r>
+      <w:proofErr w:type="gramEnd"/>
+      <w:r>
+        <w:rPr>
+          <w:lang w:val="en-US"/>
+        </w:rPr>
+        <w:t xml:space="preserve"> its</w:t>
+      </w:r>
+      <w:r>
+        <w:rPr>
+          <w:lang w:val="en-US"/>
+        </w:rPr>
+        <w:t xml:space="preserve"> </w:t>
+      </w:r>
+      <w:r>
+        <w:rPr>
+          <w:lang w:val="en-US"/>
+        </w:rPr>
+        <w:t>data will be converted into an enumeration in the window mode</w:t>
+      </w:r>
+    </w:p>
+    <w:p>
+      <w:pPr>
+        <w:jc w:val="both"/>
+        <w:rPr>
+          <w:lang w:val="en-US"/>
+        </w:rPr>
+      </w:pPr>
+    </w:p>
+    <w:p>
+      <w:pPr>
+        <w:jc w:val="both"/>
+        <w:rPr>
+          <w:lang w:val="en-US"/>
+        </w:rPr>
+      </w:pPr>
+    </w:p>
+    <w:p>
+      <w:pPr>
+        <w:pStyle w:val="Titre2"/>
+      </w:pPr>
+      <w:bookmarkStart w:id="5" w:name="_Toc361568160"/>
+      <w:r>
+        <w:t>Reuse common options</w:t>
+      </w:r>
+      <w:bookmarkEnd w:id="5"/>
+    </w:p>
+    <w:p>
+      <w:pPr>
+        <w:jc w:val="both"/>
+        <w:rPr>
+          <w:lang w:val="en-US"/>
+        </w:rPr>
+      </w:pPr>
+    </w:p>
+    <w:p>
+      <w:pPr>
+        <w:jc w:val="both"/>
+        <w:rPr>
+          <w:lang w:val="en-US"/>
+        </w:rPr>
+      </w:pPr>
+      <w:r>
+        <w:rPr>
+          <w:lang w:val="en-US"/>
+        </w:rPr>
+        <w:t>Finally, there is another annotation called Delegate</w:t>
+      </w:r>
+      <w:r>
+        <w:rPr>
+          <w:lang w:val="en-US"/>
+        </w:rPr>
+        <w:t>, which</w:t>
+      </w:r>
+      <w:r>
+        <w:rPr>
+          <w:lang w:val="en-US"/>
+        </w:rPr>
+        <w:t xml:space="preserve"> can be used to reuse common options.</w:t>
+      </w:r>
+    </w:p>
+    <w:p>
+      <w:pPr>
+        <w:jc w:val="both"/>
+        <w:rPr>
+          <w:lang w:val="en-US"/>
+        </w:rPr>
+      </w:pPr>
+    </w:p>
+    <w:p>
+      <w:pPr>
+        <w:jc w:val="both"/>
+        <w:rPr>
+          <w:lang w:val="en-US"/>
+        </w:rPr>
+      </w:pPr>
+      <w:r>
+        <w:rPr>
+          <w:lang w:val="en-US"/>
+        </w:rPr>
+        <w:t>Sometimes, you may have to use the same options on different programs,</w:t>
+      </w:r>
+      <w:r>
+        <w:rPr>
+          <w:lang w:val="en-US"/>
+        </w:rPr>
+        <w:t xml:space="preserve"> which</w:t>
+      </w:r>
+      <w:r>
+        <w:rPr>
+          <w:lang w:val="en-US"/>
+        </w:rPr>
+        <w:t xml:space="preserve"> would be a redundancy</w:t>
+      </w:r>
+      <w:r>
+        <w:rPr>
+          <w:lang w:val="en-US"/>
+        </w:rPr>
+        <w:t xml:space="preserve"> </w:t>
+      </w:r>
+      <w:r>
+        <w:rPr>
+          <w:lang w:val="en-US"/>
+        </w:rPr>
+        <w:t>problem.</w:t>
+      </w:r>
+    </w:p>
+    <w:p>
+      <w:pPr>
+        <w:jc w:val="both"/>
+        <w:rPr>
+          <w:lang w:val="en-US"/>
+        </w:rPr>
+      </w:pPr>
+    </w:p>
+    <w:p>
+      <w:pPr>
+        <w:jc w:val="both"/>
+        <w:rPr>
+          <w:lang w:val="en-US"/>
+        </w:rPr>
+      </w:pPr>
+      <w:r>
+        <w:rPr>
+          <w:lang w:val="en-US"/>
+        </w:rPr>
+        <w:t xml:space="preserve">With the Delegate annotation, you can create a class (not an </w:t>
+      </w:r>
+      <w:proofErr w:type="spellStart"/>
+      <w:r>
+        <w:rPr>
+          <w:lang w:val="en-US"/>
+        </w:rPr>
+        <w:t>AbstractProgram</w:t>
+      </w:r>
+      <w:proofErr w:type="spellEnd"/>
+      <w:r>
+        <w:rPr>
+          <w:lang w:val="en-US"/>
+        </w:rPr>
+        <w:t>) with options and</w:t>
+      </w:r>
+      <w:r>
+        <w:rPr>
+          <w:lang w:val="en-US"/>
+        </w:rPr>
+        <w:t xml:space="preserve"> </w:t>
+      </w:r>
+      <w:r>
+        <w:rPr>
+          <w:lang w:val="en-US"/>
+        </w:rPr>
+        <w:t>make the programs point towards this class to add the common options</w:t>
+      </w:r>
+      <w:r>
+        <w:rPr>
+          <w:lang w:val="en-US"/>
+        </w:rPr>
+        <w:t xml:space="preserve"> </w:t>
+      </w:r>
+      <w:r>
+        <w:rPr>
+          <w:lang w:val="en-US"/>
+        </w:rPr>
+        <w:t>(see "tests/data/Product.java").</w:t>
+      </w:r>
+    </w:p>
+    <w:p>
+      <w:pPr>
+        <w:jc w:val="both"/>
+        <w:rPr>
+          <w:lang w:val="en-US"/>
+        </w:rPr>
+      </w:pPr>
+    </w:p>
+    <w:p>
+      <w:pPr>
+        <w:jc w:val="both"/>
+        <w:rPr>
+          <w:lang w:val="en-US"/>
+        </w:rPr>
+      </w:pPr>
+      <w:r>
+        <w:rPr>
+          <w:lang w:val="en-US"/>
+        </w:rPr>
+        <w:t xml:space="preserve">In other words, we use the Product options in </w:t>
+      </w:r>
+      <w:proofErr w:type="spellStart"/>
+      <w:r>
+        <w:rPr>
+          <w:lang w:val="en-US"/>
+        </w:rPr>
+        <w:t>BillProgram</w:t>
+      </w:r>
+      <w:proofErr w:type="spellEnd"/>
+      <w:r>
+        <w:rPr>
+          <w:lang w:val="en-US"/>
+        </w:rPr>
+        <w:t xml:space="preserve"> but we could also create another program</w:t>
+      </w:r>
+      <w:r>
+        <w:rPr>
+          <w:lang w:val="en-US"/>
+        </w:rPr>
+        <w:t xml:space="preserve"> </w:t>
+      </w:r>
+      <w:r>
+        <w:rPr>
+          <w:lang w:val="en-US"/>
+        </w:rPr>
+        <w:t>pointing to the same Product options.</w:t>
+      </w:r>
+    </w:p>
+    <w:p>
+      <w:pPr>
+        <w:jc w:val="both"/>
+        <w:rPr>
+          <w:lang w:val="en-US"/>
+        </w:rPr>
+      </w:pPr>
+    </w:p>
+    <w:p>
+      <w:pPr>
+        <w:jc w:val="both"/>
+        <w:rPr>
+          <w:lang w:val="en-US"/>
+        </w:rPr>
+      </w:pPr>
+    </w:p>
+    <w:p>
+      <w:pPr>
+        <w:pStyle w:val="Titre2"/>
+      </w:pPr>
+      <w:bookmarkStart w:id="6" w:name="_Toc361568161"/>
+      <w:r>
+        <w:t>Program mechanics</w:t>
+      </w:r>
+      <w:bookmarkEnd w:id="6"/>
+    </w:p>
+    <w:p>
+      <w:pPr>
+        <w:jc w:val="both"/>
+        <w:rPr>
+          <w:lang w:val="en-US"/>
+        </w:rPr>
+      </w:pPr>
+    </w:p>
+    <w:p>
+      <w:pPr>
+        <w:jc w:val="both"/>
+        <w:rPr>
+          <w:lang w:val="en-US"/>
+        </w:rPr>
+      </w:pPr>
+      <w:r>
+        <w:rPr>
+          <w:lang w:val="en-US"/>
+        </w:rPr>
+        <w:t xml:space="preserve">Now that you have defined all your program options, you can use them in the </w:t>
+      </w:r>
+      <w:proofErr w:type="gramStart"/>
+      <w:r>
+        <w:rPr>
+          <w:lang w:val="en-US"/>
+        </w:rPr>
+        <w:t>execute(</w:t>
+      </w:r>
+      <w:proofErr w:type="gramEnd"/>
+      <w:r>
+        <w:rPr>
+          <w:lang w:val="en-US"/>
+        </w:rPr>
+        <w:t>) method you</w:t>
+      </w:r>
+      <w:r>
+        <w:rPr>
+          <w:lang w:val="en-US"/>
+        </w:rPr>
+        <w:t xml:space="preserve"> </w:t>
+      </w:r>
+      <w:r>
+        <w:rPr>
+          <w:lang w:val="en-US"/>
+        </w:rPr>
+        <w:t xml:space="preserve">had to implement when you specialized the </w:t>
+      </w:r>
+      <w:proofErr w:type="spellStart"/>
+      <w:r>
+        <w:rPr>
+          <w:lang w:val="en-US"/>
+        </w:rPr>
+        <w:t>AbstractProgram</w:t>
+      </w:r>
+      <w:proofErr w:type="spellEnd"/>
+      <w:r>
+        <w:rPr>
+          <w:lang w:val="en-US"/>
+        </w:rPr>
+        <w:t xml:space="preserve"> class.</w:t>
+      </w:r>
+    </w:p>
+    <w:p>
+      <w:pPr>
+        <w:jc w:val="both"/>
+        <w:rPr>
+          <w:lang w:val="en-US"/>
+        </w:rPr>
+      </w:pPr>
+    </w:p>
+    <w:p>
+      <w:pPr>
+        <w:jc w:val="both"/>
+        <w:rPr>
+          <w:lang w:val="en-US"/>
+        </w:rPr>
+      </w:pPr>
+      <w:r>
+        <w:rPr>
+          <w:lang w:val="en-US"/>
+        </w:rPr>
+        <w:t xml:space="preserve">When you will run your program, the </w:t>
+      </w:r>
+      <w:proofErr w:type="gramStart"/>
+      <w:r>
+        <w:rPr>
+          <w:lang w:val="en-US"/>
+        </w:rPr>
+        <w:t>execute(</w:t>
+      </w:r>
+      <w:proofErr w:type="gramEnd"/>
+      <w:r>
+        <w:rPr>
+          <w:lang w:val="en-US"/>
+        </w:rPr>
+        <w:t>) method will be called.</w:t>
+      </w:r>
+    </w:p>
+    <w:p>
+      <w:pPr>
+        <w:rPr>
+          <w:lang w:val="en-US"/>
+        </w:rPr>
+      </w:pPr>
+      <w:r>
+        <w:rPr>
+          <w:lang w:val="en-US"/>
+        </w:rPr>
+        <w:br w:type="page"/>
+      </w:r>
     </w:p>
     <w:p>
       <w:pPr>
@@ -1495,1022 +2390,168 @@
           <w:lang w:val="en-US"/>
         </w:rPr>
       </w:pPr>
-      <w:bookmarkStart w:id="2" w:name="_Toc361476626"/>
-      <w:r>
-        <w:rPr>
-          <w:lang w:val="en-US"/>
-        </w:rPr>
-        <w:t>Create a program</w:t>
-      </w:r>
-      <w:bookmarkEnd w:id="2"/>
-    </w:p>
-    <w:p>
-      <w:pPr>
-        <w:jc w:val="both"/>
-        <w:rPr>
-          <w:lang w:val="en-US"/>
-        </w:rPr>
-      </w:pPr>
-    </w:p>
-    <w:p>
-      <w:pPr>
-        <w:jc w:val="both"/>
-        <w:rPr>
-          <w:lang w:val="en-US"/>
-        </w:rPr>
-      </w:pPr>
-      <w:r>
-        <w:rPr>
-          <w:lang w:val="en-US"/>
-        </w:rPr>
-        <w:t xml:space="preserve">You can create your own program by specializing the </w:t>
+      <w:bookmarkStart w:id="7" w:name="_Toc361568162"/>
+      <w:r>
+        <w:rPr>
+          <w:lang w:val="en-US"/>
+        </w:rPr>
+        <w:t>Create the API</w:t>
+      </w:r>
+      <w:bookmarkEnd w:id="7"/>
+    </w:p>
+    <w:p>
+      <w:pPr>
+        <w:jc w:val="both"/>
+        <w:rPr>
+          <w:lang w:val="en-US"/>
+        </w:rPr>
+      </w:pPr>
+    </w:p>
+    <w:p>
+      <w:pPr>
+        <w:jc w:val="both"/>
+        <w:rPr>
+          <w:lang w:val="en-US"/>
+        </w:rPr>
+      </w:pPr>
+      <w:r>
+        <w:rPr>
+          <w:lang w:val="en-US"/>
+        </w:rPr>
+        <w:t>From this step, you should have a bundle file and a program ready to launch.</w:t>
+      </w:r>
+    </w:p>
+    <w:p>
+      <w:pPr>
+        <w:jc w:val="both"/>
+        <w:rPr>
+          <w:lang w:val="en-US"/>
+        </w:rPr>
+      </w:pPr>
+    </w:p>
+    <w:p>
+      <w:pPr>
+        <w:jc w:val="both"/>
+        <w:rPr>
+          <w:lang w:val="en-US"/>
+        </w:rPr>
+      </w:pPr>
+      <w:r>
+        <w:rPr>
+          <w:lang w:val="en-US"/>
+        </w:rPr>
+        <w:t>If so, your next goal is to create an API</w:t>
+      </w:r>
+      <w:r>
+        <w:rPr>
+          <w:lang w:val="en-US"/>
+        </w:rPr>
+        <w:t>:</w:t>
+      </w:r>
+    </w:p>
+    <w:p>
+      <w:pPr>
+        <w:jc w:val="both"/>
+        <w:rPr>
+          <w:lang w:val="en-US"/>
+        </w:rPr>
+      </w:pPr>
+    </w:p>
+    <w:p>
+      <w:pPr>
+        <w:jc w:val="both"/>
+        <w:rPr>
+          <w:lang w:val="en-US"/>
+        </w:rPr>
+      </w:pPr>
+      <w:r>
+        <w:rPr>
+          <w:lang w:val="en-US"/>
+        </w:rPr>
+        <w:tab/>
       </w:r>
       <w:proofErr w:type="spellStart"/>
       <w:r>
         <w:rPr>
           <w:lang w:val="en-US"/>
         </w:rPr>
-        <w:t>AbstractProgram</w:t>
+        <w:t>CLI_api</w:t>
       </w:r>
       <w:proofErr w:type="spellEnd"/>
       <w:r>
         <w:rPr>
           <w:lang w:val="en-US"/>
         </w:rPr>
-        <w:t xml:space="preserve"> class, an example can be found</w:t>
-      </w:r>
-      <w:r>
-        <w:rPr>
-          <w:lang w:val="en-US"/>
-        </w:rPr>
         <w:t xml:space="preserve"> </w:t>
       </w:r>
-      <w:r>
-        <w:rPr>
-          <w:lang w:val="en-US"/>
-        </w:rPr>
-        <w:t>in "tests/data/BillProgram.java".</w:t>
-      </w:r>
-    </w:p>
-    <w:p>
-      <w:pPr>
-        <w:jc w:val="both"/>
-        <w:rPr>
-          <w:lang w:val="en-US"/>
-        </w:rPr>
-      </w:pPr>
-    </w:p>
-    <w:p>
-      <w:pPr>
-        <w:jc w:val="both"/>
-        <w:rPr>
-          <w:lang w:val="en-US"/>
-        </w:rPr>
-      </w:pPr>
-    </w:p>
-    <w:p>
-      <w:pPr>
-        <w:pStyle w:val="Titre2"/>
-      </w:pPr>
-      <w:bookmarkStart w:id="3" w:name="_Toc361476627"/>
-      <w:r>
-        <w:t>Create an option</w:t>
-      </w:r>
-      <w:bookmarkEnd w:id="3"/>
-    </w:p>
-    <w:p>
-      <w:pPr>
-        <w:jc w:val="both"/>
-        <w:rPr>
-          <w:lang w:val="en-US"/>
-        </w:rPr>
-      </w:pPr>
-    </w:p>
-    <w:p>
-      <w:pPr>
-        <w:jc w:val="both"/>
-        <w:rPr>
-          <w:lang w:val="en-US"/>
-        </w:rPr>
-      </w:pPr>
-      <w:r>
-        <w:rPr>
-          <w:lang w:val="en-US"/>
-        </w:rPr>
-        <w:t>Firstly, you must create a class variable for each option you want in your program but you can only</w:t>
-      </w:r>
-      <w:r>
-        <w:rPr>
-          <w:lang w:val="en-US"/>
-        </w:rPr>
-        <w:t xml:space="preserve"> </w:t>
-      </w:r>
-      <w:r>
-        <w:rPr>
-          <w:lang w:val="en-US"/>
-        </w:rPr>
-        <w:t>use primitive types and not null String types.</w:t>
-      </w:r>
-    </w:p>
-    <w:p>
-      <w:pPr>
-        <w:jc w:val="both"/>
-        <w:rPr>
-          <w:lang w:val="en-US"/>
-        </w:rPr>
-      </w:pPr>
-    </w:p>
-    <w:p>
-      <w:pPr>
-        <w:jc w:val="both"/>
-        <w:rPr>
-          <w:lang w:val="en-US"/>
-        </w:rPr>
-      </w:pPr>
-      <w:r>
-        <w:rPr>
-          <w:lang w:val="en-US"/>
-        </w:rPr>
-        <w:t>Then, you add the Parameter annotation above these variables with their respective option name (see</w:t>
-      </w:r>
-      <w:r>
-        <w:rPr>
-          <w:lang w:val="en-US"/>
-        </w:rPr>
-        <w:t xml:space="preserve"> </w:t>
-      </w:r>
-      <w:r>
-        <w:rPr>
-          <w:lang w:val="en-US"/>
-        </w:rPr>
-        <w:t>keys in the bundle file you created earlier).</w:t>
-      </w:r>
-    </w:p>
-    <w:p>
-      <w:pPr>
-        <w:jc w:val="both"/>
-        <w:rPr>
-          <w:lang w:val="en-US"/>
-        </w:rPr>
-      </w:pPr>
-    </w:p>
-    <w:p>
-      <w:pPr>
-        <w:jc w:val="both"/>
-        <w:rPr>
-          <w:lang w:val="en-US"/>
-        </w:rPr>
-      </w:pPr>
-      <w:r>
-        <w:rPr>
-          <w:lang w:val="en-US"/>
-        </w:rPr>
-        <w:t xml:space="preserve">The Parameter annotation contains three other </w:t>
+      <w:proofErr w:type="spellStart"/>
+      <w:r>
+        <w:rPr>
+          <w:lang w:val="en-US"/>
+        </w:rPr>
+        <w:t>api</w:t>
+      </w:r>
+      <w:proofErr w:type="spellEnd"/>
+      <w:r>
+        <w:rPr>
+          <w:lang w:val="en-US"/>
+        </w:rPr>
+        <w:t xml:space="preserve"> = new </w:t>
+      </w:r>
+      <w:proofErr w:type="spellStart"/>
+      <w:r>
+        <w:rPr>
+          <w:lang w:val="en-US"/>
+        </w:rPr>
+        <w:t>CLI_</w:t>
       </w:r>
       <w:proofErr w:type="gramStart"/>
       <w:r>
         <w:rPr>
           <w:lang w:val="en-US"/>
         </w:rPr>
-        <w:t>parameters :</w:t>
+        <w:t>api</w:t>
+      </w:r>
+      <w:proofErr w:type="spellEnd"/>
+      <w:r>
+        <w:rPr>
+          <w:lang w:val="en-US"/>
+        </w:rPr>
+        <w:t>(</w:t>
       </w:r>
       <w:proofErr w:type="gramEnd"/>
-    </w:p>
-    <w:p>
-      <w:pPr>
-        <w:jc w:val="both"/>
-        <w:rPr>
-          <w:lang w:val="en-US"/>
-        </w:rPr>
-      </w:pPr>
-    </w:p>
-    <w:p>
-      <w:pPr>
-        <w:jc w:val="both"/>
-        <w:rPr>
-          <w:lang w:val="en-US"/>
-        </w:rPr>
-      </w:pPr>
-      <w:r>
-        <w:rPr>
-          <w:lang w:val="en-US"/>
-        </w:rPr>
-        <w:t xml:space="preserve">&gt; </w:t>
-      </w:r>
-      <w:proofErr w:type="gramStart"/>
-      <w:r>
-        <w:rPr>
-          <w:lang w:val="en-US"/>
-        </w:rPr>
-        <w:t>required</w:t>
-      </w:r>
-      <w:proofErr w:type="gramEnd"/>
-      <w:r>
-        <w:rPr>
-          <w:lang w:val="en-US"/>
-        </w:rPr>
-        <w:t xml:space="preserve"> : if used, the program option will be mandatory</w:t>
-      </w:r>
-    </w:p>
-    <w:p>
-      <w:pPr>
-        <w:jc w:val="both"/>
-        <w:rPr>
-          <w:lang w:val="en-US"/>
-        </w:rPr>
-      </w:pPr>
-    </w:p>
-    <w:p>
-      <w:pPr>
-        <w:jc w:val="both"/>
-        <w:rPr>
-          <w:lang w:val="en-US"/>
-        </w:rPr>
-      </w:pPr>
-      <w:r>
-        <w:rPr>
-          <w:lang w:val="en-US"/>
-        </w:rPr>
-        <w:t xml:space="preserve">&gt; </w:t>
-      </w:r>
-      <w:proofErr w:type="gramStart"/>
-      <w:r>
-        <w:rPr>
-          <w:lang w:val="en-US"/>
-        </w:rPr>
-        <w:t>hidden</w:t>
-      </w:r>
-      <w:proofErr w:type="gramEnd"/>
-      <w:r>
-        <w:rPr>
-          <w:lang w:val="en-US"/>
-        </w:rPr>
-        <w:t xml:space="preserve"> : if used, the program option will be hidden from the program options list (note that the</w:t>
-      </w:r>
-      <w:r>
-        <w:rPr>
-          <w:lang w:val="en-US"/>
-        </w:rPr>
-        <w:t xml:space="preserve"> </w:t>
-      </w:r>
-      <w:r>
-        <w:rPr>
-          <w:lang w:val="en-US"/>
-        </w:rPr>
-        <w:t>option will remain usable)</w:t>
-      </w:r>
-    </w:p>
-    <w:p>
-      <w:pPr>
-        <w:jc w:val="both"/>
-        <w:rPr>
-          <w:lang w:val="en-US"/>
-        </w:rPr>
-      </w:pPr>
-    </w:p>
-    <w:p>
-      <w:pPr>
-        <w:jc w:val="both"/>
-        <w:rPr>
-          <w:lang w:val="en-US"/>
-        </w:rPr>
-      </w:pPr>
-      <w:r>
-        <w:rPr>
-          <w:lang w:val="en-US"/>
-        </w:rPr>
-        <w:t xml:space="preserve">&gt; </w:t>
-      </w:r>
-      <w:proofErr w:type="gramStart"/>
-      <w:r>
-        <w:rPr>
-          <w:lang w:val="en-US"/>
-        </w:rPr>
-        <w:t>enumeration</w:t>
-      </w:r>
-      <w:proofErr w:type="gramEnd"/>
-      <w:r>
-        <w:rPr>
-          <w:lang w:val="en-US"/>
-        </w:rPr>
-        <w:t xml:space="preserve"> : this parameter can be used on an integer option to point towards an enumeration</w:t>
-      </w:r>
-      <w:r>
-        <w:rPr>
-          <w:lang w:val="en-US"/>
-        </w:rPr>
-        <w:t xml:space="preserve"> </w:t>
-      </w:r>
-      <w:r>
-        <w:rPr>
-          <w:lang w:val="en-US"/>
-        </w:rPr>
-        <w:t>class, this class will then be converted into a combo box in the window mode</w:t>
-      </w:r>
-    </w:p>
-    <w:p>
-      <w:pPr>
-        <w:rPr>
-          <w:lang w:val="en-US"/>
-        </w:rPr>
-      </w:pPr>
-      <w:r>
-        <w:rPr>
-          <w:lang w:val="en-US"/>
-        </w:rPr>
-        <w:br w:type="page"/>
-      </w:r>
-    </w:p>
-    <w:p>
-      <w:pPr>
-        <w:pStyle w:val="Titre2"/>
-      </w:pPr>
-      <w:bookmarkStart w:id="4" w:name="_Toc361476628"/>
-      <w:r>
-        <w:t>Use file options</w:t>
-      </w:r>
-      <w:bookmarkEnd w:id="4"/>
-    </w:p>
-    <w:p>
-      <w:pPr>
-        <w:jc w:val="both"/>
-        <w:rPr>
-          <w:lang w:val="en-US"/>
-        </w:rPr>
-      </w:pPr>
-    </w:p>
-    <w:p>
-      <w:pPr>
-        <w:jc w:val="both"/>
-        <w:rPr>
-          <w:lang w:val="en-US"/>
-        </w:rPr>
-      </w:pPr>
-      <w:r>
-        <w:rPr>
-          <w:lang w:val="en-US"/>
-        </w:rPr>
-        <w:t>In case you are using files to read or write data, you must define a String option and use one of</w:t>
-      </w:r>
-      <w:r>
-        <w:rPr>
-          <w:lang w:val="en-US"/>
-        </w:rPr>
-        <w:t xml:space="preserve"> </w:t>
-      </w:r>
-      <w:r>
-        <w:rPr>
-          <w:lang w:val="en-US"/>
-        </w:rPr>
-        <w:t xml:space="preserve">the following </w:t>
-      </w:r>
-      <w:proofErr w:type="gramStart"/>
-      <w:r>
-        <w:rPr>
-          <w:lang w:val="en-US"/>
-        </w:rPr>
-        <w:t>annotations :</w:t>
-      </w:r>
-      <w:proofErr w:type="gramEnd"/>
-    </w:p>
-    <w:p>
-      <w:pPr>
-        <w:jc w:val="both"/>
-        <w:rPr>
-          <w:lang w:val="en-US"/>
-        </w:rPr>
-      </w:pPr>
-    </w:p>
-    <w:p>
-      <w:pPr>
-        <w:jc w:val="both"/>
-        <w:rPr>
-          <w:lang w:val="en-US"/>
-        </w:rPr>
-      </w:pPr>
-      <w:r>
-        <w:rPr>
-          <w:lang w:val="en-US"/>
-        </w:rPr>
-        <w:t xml:space="preserve">&gt; </w:t>
+      <w:r>
+        <w:rPr>
+          <w:lang w:val="en-US"/>
+        </w:rPr>
+        <w:t>"cligui.jar", "files/</w:t>
       </w:r>
       <w:proofErr w:type="spellStart"/>
       <w:r>
         <w:rPr>
           <w:lang w:val="en-US"/>
         </w:rPr>
-        <w:t>InputFile</w:t>
+        <w:t>test.properties</w:t>
       </w:r>
       <w:proofErr w:type="spellEnd"/>
       <w:r>
         <w:rPr>
           <w:lang w:val="en-US"/>
         </w:rPr>
-        <w:t xml:space="preserve"> / </w:t>
+        <w:t>", "</w:t>
       </w:r>
       <w:proofErr w:type="spellStart"/>
-      <w:proofErr w:type="gramStart"/>
-      <w:r>
-        <w:rPr>
-          <w:lang w:val="en-US"/>
-        </w:rPr>
-        <w:t>OutputFile</w:t>
+      <w:r>
+        <w:rPr>
+          <w:lang w:val="en-US"/>
+        </w:rPr>
+        <w:t>prog</w:t>
       </w:r>
       <w:proofErr w:type="spellEnd"/>
       <w:r>
         <w:rPr>
           <w:lang w:val="en-US"/>
         </w:rPr>
-        <w:t xml:space="preserve"> :</w:t>
-      </w:r>
-      <w:proofErr w:type="gramEnd"/>
-      <w:r>
-        <w:rPr>
-          <w:lang w:val="en-US"/>
-        </w:rPr>
-        <w:t xml:space="preserve"> the file is an input file or an output file, the file extension is</w:t>
-      </w:r>
-      <w:r>
-        <w:rPr>
-          <w:lang w:val="en-US"/>
-        </w:rPr>
-        <w:t xml:space="preserve"> </w:t>
-      </w:r>
-      <w:r>
-        <w:rPr>
-          <w:lang w:val="en-US"/>
-        </w:rPr>
-        <w:t>required in the window to target the desired files when browsing directories</w:t>
-      </w:r>
-    </w:p>
-    <w:p>
-      <w:pPr>
-        <w:jc w:val="both"/>
-        <w:rPr>
-          <w:lang w:val="en-US"/>
-        </w:rPr>
-      </w:pPr>
-    </w:p>
-    <w:p>
-      <w:pPr>
-        <w:jc w:val="both"/>
-        <w:rPr>
-          <w:lang w:val="en-US"/>
-        </w:rPr>
-      </w:pPr>
-      <w:r>
-        <w:rPr>
-          <w:lang w:val="en-US"/>
-        </w:rPr>
-        <w:t xml:space="preserve">&gt; </w:t>
-      </w:r>
-      <w:proofErr w:type="spellStart"/>
-      <w:proofErr w:type="gramStart"/>
-      <w:r>
-        <w:rPr>
-          <w:lang w:val="en-US"/>
-        </w:rPr>
-        <w:t>InternalFile</w:t>
-      </w:r>
-      <w:proofErr w:type="spellEnd"/>
-      <w:r>
-        <w:rPr>
-          <w:lang w:val="en-US"/>
-        </w:rPr>
-        <w:t xml:space="preserve"> :</w:t>
-      </w:r>
-      <w:proofErr w:type="gramEnd"/>
-      <w:r>
-        <w:rPr>
-          <w:lang w:val="en-US"/>
-        </w:rPr>
-        <w:t xml:space="preserve"> the file should contain a list and must be located in a source directory, its</w:t>
-      </w:r>
-      <w:r>
-        <w:rPr>
-          <w:lang w:val="en-US"/>
-        </w:rPr>
-        <w:t xml:space="preserve"> </w:t>
-      </w:r>
-      <w:r>
-        <w:rPr>
-          <w:lang w:val="en-US"/>
-        </w:rPr>
-        <w:t>data will be converted into an enumeration in the window mode</w:t>
-      </w:r>
-    </w:p>
-    <w:p>
-      <w:pPr>
-        <w:jc w:val="both"/>
-        <w:rPr>
-          <w:lang w:val="en-US"/>
-        </w:rPr>
-      </w:pPr>
-    </w:p>
-    <w:p>
-      <w:pPr>
-        <w:jc w:val="both"/>
-        <w:rPr>
-          <w:lang w:val="en-US"/>
-        </w:rPr>
-      </w:pPr>
-    </w:p>
-    <w:p>
-      <w:pPr>
-        <w:pStyle w:val="Titre2"/>
-      </w:pPr>
-      <w:bookmarkStart w:id="5" w:name="_Toc361476629"/>
-      <w:r>
-        <w:t>Reuse common options</w:t>
-      </w:r>
-      <w:bookmarkEnd w:id="5"/>
-    </w:p>
-    <w:p>
-      <w:pPr>
-        <w:jc w:val="both"/>
-        <w:rPr>
-          <w:lang w:val="en-US"/>
-        </w:rPr>
-      </w:pPr>
-    </w:p>
-    <w:p>
-      <w:pPr>
-        <w:jc w:val="both"/>
-        <w:rPr>
-          <w:lang w:val="en-US"/>
-        </w:rPr>
-      </w:pPr>
-      <w:r>
-        <w:rPr>
-          <w:lang w:val="en-US"/>
-        </w:rPr>
-        <w:t xml:space="preserve">Finally, there is another annotation called </w:t>
-      </w:r>
-      <w:proofErr w:type="gramStart"/>
-      <w:r>
-        <w:rPr>
-          <w:lang w:val="en-US"/>
-        </w:rPr>
-        <w:t>Delegate which</w:t>
-      </w:r>
-      <w:proofErr w:type="gramEnd"/>
-      <w:r>
-        <w:rPr>
-          <w:lang w:val="en-US"/>
-        </w:rPr>
-        <w:t xml:space="preserve"> can be used to reuse common options.</w:t>
-      </w:r>
-    </w:p>
-    <w:p>
-      <w:pPr>
-        <w:jc w:val="both"/>
-        <w:rPr>
-          <w:lang w:val="en-US"/>
-        </w:rPr>
-      </w:pPr>
-    </w:p>
-    <w:p>
-      <w:pPr>
-        <w:jc w:val="both"/>
-        <w:rPr>
-          <w:lang w:val="en-US"/>
-        </w:rPr>
-      </w:pPr>
-      <w:r>
-        <w:rPr>
-          <w:lang w:val="en-US"/>
-        </w:rPr>
-        <w:t>Sometimes, you may have to use the same options on different programs, which would be a redundancy</w:t>
-      </w:r>
-      <w:r>
-        <w:rPr>
-          <w:lang w:val="en-US"/>
-        </w:rPr>
-        <w:t xml:space="preserve"> </w:t>
-      </w:r>
-      <w:r>
-        <w:rPr>
-          <w:lang w:val="en-US"/>
-        </w:rPr>
-        <w:t>problem.</w:t>
-      </w:r>
-    </w:p>
-    <w:p>
-      <w:pPr>
-        <w:jc w:val="both"/>
-        <w:rPr>
-          <w:lang w:val="en-US"/>
-        </w:rPr>
-      </w:pPr>
-    </w:p>
-    <w:p>
-      <w:pPr>
-        <w:jc w:val="both"/>
-        <w:rPr>
-          <w:lang w:val="en-US"/>
-        </w:rPr>
-      </w:pPr>
-      <w:r>
-        <w:rPr>
-          <w:lang w:val="en-US"/>
-        </w:rPr>
-        <w:t xml:space="preserve">With the Delegate annotation, you can create a class (not an </w:t>
-      </w:r>
-      <w:proofErr w:type="spellStart"/>
-      <w:r>
-        <w:rPr>
-          <w:lang w:val="en-US"/>
-        </w:rPr>
-        <w:t>AbstractProgram</w:t>
-      </w:r>
-      <w:proofErr w:type="spellEnd"/>
-      <w:r>
-        <w:rPr>
-          <w:lang w:val="en-US"/>
-        </w:rPr>
-        <w:t>) with options and</w:t>
-      </w:r>
-      <w:r>
-        <w:rPr>
-          <w:lang w:val="en-US"/>
-        </w:rPr>
-        <w:t xml:space="preserve"> </w:t>
-      </w:r>
-      <w:r>
-        <w:rPr>
-          <w:lang w:val="en-US"/>
-        </w:rPr>
-        <w:t>make the programs point towards this class to add the common options</w:t>
-      </w:r>
-      <w:r>
-        <w:rPr>
-          <w:lang w:val="en-US"/>
-        </w:rPr>
-        <w:t xml:space="preserve"> </w:t>
-      </w:r>
-      <w:r>
-        <w:rPr>
-          <w:lang w:val="en-US"/>
-        </w:rPr>
-        <w:t>(see "tests/data/Product.java").</w:t>
-      </w:r>
-    </w:p>
-    <w:p>
-      <w:pPr>
-        <w:jc w:val="both"/>
-        <w:rPr>
-          <w:lang w:val="en-US"/>
-        </w:rPr>
-      </w:pPr>
-    </w:p>
-    <w:p>
-      <w:pPr>
-        <w:jc w:val="both"/>
-        <w:rPr>
-          <w:lang w:val="en-US"/>
-        </w:rPr>
-      </w:pPr>
-      <w:r>
-        <w:rPr>
-          <w:lang w:val="en-US"/>
-        </w:rPr>
-        <w:t xml:space="preserve">In other words, we use the Product options in </w:t>
-      </w:r>
-      <w:proofErr w:type="spellStart"/>
-      <w:r>
-        <w:rPr>
-          <w:lang w:val="en-US"/>
-        </w:rPr>
-        <w:t>BillProgram</w:t>
-      </w:r>
-      <w:proofErr w:type="spellEnd"/>
-      <w:r>
-        <w:rPr>
-          <w:lang w:val="en-US"/>
-        </w:rPr>
-        <w:t xml:space="preserve"> but we could also create another program</w:t>
-      </w:r>
-      <w:r>
-        <w:rPr>
-          <w:lang w:val="en-US"/>
-        </w:rPr>
-        <w:t xml:space="preserve"> </w:t>
-      </w:r>
-      <w:r>
-        <w:rPr>
-          <w:lang w:val="en-US"/>
-        </w:rPr>
-        <w:t>pointing to the same Product options.</w:t>
-      </w:r>
-    </w:p>
-    <w:p>
-      <w:pPr>
-        <w:jc w:val="both"/>
-        <w:rPr>
-          <w:lang w:val="en-US"/>
-        </w:rPr>
-      </w:pPr>
-    </w:p>
-    <w:p>
-      <w:pPr>
-        <w:jc w:val="both"/>
-        <w:rPr>
-          <w:lang w:val="en-US"/>
-        </w:rPr>
-      </w:pPr>
-    </w:p>
-    <w:p>
-      <w:pPr>
-        <w:pStyle w:val="Titre2"/>
-      </w:pPr>
-      <w:bookmarkStart w:id="6" w:name="_Toc361476630"/>
-      <w:r>
-        <w:t>Program mechanics</w:t>
-      </w:r>
-      <w:bookmarkEnd w:id="6"/>
-    </w:p>
-    <w:p>
-      <w:pPr>
-        <w:jc w:val="both"/>
-        <w:rPr>
-          <w:lang w:val="en-US"/>
-        </w:rPr>
-      </w:pPr>
-    </w:p>
-    <w:p>
-      <w:pPr>
-        <w:jc w:val="both"/>
-        <w:rPr>
-          <w:lang w:val="en-US"/>
-        </w:rPr>
-      </w:pPr>
-      <w:r>
-        <w:rPr>
-          <w:lang w:val="en-US"/>
-        </w:rPr>
-        <w:t xml:space="preserve">Now that you have defined all your program options, you can use them in the </w:t>
-      </w:r>
-      <w:proofErr w:type="gramStart"/>
-      <w:r>
-        <w:rPr>
-          <w:lang w:val="en-US"/>
-        </w:rPr>
-        <w:t>execute(</w:t>
-      </w:r>
-      <w:proofErr w:type="gramEnd"/>
-      <w:r>
-        <w:rPr>
-          <w:lang w:val="en-US"/>
-        </w:rPr>
-        <w:t>) method you</w:t>
-      </w:r>
-      <w:r>
-        <w:rPr>
-          <w:lang w:val="en-US"/>
-        </w:rPr>
-        <w:t xml:space="preserve"> </w:t>
-      </w:r>
-      <w:r>
-        <w:rPr>
-          <w:lang w:val="en-US"/>
-        </w:rPr>
-        <w:t xml:space="preserve">had to implement when you specialized the </w:t>
-      </w:r>
-      <w:proofErr w:type="spellStart"/>
-      <w:r>
-        <w:rPr>
-          <w:lang w:val="en-US"/>
-        </w:rPr>
-        <w:t>AbstractProgram</w:t>
-      </w:r>
-      <w:proofErr w:type="spellEnd"/>
-      <w:r>
-        <w:rPr>
-          <w:lang w:val="en-US"/>
-        </w:rPr>
-        <w:t xml:space="preserve"> class.</w:t>
-      </w:r>
-    </w:p>
-    <w:p>
-      <w:pPr>
-        <w:jc w:val="both"/>
-        <w:rPr>
-          <w:lang w:val="en-US"/>
-        </w:rPr>
-      </w:pPr>
-    </w:p>
-    <w:p>
-      <w:pPr>
-        <w:jc w:val="both"/>
-        <w:rPr>
-          <w:lang w:val="en-US"/>
-        </w:rPr>
-      </w:pPr>
-      <w:r>
-        <w:rPr>
-          <w:lang w:val="en-US"/>
-        </w:rPr>
-        <w:t xml:space="preserve">When you will run your program, the </w:t>
-      </w:r>
-      <w:proofErr w:type="gramStart"/>
-      <w:r>
-        <w:rPr>
-          <w:lang w:val="en-US"/>
-        </w:rPr>
-        <w:t>execute(</w:t>
-      </w:r>
-      <w:proofErr w:type="gramEnd"/>
-      <w:r>
-        <w:rPr>
-          <w:lang w:val="en-US"/>
-        </w:rPr>
-        <w:t>) method will be called.</w:t>
-      </w:r>
-    </w:p>
-    <w:p>
-      <w:pPr>
-        <w:rPr>
-          <w:lang w:val="en-US"/>
-        </w:rPr>
-      </w:pPr>
-      <w:r>
-        <w:rPr>
-          <w:lang w:val="en-US"/>
-        </w:rPr>
-        <w:br w:type="page"/>
-      </w:r>
-    </w:p>
-    <w:p>
-      <w:pPr>
-        <w:pStyle w:val="Titre1"/>
-        <w:rPr>
-          <w:lang w:val="en-US"/>
-        </w:rPr>
-      </w:pPr>
-      <w:bookmarkStart w:id="7" w:name="_Toc361476631"/>
-      <w:r>
-        <w:rPr>
-          <w:lang w:val="en-US"/>
-        </w:rPr>
-        <w:t>Create the API</w:t>
-      </w:r>
-      <w:bookmarkEnd w:id="7"/>
-    </w:p>
-    <w:p>
-      <w:pPr>
-        <w:jc w:val="both"/>
-        <w:rPr>
-          <w:lang w:val="en-US"/>
-        </w:rPr>
-      </w:pPr>
-    </w:p>
-    <w:p>
-      <w:pPr>
-        <w:jc w:val="both"/>
-        <w:rPr>
-          <w:lang w:val="en-US"/>
-        </w:rPr>
-      </w:pPr>
-      <w:r>
-        <w:rPr>
-          <w:lang w:val="en-US"/>
-        </w:rPr>
-        <w:t>From this step, you should have a bundle file and a program ready to launch.</w:t>
-      </w:r>
-    </w:p>
-    <w:p>
-      <w:pPr>
-        <w:jc w:val="both"/>
-        <w:rPr>
-          <w:lang w:val="en-US"/>
-        </w:rPr>
-      </w:pPr>
-    </w:p>
-    <w:p>
-      <w:pPr>
-        <w:jc w:val="both"/>
-        <w:rPr>
-          <w:lang w:val="en-US"/>
-        </w:rPr>
-      </w:pPr>
-      <w:r>
-        <w:rPr>
-          <w:lang w:val="en-US"/>
-        </w:rPr>
-        <w:t xml:space="preserve">If so, your next goal is to create an </w:t>
-      </w:r>
-      <w:proofErr w:type="gramStart"/>
-      <w:r>
-        <w:rPr>
-          <w:lang w:val="en-US"/>
-        </w:rPr>
-        <w:t>API :</w:t>
-      </w:r>
-      <w:proofErr w:type="gramEnd"/>
-    </w:p>
-    <w:p>
-      <w:pPr>
-        <w:jc w:val="both"/>
-        <w:rPr>
-          <w:lang w:val="en-US"/>
-        </w:rPr>
-      </w:pPr>
-    </w:p>
-    <w:p>
-      <w:pPr>
-        <w:jc w:val="both"/>
-        <w:rPr>
-          <w:lang w:val="en-US"/>
-        </w:rPr>
-      </w:pPr>
-      <w:r>
-        <w:rPr>
-          <w:lang w:val="en-US"/>
-        </w:rPr>
-        <w:tab/>
-      </w:r>
-      <w:proofErr w:type="spellStart"/>
-      <w:r>
-        <w:rPr>
-          <w:lang w:val="en-US"/>
-        </w:rPr>
-        <w:t>CLI_api</w:t>
-      </w:r>
-      <w:proofErr w:type="spellEnd"/>
-      <w:r>
-        <w:rPr>
-          <w:lang w:val="en-US"/>
-        </w:rPr>
-        <w:t xml:space="preserve"> </w:t>
-      </w:r>
-      <w:proofErr w:type="spellStart"/>
-      <w:r>
-        <w:rPr>
-          <w:lang w:val="en-US"/>
-        </w:rPr>
-        <w:t>api</w:t>
-      </w:r>
-      <w:proofErr w:type="spellEnd"/>
-      <w:r>
-        <w:rPr>
-          <w:lang w:val="en-US"/>
-        </w:rPr>
-        <w:t xml:space="preserve"> = new </w:t>
-      </w:r>
-      <w:proofErr w:type="spellStart"/>
-      <w:r>
-        <w:rPr>
-          <w:lang w:val="en-US"/>
-        </w:rPr>
-        <w:t>CLI_</w:t>
-      </w:r>
-      <w:proofErr w:type="gramStart"/>
-      <w:r>
-        <w:rPr>
-          <w:lang w:val="en-US"/>
-        </w:rPr>
-        <w:t>api</w:t>
-      </w:r>
-      <w:proofErr w:type="spellEnd"/>
-      <w:r>
-        <w:rPr>
-          <w:lang w:val="en-US"/>
-        </w:rPr>
-        <w:t>(</w:t>
-      </w:r>
-      <w:proofErr w:type="gramEnd"/>
-      <w:r>
-        <w:rPr>
-          <w:lang w:val="en-US"/>
-        </w:rPr>
-        <w:t>"cligui.jar", "files/</w:t>
-      </w:r>
-      <w:proofErr w:type="spellStart"/>
-      <w:r>
-        <w:rPr>
-          <w:lang w:val="en-US"/>
-        </w:rPr>
-        <w:t>test.properties</w:t>
-      </w:r>
-      <w:proofErr w:type="spellEnd"/>
-      <w:r>
-        <w:rPr>
-          <w:lang w:val="en-US"/>
-        </w:rPr>
-        <w:t>", "</w:t>
-      </w:r>
-      <w:proofErr w:type="spellStart"/>
-      <w:r>
-        <w:rPr>
-          <w:lang w:val="en-US"/>
-        </w:rPr>
-        <w:t>prog</w:t>
-      </w:r>
-      <w:proofErr w:type="spellEnd"/>
-      <w:r>
-        <w:rPr>
-          <w:lang w:val="en-US"/>
-        </w:rPr>
         <w:t>");</w:t>
       </w:r>
     </w:p>
@@ -2541,16 +2582,14 @@
         <w:rPr>
           <w:lang w:val="en-US"/>
         </w:rPr>
-        <w:t xml:space="preserve">Some explanations about the API </w:t>
-      </w:r>
-      <w:proofErr w:type="gramStart"/>
-      <w:r>
-        <w:rPr>
-          <w:lang w:val="en-US"/>
-        </w:rPr>
-        <w:t>constructor :</w:t>
-      </w:r>
-      <w:proofErr w:type="gramEnd"/>
+        <w:t>Some explanations about the API constructor</w:t>
+      </w:r>
+      <w:r>
+        <w:rPr>
+          <w:lang w:val="en-US"/>
+        </w:rPr>
+        <w:t>:</w:t>
+      </w:r>
     </w:p>
     <w:p>
       <w:pPr>
@@ -2582,7 +2621,19 @@
         <w:rPr>
           <w:lang w:val="en-US"/>
         </w:rPr>
-        <w:t>he project name which will be used in GUI and XML files, it should be named after the JAR</w:t>
+        <w:t>he project name</w:t>
+      </w:r>
+      <w:r>
+        <w:rPr>
+          <w:lang w:val="en-US"/>
+        </w:rPr>
+        <w:t>, which</w:t>
+      </w:r>
+      <w:r>
+        <w:rPr>
+          <w:lang w:val="en-US"/>
+        </w:rPr>
+        <w:t xml:space="preserve"> will be used in GUI and XML files, it should be named after the JAR</w:t>
       </w:r>
       <w:r>
         <w:rPr>
@@ -2641,7 +2692,33 @@
         <w:rPr>
           <w:lang w:val="en-US"/>
         </w:rPr>
-        <w:t>he internal URL of the bundle file, which will mainly contain all options and programs</w:t>
+        <w:t>he internal URL of the bundle file</w:t>
+      </w:r>
+      <w:proofErr w:type="gramStart"/>
+      <w:r>
+        <w:rPr>
+          <w:lang w:val="en-US"/>
+        </w:rPr>
+        <w:t>,</w:t>
+      </w:r>
+      <w:r>
+        <w:rPr>
+          <w:lang w:val="en-US"/>
+        </w:rPr>
+        <w:t>,</w:t>
+      </w:r>
+      <w:proofErr w:type="gramEnd"/>
+      <w:r>
+        <w:rPr>
+          <w:lang w:val="en-US"/>
+        </w:rPr>
+        <w:t xml:space="preserve"> which</w:t>
+      </w:r>
+      <w:r>
+        <w:rPr>
+          <w:lang w:val="en-US"/>
+        </w:rPr>
+        <w:t xml:space="preserve"> will mainly contain all options and programs</w:t>
       </w:r>
       <w:r>
         <w:rPr>
@@ -2766,7 +2843,13 @@
         <w:rPr>
           <w:lang w:val="en-US"/>
         </w:rPr>
-        <w:t>) method :</w:t>
+        <w:t>) method</w:t>
+      </w:r>
+      <w:r>
+        <w:rPr>
+          <w:lang w:val="en-US"/>
+        </w:rPr>
+        <w:t>:</w:t>
       </w:r>
     </w:p>
     <w:p>
@@ -2905,7 +2988,7 @@
           <w:lang w:val="en-US"/>
         </w:rPr>
       </w:pPr>
-      <w:bookmarkStart w:id="8" w:name="_Toc361476632"/>
+      <w:bookmarkStart w:id="8" w:name="_Toc361568163"/>
       <w:r>
         <w:rPr>
           <w:lang w:val="en-US"/>
@@ -2947,7 +3030,14 @@
         <w:rPr>
           <w:lang w:val="en-US"/>
         </w:rPr>
-        <w:t xml:space="preserve"> logger is used to direct outputs in the console / windows and its level can be changed</w:t>
+        <w:t xml:space="preserve"> logger is used to direct outputs in the console / </w:t>
+      </w:r>
+      <w:proofErr w:type="gramStart"/>
+      <w:r>
+        <w:rPr>
+          <w:lang w:val="en-US"/>
+        </w:rPr>
+        <w:t>windows and its level can be changed</w:t>
       </w:r>
       <w:r>
         <w:rPr>
@@ -2959,16 +3049,15 @@
         <w:rPr>
           <w:lang w:val="en-US"/>
         </w:rPr>
-        <w:t xml:space="preserve">by doing the </w:t>
-      </w:r>
-      <w:proofErr w:type="gramStart"/>
-      <w:r>
-        <w:rPr>
-          <w:lang w:val="en-US"/>
-        </w:rPr>
-        <w:t>following :</w:t>
+        <w:t>by doing the following</w:t>
       </w:r>
       <w:proofErr w:type="gramEnd"/>
+      <w:r>
+        <w:rPr>
+          <w:lang w:val="en-US"/>
+        </w:rPr>
+        <w:t>:</w:t>
+      </w:r>
     </w:p>
     <w:p>
       <w:pPr>
@@ -3158,7 +3247,7 @@
           <w:numId w:val="5"/>
         </w:numPr>
       </w:pPr>
-      <w:bookmarkStart w:id="9" w:name="_Toc361476633"/>
+      <w:bookmarkStart w:id="9" w:name="_Toc361568164"/>
       <w:r>
         <w:t>Parse commands</w:t>
       </w:r>
@@ -3231,16 +3320,14 @@
         <w:rPr>
           <w:lang w:val="en-US"/>
         </w:rPr>
-        <w:t xml:space="preserve">For instance, you can type the </w:t>
-      </w:r>
-      <w:proofErr w:type="gramStart"/>
-      <w:r>
-        <w:rPr>
-          <w:lang w:val="en-US"/>
-        </w:rPr>
-        <w:t>following :</w:t>
-      </w:r>
-      <w:proofErr w:type="gramEnd"/>
+        <w:t>For instance, you can type the following</w:t>
+      </w:r>
+      <w:r>
+        <w:rPr>
+          <w:lang w:val="en-US"/>
+        </w:rPr>
+        <w:t>:</w:t>
+      </w:r>
     </w:p>
     <w:p>
       <w:pPr>
@@ -3329,24 +3416,50 @@
         <w:rPr>
           <w:lang w:val="en-US"/>
         </w:rPr>
-        <w:t xml:space="preserve"> will look for a program named "bill" and set the values you chose to the </w:t>
+        <w:t xml:space="preserve"> will look for a program named "bill" and set the values you chose to the options</w:t>
+      </w:r>
+      <w:r>
+        <w:rPr>
+          <w:lang w:val="en-US"/>
+        </w:rPr>
+        <w:t>:</w:t>
+      </w:r>
+    </w:p>
+    <w:p>
+      <w:pPr>
+        <w:jc w:val="both"/>
+        <w:rPr>
+          <w:lang w:val="en-US"/>
+        </w:rPr>
+      </w:pPr>
+    </w:p>
+    <w:p>
+      <w:pPr>
+        <w:jc w:val="both"/>
+        <w:rPr>
+          <w:lang w:val="en-US"/>
+        </w:rPr>
+      </w:pPr>
+      <w:r>
+        <w:rPr>
+          <w:lang w:val="en-US"/>
+        </w:rPr>
+        <w:tab/>
       </w:r>
       <w:proofErr w:type="gramStart"/>
       <w:r>
         <w:rPr>
           <w:lang w:val="en-US"/>
         </w:rPr>
-        <w:t>options :</w:t>
+        <w:t>id</w:t>
       </w:r>
       <w:proofErr w:type="gramEnd"/>
-    </w:p>
-    <w:p>
-      <w:pPr>
-        <w:jc w:val="both"/>
-        <w:rPr>
-          <w:lang w:val="en-US"/>
-        </w:rPr>
-      </w:pPr>
+      <w:r>
+        <w:rPr>
+          <w:lang w:val="en-US"/>
+        </w:rPr>
+        <w:t xml:space="preserve"> =&gt; 4</w:t>
+      </w:r>
     </w:p>
     <w:p>
       <w:pPr>
@@ -3366,14 +3479,14 @@
         <w:rPr>
           <w:lang w:val="en-US"/>
         </w:rPr>
-        <w:t>id</w:t>
+        <w:t>name</w:t>
       </w:r>
       <w:proofErr w:type="gramEnd"/>
       <w:r>
         <w:rPr>
           <w:lang w:val="en-US"/>
         </w:rPr>
-        <w:t xml:space="preserve"> =&gt; 4</w:t>
+        <w:t xml:space="preserve"> =&gt; "productA01"</w:t>
       </w:r>
     </w:p>
     <w:p>
@@ -3394,15 +3507,195 @@
         <w:rPr>
           <w:lang w:val="en-US"/>
         </w:rPr>
-        <w:t>name</w:t>
+        <w:t>price</w:t>
       </w:r>
       <w:proofErr w:type="gramEnd"/>
       <w:r>
         <w:rPr>
           <w:lang w:val="en-US"/>
         </w:rPr>
-        <w:t xml:space="preserve"> =&gt; "productA01"</w:t>
-      </w:r>
+        <w:t xml:space="preserve"> =&gt; 1.25</w:t>
+      </w:r>
+    </w:p>
+    <w:p>
+      <w:pPr>
+        <w:jc w:val="both"/>
+        <w:rPr>
+          <w:lang w:val="en-US"/>
+        </w:rPr>
+      </w:pPr>
+    </w:p>
+    <w:p>
+      <w:pPr>
+        <w:jc w:val="both"/>
+        <w:rPr>
+          <w:lang w:val="en-US"/>
+        </w:rPr>
+      </w:pPr>
+    </w:p>
+    <w:p>
+      <w:pPr>
+        <w:jc w:val="both"/>
+        <w:rPr>
+          <w:lang w:val="en-US"/>
+        </w:rPr>
+      </w:pPr>
+      <w:r>
+        <w:rPr>
+          <w:lang w:val="en-US"/>
+        </w:rPr>
+        <w:t xml:space="preserve">Note that if you did something wrong, </w:t>
+      </w:r>
+      <w:proofErr w:type="spellStart"/>
+      <w:r>
+        <w:rPr>
+          <w:lang w:val="en-US"/>
+        </w:rPr>
+        <w:t>cligui</w:t>
+      </w:r>
+      <w:proofErr w:type="spellEnd"/>
+      <w:r>
+        <w:rPr>
+          <w:lang w:val="en-US"/>
+        </w:rPr>
+        <w:t xml:space="preserve"> will output an error and print the programs list or</w:t>
+      </w:r>
+      <w:r>
+        <w:rPr>
+          <w:lang w:val="en-US"/>
+        </w:rPr>
+        <w:t xml:space="preserve"> </w:t>
+      </w:r>
+      <w:r>
+        <w:rPr>
+          <w:lang w:val="en-US"/>
+        </w:rPr>
+        <w:t>your program options list.</w:t>
+      </w:r>
+    </w:p>
+    <w:p>
+      <w:pPr>
+        <w:jc w:val="both"/>
+        <w:rPr>
+          <w:lang w:val="en-US"/>
+        </w:rPr>
+      </w:pPr>
+    </w:p>
+    <w:p>
+      <w:pPr>
+        <w:jc w:val="both"/>
+        <w:rPr>
+          <w:lang w:val="en-US"/>
+        </w:rPr>
+      </w:pPr>
+    </w:p>
+    <w:p>
+      <w:pPr>
+        <w:pStyle w:val="Titre2"/>
+      </w:pPr>
+      <w:bookmarkStart w:id="10" w:name="_Toc361568165"/>
+      <w:r>
+        <w:t>Window mode</w:t>
+      </w:r>
+      <w:bookmarkEnd w:id="10"/>
+    </w:p>
+    <w:p>
+      <w:pPr>
+        <w:jc w:val="both"/>
+        <w:rPr>
+          <w:lang w:val="en-US"/>
+        </w:rPr>
+      </w:pPr>
+    </w:p>
+    <w:p>
+      <w:pPr>
+        <w:jc w:val="both"/>
+        <w:rPr>
+          <w:lang w:val="en-US"/>
+        </w:rPr>
+      </w:pPr>
+      <w:r>
+        <w:rPr>
+          <w:lang w:val="en-US"/>
+        </w:rPr>
+        <w:t>If you are done using the console mode, you can now test the window interface, a runnable class can</w:t>
+      </w:r>
+      <w:r>
+        <w:rPr>
+          <w:lang w:val="en-US"/>
+        </w:rPr>
+        <w:t xml:space="preserve"> </w:t>
+      </w:r>
+      <w:r>
+        <w:rPr>
+          <w:lang w:val="en-US"/>
+        </w:rPr>
+        <w:t>be found at "tests/</w:t>
+      </w:r>
+      <w:proofErr w:type="spellStart"/>
+      <w:r>
+        <w:rPr>
+          <w:lang w:val="en-US"/>
+        </w:rPr>
+        <w:t>gui</w:t>
+      </w:r>
+      <w:proofErr w:type="spellEnd"/>
+      <w:r>
+        <w:rPr>
+          <w:lang w:val="en-US"/>
+        </w:rPr>
+        <w:t>/WindowRunner.java".</w:t>
+      </w:r>
+    </w:p>
+    <w:p>
+      <w:pPr>
+        <w:jc w:val="both"/>
+        <w:rPr>
+          <w:lang w:val="en-US"/>
+        </w:rPr>
+      </w:pPr>
+    </w:p>
+    <w:p>
+      <w:pPr>
+        <w:jc w:val="both"/>
+        <w:rPr>
+          <w:lang w:val="en-US"/>
+        </w:rPr>
+      </w:pPr>
+      <w:r>
+        <w:rPr>
+          <w:lang w:val="en-US"/>
+        </w:rPr>
+        <w:t xml:space="preserve">As you see, you only need to create a new instance of </w:t>
+      </w:r>
+      <w:proofErr w:type="spellStart"/>
+      <w:r>
+        <w:rPr>
+          <w:lang w:val="en-US"/>
+        </w:rPr>
+        <w:t>CLI_gui</w:t>
+      </w:r>
+      <w:proofErr w:type="spellEnd"/>
+      <w:r>
+        <w:rPr>
+          <w:lang w:val="en-US"/>
+        </w:rPr>
+        <w:t xml:space="preserve"> with an API to open the window mode</w:t>
+      </w:r>
+      <w:r>
+        <w:rPr>
+          <w:lang w:val="en-US"/>
+        </w:rPr>
+        <w:t>:</w:t>
+      </w:r>
+    </w:p>
+    <w:p>
+      <w:pPr>
+        <w:jc w:val="both"/>
+        <w:rPr>
+          <w:lang w:val="en-US"/>
+        </w:rPr>
+      </w:pPr>
     </w:p>
     <w:p>
       <w:pPr>
@@ -3422,50 +3715,93 @@
         <w:rPr>
           <w:lang w:val="en-US"/>
         </w:rPr>
-        <w:t>price</w:t>
+        <w:t>new</w:t>
       </w:r>
       <w:proofErr w:type="gramEnd"/>
       <w:r>
         <w:rPr>
           <w:lang w:val="en-US"/>
         </w:rPr>
-        <w:t xml:space="preserve"> =&gt; 1.25</w:t>
-      </w:r>
-    </w:p>
-    <w:p>
-      <w:pPr>
-        <w:jc w:val="both"/>
-        <w:rPr>
-          <w:lang w:val="en-US"/>
-        </w:rPr>
-      </w:pPr>
-    </w:p>
-    <w:p>
-      <w:pPr>
-        <w:jc w:val="both"/>
-        <w:rPr>
-          <w:lang w:val="en-US"/>
-        </w:rPr>
-      </w:pPr>
-    </w:p>
-    <w:p>
-      <w:pPr>
-        <w:jc w:val="both"/>
-        <w:rPr>
-          <w:lang w:val="en-US"/>
-        </w:rPr>
-      </w:pPr>
-      <w:r>
-        <w:rPr>
-          <w:lang w:val="en-US"/>
-        </w:rPr>
-        <w:t xml:space="preserve">Note that if you did something wrong, </w:t>
+        <w:t xml:space="preserve"> </w:t>
       </w:r>
       <w:proofErr w:type="spellStart"/>
       <w:r>
         <w:rPr>
           <w:lang w:val="en-US"/>
         </w:rPr>
+        <w:t>CLI_window</w:t>
+      </w:r>
+      <w:proofErr w:type="spellEnd"/>
+      <w:r>
+        <w:rPr>
+          <w:lang w:val="en-US"/>
+        </w:rPr>
+        <w:t>(</w:t>
+      </w:r>
+      <w:proofErr w:type="spellStart"/>
+      <w:r>
+        <w:rPr>
+          <w:lang w:val="en-US"/>
+        </w:rPr>
+        <w:t>api</w:t>
+      </w:r>
+      <w:proofErr w:type="spellEnd"/>
+      <w:r>
+        <w:rPr>
+          <w:lang w:val="en-US"/>
+        </w:rPr>
+        <w:t>);</w:t>
+      </w:r>
+    </w:p>
+    <w:p>
+      <w:pPr>
+        <w:rPr>
+          <w:lang w:val="en-US"/>
+        </w:rPr>
+      </w:pPr>
+      <w:r>
+        <w:rPr>
+          <w:lang w:val="en-US"/>
+        </w:rPr>
+        <w:br w:type="page"/>
+      </w:r>
+    </w:p>
+    <w:p>
+      <w:pPr>
+        <w:pStyle w:val="Titre2"/>
+      </w:pPr>
+      <w:bookmarkStart w:id="11" w:name="_Toc361568166"/>
+      <w:r>
+        <w:t>HTML files</w:t>
+      </w:r>
+      <w:bookmarkEnd w:id="11"/>
+    </w:p>
+    <w:p>
+      <w:pPr>
+        <w:jc w:val="both"/>
+        <w:rPr>
+          <w:lang w:val="en-US"/>
+        </w:rPr>
+      </w:pPr>
+    </w:p>
+    <w:p>
+      <w:pPr>
+        <w:jc w:val="both"/>
+        <w:rPr>
+          <w:lang w:val="en-US"/>
+        </w:rPr>
+      </w:pPr>
+      <w:r>
+        <w:rPr>
+          <w:lang w:val="en-US"/>
+        </w:rPr>
+        <w:t xml:space="preserve">You can create HTML files using </w:t>
+      </w:r>
+      <w:proofErr w:type="spellStart"/>
+      <w:r>
+        <w:rPr>
+          <w:lang w:val="en-US"/>
+        </w:rPr>
         <w:t>cligui</w:t>
       </w:r>
       <w:proofErr w:type="spellEnd"/>
@@ -3473,294 +3809,40 @@
         <w:rPr>
           <w:lang w:val="en-US"/>
         </w:rPr>
-        <w:t xml:space="preserve"> will output an error and print the programs list or</w:t>
-      </w:r>
-      <w:r>
-        <w:rPr>
-          <w:lang w:val="en-US"/>
-        </w:rPr>
-        <w:t xml:space="preserve"> </w:t>
-      </w:r>
-      <w:r>
-        <w:rPr>
-          <w:lang w:val="en-US"/>
-        </w:rPr>
-        <w:t>your program options list.</w:t>
-      </w:r>
-    </w:p>
-    <w:p>
-      <w:pPr>
-        <w:jc w:val="both"/>
-        <w:rPr>
-          <w:lang w:val="en-US"/>
-        </w:rPr>
-      </w:pPr>
-    </w:p>
-    <w:p>
-      <w:pPr>
-        <w:jc w:val="both"/>
-        <w:rPr>
-          <w:lang w:val="en-US"/>
-        </w:rPr>
-      </w:pPr>
-    </w:p>
-    <w:p>
-      <w:pPr>
-        <w:pStyle w:val="Titre2"/>
-      </w:pPr>
-      <w:bookmarkStart w:id="10" w:name="_Toc361476634"/>
-      <w:r>
-        <w:t>Window mode</w:t>
-      </w:r>
-      <w:bookmarkEnd w:id="10"/>
-    </w:p>
-    <w:p>
-      <w:pPr>
-        <w:jc w:val="both"/>
-        <w:rPr>
-          <w:lang w:val="en-US"/>
-        </w:rPr>
-      </w:pPr>
-    </w:p>
-    <w:p>
-      <w:pPr>
-        <w:jc w:val="both"/>
-        <w:rPr>
-          <w:lang w:val="en-US"/>
-        </w:rPr>
-      </w:pPr>
-      <w:r>
-        <w:rPr>
-          <w:lang w:val="en-US"/>
-        </w:rPr>
-        <w:t>If you are done using the console mode, you can now test the window interface, a runnable class can</w:t>
-      </w:r>
-      <w:r>
-        <w:rPr>
-          <w:lang w:val="en-US"/>
-        </w:rPr>
-        <w:t xml:space="preserve"> </w:t>
-      </w:r>
-      <w:r>
-        <w:rPr>
-          <w:lang w:val="en-US"/>
-        </w:rPr>
-        <w:t>be found at "tests/</w:t>
-      </w:r>
-      <w:proofErr w:type="spellStart"/>
-      <w:r>
-        <w:rPr>
-          <w:lang w:val="en-US"/>
-        </w:rPr>
-        <w:t>gui</w:t>
-      </w:r>
-      <w:proofErr w:type="spellEnd"/>
-      <w:r>
-        <w:rPr>
-          <w:lang w:val="en-US"/>
-        </w:rPr>
-        <w:t>/WindowRunner.java".</w:t>
-      </w:r>
-    </w:p>
-    <w:p>
-      <w:pPr>
-        <w:jc w:val="both"/>
-        <w:rPr>
-          <w:lang w:val="en-US"/>
-        </w:rPr>
-      </w:pPr>
-    </w:p>
-    <w:p>
-      <w:pPr>
-        <w:jc w:val="both"/>
-        <w:rPr>
-          <w:lang w:val="en-US"/>
-        </w:rPr>
-      </w:pPr>
-      <w:r>
-        <w:rPr>
-          <w:lang w:val="en-US"/>
-        </w:rPr>
-        <w:t xml:space="preserve">As you see, you only need to create a new instance of </w:t>
-      </w:r>
-      <w:proofErr w:type="spellStart"/>
-      <w:r>
-        <w:rPr>
-          <w:lang w:val="en-US"/>
-        </w:rPr>
-        <w:t>CLI_gui</w:t>
-      </w:r>
-      <w:proofErr w:type="spellEnd"/>
-      <w:r>
-        <w:rPr>
-          <w:lang w:val="en-US"/>
-        </w:rPr>
-        <w:t xml:space="preserve"> with an API to open the window </w:t>
-      </w:r>
-      <w:proofErr w:type="gramStart"/>
-      <w:r>
-        <w:rPr>
-          <w:lang w:val="en-US"/>
-        </w:rPr>
-        <w:t>mode :</w:t>
-      </w:r>
-      <w:proofErr w:type="gramEnd"/>
-    </w:p>
-    <w:p>
-      <w:pPr>
-        <w:jc w:val="both"/>
-        <w:rPr>
-          <w:lang w:val="en-US"/>
-        </w:rPr>
-      </w:pPr>
-    </w:p>
-    <w:p>
-      <w:pPr>
-        <w:jc w:val="both"/>
-        <w:rPr>
-          <w:lang w:val="en-US"/>
-        </w:rPr>
-      </w:pPr>
-      <w:r>
-        <w:rPr>
-          <w:lang w:val="en-US"/>
-        </w:rPr>
-        <w:tab/>
-      </w:r>
-      <w:proofErr w:type="gramStart"/>
-      <w:r>
-        <w:rPr>
-          <w:lang w:val="en-US"/>
-        </w:rPr>
-        <w:t>new</w:t>
-      </w:r>
-      <w:proofErr w:type="gramEnd"/>
-      <w:r>
-        <w:rPr>
-          <w:lang w:val="en-US"/>
-        </w:rPr>
-        <w:t xml:space="preserve"> </w:t>
-      </w:r>
-      <w:proofErr w:type="spellStart"/>
-      <w:r>
-        <w:rPr>
-          <w:lang w:val="en-US"/>
-        </w:rPr>
-        <w:t>CLI_window</w:t>
-      </w:r>
-      <w:proofErr w:type="spellEnd"/>
-      <w:r>
-        <w:rPr>
-          <w:lang w:val="en-US"/>
-        </w:rPr>
-        <w:t>(</w:t>
-      </w:r>
-      <w:proofErr w:type="spellStart"/>
-      <w:r>
-        <w:rPr>
-          <w:lang w:val="en-US"/>
-        </w:rPr>
-        <w:t>api</w:t>
-      </w:r>
-      <w:proofErr w:type="spellEnd"/>
-      <w:r>
-        <w:rPr>
-          <w:lang w:val="en-US"/>
-        </w:rPr>
-        <w:t>);</w:t>
-      </w:r>
-    </w:p>
-    <w:p>
-      <w:pPr>
-        <w:rPr>
-          <w:lang w:val="en-US"/>
-        </w:rPr>
-      </w:pPr>
-      <w:r>
-        <w:rPr>
-          <w:lang w:val="en-US"/>
-        </w:rPr>
-        <w:br w:type="page"/>
-      </w:r>
-    </w:p>
-    <w:p>
-      <w:pPr>
-        <w:pStyle w:val="Titre2"/>
-      </w:pPr>
-      <w:bookmarkStart w:id="11" w:name="_Toc361476635"/>
-      <w:r>
-        <w:t>HTML files</w:t>
-      </w:r>
-      <w:bookmarkEnd w:id="11"/>
-    </w:p>
-    <w:p>
-      <w:pPr>
-        <w:jc w:val="both"/>
-        <w:rPr>
-          <w:lang w:val="en-US"/>
-        </w:rPr>
-      </w:pPr>
-    </w:p>
-    <w:p>
-      <w:pPr>
-        <w:jc w:val="both"/>
-        <w:rPr>
-          <w:lang w:val="en-US"/>
-        </w:rPr>
-      </w:pPr>
-      <w:r>
-        <w:rPr>
-          <w:lang w:val="en-US"/>
-        </w:rPr>
-        <w:t xml:space="preserve">You can create HTML files using </w:t>
-      </w:r>
-      <w:proofErr w:type="spellStart"/>
-      <w:r>
-        <w:rPr>
-          <w:lang w:val="en-US"/>
-        </w:rPr>
-        <w:t>cligui</w:t>
-      </w:r>
-      <w:proofErr w:type="spellEnd"/>
-      <w:r>
-        <w:rPr>
-          <w:lang w:val="en-US"/>
-        </w:rPr>
         <w:t xml:space="preserve"> API</w:t>
       </w:r>
       <w:r>
         <w:rPr>
           <w:lang w:val="en-US"/>
         </w:rPr>
-        <w:t xml:space="preserve"> like </w:t>
-      </w:r>
-      <w:proofErr w:type="gramStart"/>
-      <w:r>
-        <w:rPr>
-          <w:lang w:val="en-US"/>
-        </w:rPr>
-        <w:t>this :</w:t>
-      </w:r>
-      <w:proofErr w:type="gramEnd"/>
-    </w:p>
-    <w:p>
-      <w:pPr>
-        <w:jc w:val="both"/>
-        <w:rPr>
-          <w:lang w:val="en-US"/>
-        </w:rPr>
-      </w:pPr>
-    </w:p>
-    <w:p>
-      <w:pPr>
-        <w:jc w:val="both"/>
-        <w:rPr>
-          <w:lang w:val="en-US"/>
-        </w:rPr>
-      </w:pPr>
-      <w:r>
-        <w:rPr>
-          <w:noProof/>
+        <w:t xml:space="preserve"> like this</w:t>
+      </w:r>
+      <w:r>
+        <w:rPr>
+          <w:lang w:val="en-US"/>
+        </w:rPr>
+        <w:t>:</w:t>
+      </w:r>
+    </w:p>
+    <w:p>
+      <w:pPr>
+        <w:jc w:val="both"/>
+        <w:rPr>
+          <w:lang w:val="en-US"/>
+        </w:rPr>
+      </w:pPr>
+    </w:p>
+    <w:p>
+      <w:pPr>
+        <w:jc w:val="both"/>
+        <w:rPr>
+          <w:lang w:val="en-US"/>
+        </w:rPr>
+      </w:pPr>
+      <w:r>
+        <w:rPr>
+          <w:noProof/>
+          <w:lang w:val="en-US"/>
         </w:rPr>
         <w:drawing>
           <wp:inline distT="0" distB="0" distL="0" distR="0" wp14:anchorId="211FAEB6" wp14:editId="7F2CE340">
@@ -3934,16 +4016,14 @@
         <w:rPr>
           <w:lang w:val="en-US"/>
         </w:rPr>
-        <w:t xml:space="preserve">Here is how it </w:t>
-      </w:r>
-      <w:proofErr w:type="gramStart"/>
-      <w:r>
-        <w:rPr>
-          <w:lang w:val="en-US"/>
-        </w:rPr>
-        <w:t>works :</w:t>
-      </w:r>
-      <w:proofErr w:type="gramEnd"/>
+        <w:t>Here is how it works</w:t>
+      </w:r>
+      <w:r>
+        <w:rPr>
+          <w:lang w:val="en-US"/>
+        </w:rPr>
+        <w:t>:</w:t>
+      </w:r>
     </w:p>
     <w:p>
       <w:pPr>
@@ -3969,22 +4049,34 @@
         <w:rPr>
           <w:lang w:val="en-US"/>
         </w:rPr>
-        <w:t>This parameter is the key name, you will be able to retrieve the command with this key in your markdown file</w:t>
-      </w:r>
-      <w:r>
-        <w:rPr>
-          <w:lang w:val="en-US"/>
-        </w:rPr>
-        <w:t xml:space="preserve"> using two braces before and after your key name (</w:t>
+        <w:t xml:space="preserve">This parameter is the key </w:t>
       </w:r>
       <w:proofErr w:type="gramStart"/>
       <w:r>
         <w:rPr>
           <w:lang w:val="en-US"/>
         </w:rPr>
-        <w:t>ex :</w:t>
+        <w:t>name,</w:t>
       </w:r>
       <w:proofErr w:type="gramEnd"/>
+      <w:r>
+        <w:rPr>
+          <w:lang w:val="en-US"/>
+        </w:rPr>
+        <w:t xml:space="preserve"> you will be able to retrieve the command with this key in your markdown file</w:t>
+      </w:r>
+      <w:r>
+        <w:rPr>
+          <w:lang w:val="en-US"/>
+        </w:rPr>
+        <w:t xml:space="preserve"> using two braces before and after your key name (ex</w:t>
+      </w:r>
+      <w:r>
+        <w:rPr>
+          <w:lang w:val="en-US"/>
+        </w:rPr>
+        <w:t>:</w:t>
+      </w:r>
       <w:r>
         <w:rPr>
           <w:lang w:val="en-US"/>
@@ -4138,7 +4230,7 @@
       <w:pPr>
         <w:pStyle w:val="Titre2"/>
       </w:pPr>
-      <w:bookmarkStart w:id="12" w:name="_Toc361476636"/>
+      <w:bookmarkStart w:id="12" w:name="_Toc361568167"/>
       <w:r>
         <w:t>XML files</w:t>
       </w:r>
@@ -4177,16 +4269,14 @@
         <w:rPr>
           <w:lang w:val="en-US"/>
         </w:rPr>
-        <w:t xml:space="preserve"> API also allows you to create XML files compatible with </w:t>
-      </w:r>
-      <w:proofErr w:type="gramStart"/>
-      <w:r>
-        <w:rPr>
-          <w:lang w:val="en-US"/>
-        </w:rPr>
-        <w:t>Galaxy :</w:t>
-      </w:r>
-      <w:proofErr w:type="gramEnd"/>
+        <w:t xml:space="preserve"> API also allows you to create XML files compatible with Galaxy</w:t>
+      </w:r>
+      <w:r>
+        <w:rPr>
+          <w:lang w:val="en-US"/>
+        </w:rPr>
+        <w:t>:</w:t>
+      </w:r>
     </w:p>
     <w:p>
       <w:pPr>
@@ -4289,14 +4379,18 @@
         </w:rPr>
         <w:t xml:space="preserve"> </w:t>
       </w:r>
-      <w:proofErr w:type="gramStart"/>
-      <w:r>
-        <w:rPr>
-          <w:lang w:val="en-US"/>
-        </w:rPr>
-        <w:t>directory which</w:t>
-      </w:r>
-      <w:proofErr w:type="gramEnd"/>
+      <w:r>
+        <w:rPr>
+          <w:lang w:val="en-US"/>
+        </w:rPr>
+        <w:t>directory</w:t>
+      </w:r>
+      <w:r>
+        <w:rPr>
+          <w:lang w:val="en-US"/>
+        </w:rPr>
+        <w:t>, which</w:t>
+      </w:r>
       <w:r>
         <w:rPr>
           <w:lang w:val="en-US"/>
@@ -4398,7 +4492,7 @@
           <w:lang w:val="en-US"/>
         </w:rPr>
       </w:pPr>
-      <w:bookmarkStart w:id="13" w:name="_Toc361476637"/>
+      <w:bookmarkStart w:id="13" w:name="_Toc361568168"/>
       <w:r>
         <w:rPr>
           <w:lang w:val="en-US"/>
@@ -4484,37 +4578,93 @@
         <w:rPr>
           <w:lang w:val="en-US"/>
         </w:rPr>
-        <w:t xml:space="preserve">Instead, data printing can be achieved like </w:t>
+        <w:t>Instead, data printing can be achieved like this</w:t>
+      </w:r>
+      <w:r>
+        <w:rPr>
+          <w:lang w:val="en-US"/>
+        </w:rPr>
+        <w:t>:</w:t>
+      </w:r>
+    </w:p>
+    <w:p>
+      <w:pPr>
+        <w:jc w:val="both"/>
+        <w:rPr>
+          <w:lang w:val="en-US"/>
+        </w:rPr>
+      </w:pPr>
+    </w:p>
+    <w:p>
+      <w:pPr>
+        <w:jc w:val="both"/>
+        <w:rPr>
+          <w:lang w:val="en-US"/>
+        </w:rPr>
+      </w:pPr>
+      <w:r>
+        <w:rPr>
+          <w:lang w:val="en-US"/>
+        </w:rPr>
+        <w:tab/>
+      </w:r>
+      <w:proofErr w:type="spellStart"/>
+      <w:r>
+        <w:rPr>
+          <w:lang w:val="en-US"/>
+        </w:rPr>
+        <w:t>CLI_</w:t>
       </w:r>
       <w:proofErr w:type="gramStart"/>
       <w:r>
         <w:rPr>
           <w:lang w:val="en-US"/>
         </w:rPr>
-        <w:t>this :</w:t>
+        <w:t>logger.getLogger</w:t>
+      </w:r>
+      <w:proofErr w:type="spellEnd"/>
+      <w:r>
+        <w:rPr>
+          <w:lang w:val="en-US"/>
+        </w:rPr>
+        <w:t>(</w:t>
       </w:r>
       <w:proofErr w:type="gramEnd"/>
-    </w:p>
-    <w:p>
-      <w:pPr>
-        <w:jc w:val="both"/>
-        <w:rPr>
-          <w:lang w:val="en-US"/>
-        </w:rPr>
-      </w:pPr>
-    </w:p>
-    <w:p>
-      <w:pPr>
-        <w:jc w:val="both"/>
-        <w:rPr>
-          <w:lang w:val="en-US"/>
-        </w:rPr>
-      </w:pPr>
-      <w:r>
-        <w:rPr>
-          <w:lang w:val="en-US"/>
-        </w:rPr>
-        <w:tab/>
+      <w:r>
+        <w:rPr>
+          <w:lang w:val="en-US"/>
+        </w:rPr>
+        <w:t>).info("text");</w:t>
+      </w:r>
+    </w:p>
+    <w:p>
+      <w:pPr>
+        <w:jc w:val="both"/>
+        <w:rPr>
+          <w:lang w:val="en-US"/>
+        </w:rPr>
+      </w:pPr>
+    </w:p>
+    <w:p>
+      <w:pPr>
+        <w:jc w:val="both"/>
+        <w:rPr>
+          <w:lang w:val="en-US"/>
+        </w:rPr>
+      </w:pPr>
+    </w:p>
+    <w:p>
+      <w:pPr>
+        <w:jc w:val="both"/>
+        <w:rPr>
+          <w:lang w:val="en-US"/>
+        </w:rPr>
+      </w:pPr>
+      <w:r>
+        <w:rPr>
+          <w:lang w:val="en-US"/>
+        </w:rPr>
+        <w:t xml:space="preserve">The </w:t>
       </w:r>
       <w:proofErr w:type="spellStart"/>
       <w:r>
@@ -4542,64 +4692,6 @@
         <w:rPr>
           <w:lang w:val="en-US"/>
         </w:rPr>
-        <w:t>).info("text");</w:t>
-      </w:r>
-    </w:p>
-    <w:p>
-      <w:pPr>
-        <w:jc w:val="both"/>
-        <w:rPr>
-          <w:lang w:val="en-US"/>
-        </w:rPr>
-      </w:pPr>
-    </w:p>
-    <w:p>
-      <w:pPr>
-        <w:jc w:val="both"/>
-        <w:rPr>
-          <w:lang w:val="en-US"/>
-        </w:rPr>
-      </w:pPr>
-    </w:p>
-    <w:p>
-      <w:pPr>
-        <w:jc w:val="both"/>
-        <w:rPr>
-          <w:lang w:val="en-US"/>
-        </w:rPr>
-      </w:pPr>
-      <w:r>
-        <w:rPr>
-          <w:lang w:val="en-US"/>
-        </w:rPr>
-        <w:t xml:space="preserve">The </w:t>
-      </w:r>
-      <w:proofErr w:type="spellStart"/>
-      <w:r>
-        <w:rPr>
-          <w:lang w:val="en-US"/>
-        </w:rPr>
-        <w:t>CLI_</w:t>
-      </w:r>
-      <w:proofErr w:type="gramStart"/>
-      <w:r>
-        <w:rPr>
-          <w:lang w:val="en-US"/>
-        </w:rPr>
-        <w:t>logger.getLogger</w:t>
-      </w:r>
-      <w:proofErr w:type="spellEnd"/>
-      <w:r>
-        <w:rPr>
-          <w:lang w:val="en-US"/>
-        </w:rPr>
-        <w:t>(</w:t>
-      </w:r>
-      <w:proofErr w:type="gramEnd"/>
-      <w:r>
-        <w:rPr>
-          <w:lang w:val="en-US"/>
-        </w:rPr>
         <w:t>) method will return a java Logger (see JRE documentation if needed).</w:t>
       </w:r>
     </w:p>
@@ -4630,16 +4722,14 @@
         <w:rPr>
           <w:lang w:val="en-US"/>
         </w:rPr>
-        <w:t xml:space="preserve">As for exceptions, the following line is more </w:t>
-      </w:r>
-      <w:proofErr w:type="gramStart"/>
-      <w:r>
-        <w:rPr>
-          <w:lang w:val="en-US"/>
-        </w:rPr>
-        <w:t>convenient :</w:t>
-      </w:r>
-      <w:proofErr w:type="gramEnd"/>
+        <w:t>As for exceptions, the following line is more convenient</w:t>
+      </w:r>
+      <w:r>
+        <w:rPr>
+          <w:lang w:val="en-US"/>
+        </w:rPr>
+        <w:t>:</w:t>
+      </w:r>
     </w:p>
     <w:p>
       <w:pPr>
@@ -4724,16 +4814,14 @@
         <w:rPr>
           <w:lang w:val="en-US"/>
         </w:rPr>
-        <w:t xml:space="preserve">In case you need to display some dynamic data, you can always use the bundle with the @ </w:t>
-      </w:r>
-      <w:proofErr w:type="gramStart"/>
-      <w:r>
-        <w:rPr>
-          <w:lang w:val="en-US"/>
-        </w:rPr>
-        <w:t>letter :</w:t>
-      </w:r>
-      <w:proofErr w:type="gramEnd"/>
+        <w:t>In case you need to display some dynamic data, you can always use the bundle with the @ letter</w:t>
+      </w:r>
+      <w:r>
+        <w:rPr>
+          <w:lang w:val="en-US"/>
+        </w:rPr>
+        <w:t>:</w:t>
+      </w:r>
     </w:p>
     <w:p>
       <w:pPr>
@@ -4919,14 +5007,96 @@
           <w:lang w:val="en-US"/>
         </w:rPr>
       </w:pPr>
+      <w:r>
+        <w:rPr>
+          <w:lang w:val="en-US"/>
+        </w:rPr>
+        <w:t>Example</w:t>
+      </w:r>
+      <w:r>
+        <w:rPr>
+          <w:lang w:val="en-US"/>
+        </w:rPr>
+        <w:t>:</w:t>
+      </w:r>
+    </w:p>
+    <w:p>
+      <w:pPr>
+        <w:jc w:val="both"/>
+        <w:rPr>
+          <w:lang w:val="en-US"/>
+        </w:rPr>
+      </w:pPr>
+    </w:p>
+    <w:p>
+      <w:pPr>
+        <w:jc w:val="both"/>
+        <w:rPr>
+          <w:lang w:val="en-US"/>
+        </w:rPr>
+      </w:pPr>
+      <w:r>
+        <w:rPr>
+          <w:lang w:val="en-US"/>
+        </w:rPr>
+        <w:tab/>
+      </w:r>
+      <w:proofErr w:type="spellStart"/>
+      <w:r>
+        <w:rPr>
+          <w:lang w:val="en-US"/>
+        </w:rPr>
+        <w:t>CLI_</w:t>
+      </w:r>
       <w:proofErr w:type="gramStart"/>
       <w:r>
         <w:rPr>
           <w:lang w:val="en-US"/>
         </w:rPr>
-        <w:t>Example :</w:t>
+        <w:t>bundle.getPropertyDescription</w:t>
+      </w:r>
+      <w:proofErr w:type="spellEnd"/>
+      <w:r>
+        <w:rPr>
+          <w:lang w:val="en-US"/>
+        </w:rPr>
+        <w:t>(</w:t>
       </w:r>
       <w:proofErr w:type="gramEnd"/>
+      <w:r>
+        <w:rPr>
+          <w:lang w:val="en-US"/>
+        </w:rPr>
+        <w:t>"</w:t>
+      </w:r>
+      <w:proofErr w:type="spellStart"/>
+      <w:r>
+        <w:rPr>
+          <w:lang w:val="en-US"/>
+        </w:rPr>
+        <w:t>unexpectedError</w:t>
+      </w:r>
+      <w:proofErr w:type="spellEnd"/>
+      <w:r>
+        <w:rPr>
+          <w:lang w:val="en-US"/>
+        </w:rPr>
+        <w:t>", "</w:t>
+      </w:r>
+      <w:proofErr w:type="spellStart"/>
+      <w:r>
+        <w:rPr>
+          <w:lang w:val="en-US"/>
+        </w:rPr>
+        <w:t>sequences.fasta</w:t>
+      </w:r>
+      <w:proofErr w:type="spellEnd"/>
+      <w:r>
+        <w:rPr>
+          <w:lang w:val="en-US"/>
+        </w:rPr>
+        <w:t>");</w:t>
+      </w:r>
     </w:p>
     <w:p>
       <w:pPr>
@@ -4948,142 +5118,140 @@
           <w:lang w:val="en-US"/>
         </w:rPr>
         <w:tab/>
+        <w:t>Result</w:t>
+      </w:r>
+      <w:r>
+        <w:rPr>
+          <w:lang w:val="en-US"/>
+        </w:rPr>
+        <w:t>:</w:t>
+      </w:r>
+      <w:r>
+        <w:rPr>
+          <w:lang w:val="en-US"/>
+        </w:rPr>
+        <w:t xml:space="preserve"> "The file </w:t>
       </w:r>
       <w:proofErr w:type="spellStart"/>
       <w:r>
         <w:rPr>
           <w:lang w:val="en-US"/>
         </w:rPr>
-        <w:t>CLI_</w:t>
-      </w:r>
-      <w:proofErr w:type="gramStart"/>
-      <w:r>
-        <w:rPr>
-          <w:lang w:val="en-US"/>
-        </w:rPr>
-        <w:t>bundle.getPropertyDescription</w:t>
+        <w:t>sequences.fasta</w:t>
       </w:r>
       <w:proofErr w:type="spellEnd"/>
       <w:r>
         <w:rPr>
           <w:lang w:val="en-US"/>
         </w:rPr>
-        <w:t>(</w:t>
-      </w:r>
-      <w:proofErr w:type="gramEnd"/>
-      <w:r>
-        <w:rPr>
-          <w:lang w:val="en-US"/>
-        </w:rPr>
-        <w:t>"</w:t>
+        <w:t xml:space="preserve"> could not be read."</w:t>
+      </w:r>
+    </w:p>
+    <w:p>
+      <w:pPr>
+        <w:jc w:val="both"/>
+        <w:rPr>
+          <w:lang w:val="en-US"/>
+        </w:rPr>
+      </w:pPr>
+    </w:p>
+    <w:p>
+      <w:pPr>
+        <w:jc w:val="both"/>
+        <w:rPr>
+          <w:lang w:val="en-US"/>
+        </w:rPr>
+      </w:pPr>
+    </w:p>
+    <w:p>
+      <w:pPr>
+        <w:jc w:val="both"/>
+        <w:rPr>
+          <w:lang w:val="en-US"/>
+        </w:rPr>
+      </w:pPr>
+      <w:r>
+        <w:rPr>
+          <w:lang w:val="en-US"/>
+        </w:rPr>
+        <w:t>You can add as much dynamic data as you wish, if you only define the key, then no @ letter will be</w:t>
+      </w:r>
+      <w:r>
+        <w:rPr>
+          <w:lang w:val="en-US"/>
+        </w:rPr>
+        <w:t xml:space="preserve"> </w:t>
+      </w:r>
+      <w:r>
+        <w:rPr>
+          <w:lang w:val="en-US"/>
+        </w:rPr>
+        <w:t>updated.</w:t>
+      </w:r>
+    </w:p>
+    <w:p>
+      <w:pPr>
+        <w:rPr>
+          <w:lang w:val="en-US"/>
+        </w:rPr>
+      </w:pPr>
+      <w:r>
+        <w:rPr>
+          <w:lang w:val="en-US"/>
+        </w:rPr>
+        <w:br w:type="page"/>
+      </w:r>
+    </w:p>
+    <w:p>
+      <w:pPr>
+        <w:pStyle w:val="Titre1"/>
+        <w:rPr>
+          <w:lang w:val="en-US"/>
+        </w:rPr>
+      </w:pPr>
+      <w:bookmarkStart w:id="14" w:name="_Toc361568169"/>
+      <w:r>
+        <w:rPr>
+          <w:lang w:val="en-US"/>
+        </w:rPr>
+        <w:t>Analyze a program execution time</w:t>
+      </w:r>
+      <w:bookmarkEnd w:id="14"/>
+    </w:p>
+    <w:p>
+      <w:pPr>
+        <w:jc w:val="both"/>
+        <w:rPr>
+          <w:lang w:val="en-US"/>
+        </w:rPr>
+      </w:pPr>
+    </w:p>
+    <w:p>
+      <w:pPr>
+        <w:jc w:val="both"/>
+        <w:rPr>
+          <w:lang w:val="en-US"/>
+        </w:rPr>
+      </w:pPr>
+      <w:r>
+        <w:rPr>
+          <w:lang w:val="en-US"/>
+        </w:rPr>
+        <w:t>You can run a program and compute its execution time just by adding the "</w:t>
       </w:r>
       <w:proofErr w:type="spellStart"/>
       <w:r>
         <w:rPr>
           <w:lang w:val="en-US"/>
         </w:rPr>
-        <w:t>unexpectedError</w:t>
+        <w:t>timeTest</w:t>
       </w:r>
       <w:proofErr w:type="spellEnd"/>
       <w:r>
         <w:rPr>
           <w:lang w:val="en-US"/>
         </w:rPr>
-        <w:t>", "</w:t>
-      </w:r>
-      <w:proofErr w:type="spellStart"/>
-      <w:r>
-        <w:rPr>
-          <w:lang w:val="en-US"/>
-        </w:rPr>
-        <w:t>sequences.fasta</w:t>
-      </w:r>
-      <w:proofErr w:type="spellEnd"/>
-      <w:r>
-        <w:rPr>
-          <w:lang w:val="en-US"/>
-        </w:rPr>
-        <w:t>");</w:t>
-      </w:r>
-    </w:p>
-    <w:p>
-      <w:pPr>
-        <w:jc w:val="both"/>
-        <w:rPr>
-          <w:lang w:val="en-US"/>
-        </w:rPr>
-      </w:pPr>
-    </w:p>
-    <w:p>
-      <w:pPr>
-        <w:jc w:val="both"/>
-        <w:rPr>
-          <w:lang w:val="en-US"/>
-        </w:rPr>
-      </w:pPr>
-      <w:r>
-        <w:rPr>
-          <w:lang w:val="en-US"/>
-        </w:rPr>
-        <w:tab/>
-      </w:r>
-      <w:proofErr w:type="gramStart"/>
-      <w:r>
-        <w:rPr>
-          <w:lang w:val="en-US"/>
-        </w:rPr>
-        <w:t>Result :</w:t>
-      </w:r>
-      <w:proofErr w:type="gramEnd"/>
-      <w:r>
-        <w:rPr>
-          <w:lang w:val="en-US"/>
-        </w:rPr>
-        <w:t xml:space="preserve"> "The file </w:t>
-      </w:r>
-      <w:proofErr w:type="spellStart"/>
-      <w:r>
-        <w:rPr>
-          <w:lang w:val="en-US"/>
-        </w:rPr>
-        <w:t>sequences.fasta</w:t>
-      </w:r>
-      <w:proofErr w:type="spellEnd"/>
-      <w:r>
-        <w:rPr>
-          <w:lang w:val="en-US"/>
-        </w:rPr>
-        <w:t xml:space="preserve"> could not be read."</w:t>
-      </w:r>
-    </w:p>
-    <w:p>
-      <w:pPr>
-        <w:jc w:val="both"/>
-        <w:rPr>
-          <w:lang w:val="en-US"/>
-        </w:rPr>
-      </w:pPr>
-    </w:p>
-    <w:p>
-      <w:pPr>
-        <w:jc w:val="both"/>
-        <w:rPr>
-          <w:lang w:val="en-US"/>
-        </w:rPr>
-      </w:pPr>
-    </w:p>
-    <w:p>
-      <w:pPr>
-        <w:jc w:val="both"/>
-        <w:rPr>
-          <w:lang w:val="en-US"/>
-        </w:rPr>
-      </w:pPr>
-      <w:r>
-        <w:rPr>
-          <w:lang w:val="en-US"/>
-        </w:rPr>
-        <w:t>You can add as much dynamic data as you wish, if you only define the key, then no @ letter will be</w:t>
+        <w:t>" option in the</w:t>
       </w:r>
       <w:r>
         <w:rPr>
@@ -5095,21 +5263,58 @@
         <w:rPr>
           <w:lang w:val="en-US"/>
         </w:rPr>
-        <w:t>updated.</w:t>
-      </w:r>
-    </w:p>
-    <w:p>
-      <w:pPr>
-        <w:rPr>
-          <w:lang w:val="en-US"/>
-        </w:rPr>
-      </w:pPr>
-      <w:r>
-        <w:rPr>
-          <w:lang w:val="en-US"/>
-        </w:rPr>
-        <w:br w:type="page"/>
-      </w:r>
+        <w:t>commands line.</w:t>
+      </w:r>
+    </w:p>
+    <w:p>
+      <w:pPr>
+        <w:jc w:val="both"/>
+        <w:rPr>
+          <w:lang w:val="en-US"/>
+        </w:rPr>
+      </w:pPr>
+    </w:p>
+    <w:p>
+      <w:pPr>
+        <w:jc w:val="both"/>
+        <w:rPr>
+          <w:lang w:val="en-US"/>
+        </w:rPr>
+      </w:pPr>
+      <w:r>
+        <w:rPr>
+          <w:lang w:val="en-US"/>
+        </w:rPr>
+        <w:t>The execution time will then be stored in a file "time.txt", you can even run several programs</w:t>
+      </w:r>
+      <w:r>
+        <w:rPr>
+          <w:lang w:val="en-US"/>
+        </w:rPr>
+        <w:t xml:space="preserve"> </w:t>
+      </w:r>
+      <w:r>
+        <w:rPr>
+          <w:lang w:val="en-US"/>
+        </w:rPr>
+        <w:t>with a bash command, each time result will be appended to the others in the file.</w:t>
+      </w:r>
+    </w:p>
+    <w:p>
+      <w:pPr>
+        <w:jc w:val="both"/>
+        <w:rPr>
+          <w:lang w:val="en-US"/>
+        </w:rPr>
+      </w:pPr>
+    </w:p>
+    <w:p>
+      <w:pPr>
+        <w:jc w:val="both"/>
+        <w:rPr>
+          <w:lang w:val="en-US"/>
+        </w:rPr>
+      </w:pPr>
     </w:p>
     <w:p>
       <w:pPr>
@@ -5118,121 +5323,7 @@
           <w:lang w:val="en-US"/>
         </w:rPr>
       </w:pPr>
-      <w:bookmarkStart w:id="14" w:name="_Toc361476638"/>
-      <w:r>
-        <w:rPr>
-          <w:lang w:val="en-US"/>
-        </w:rPr>
-        <w:t>Analyze a program execution time</w:t>
-      </w:r>
-      <w:bookmarkEnd w:id="14"/>
-    </w:p>
-    <w:p>
-      <w:pPr>
-        <w:jc w:val="both"/>
-        <w:rPr>
-          <w:lang w:val="en-US"/>
-        </w:rPr>
-      </w:pPr>
-    </w:p>
-    <w:p>
-      <w:pPr>
-        <w:jc w:val="both"/>
-        <w:rPr>
-          <w:lang w:val="en-US"/>
-        </w:rPr>
-      </w:pPr>
-      <w:r>
-        <w:rPr>
-          <w:lang w:val="en-US"/>
-        </w:rPr>
-        <w:t>You can run a program and compute its execution time just by adding the "</w:t>
-      </w:r>
-      <w:proofErr w:type="spellStart"/>
-      <w:r>
-        <w:rPr>
-          <w:lang w:val="en-US"/>
-        </w:rPr>
-        <w:t>timeTest</w:t>
-      </w:r>
-      <w:proofErr w:type="spellEnd"/>
-      <w:r>
-        <w:rPr>
-          <w:lang w:val="en-US"/>
-        </w:rPr>
-        <w:t>" option in the</w:t>
-      </w:r>
-      <w:r>
-        <w:rPr>
-          <w:lang w:val="en-US"/>
-        </w:rPr>
-        <w:t xml:space="preserve"> </w:t>
-      </w:r>
-      <w:r>
-        <w:rPr>
-          <w:lang w:val="en-US"/>
-        </w:rPr>
-        <w:t>commands line.</w:t>
-      </w:r>
-    </w:p>
-    <w:p>
-      <w:pPr>
-        <w:jc w:val="both"/>
-        <w:rPr>
-          <w:lang w:val="en-US"/>
-        </w:rPr>
-      </w:pPr>
-    </w:p>
-    <w:p>
-      <w:pPr>
-        <w:jc w:val="both"/>
-        <w:rPr>
-          <w:lang w:val="en-US"/>
-        </w:rPr>
-      </w:pPr>
-      <w:r>
-        <w:rPr>
-          <w:lang w:val="en-US"/>
-        </w:rPr>
-        <w:t>The execution time will then be stored in a file "time.txt", you can even run several programs</w:t>
-      </w:r>
-      <w:r>
-        <w:rPr>
-          <w:lang w:val="en-US"/>
-        </w:rPr>
-        <w:t xml:space="preserve"> </w:t>
-      </w:r>
-      <w:r>
-        <w:rPr>
-          <w:lang w:val="en-US"/>
-        </w:rPr>
-        <w:t>with a bash command, each time result will be appended to the others in the file.</w:t>
-      </w:r>
-    </w:p>
-    <w:p>
-      <w:pPr>
-        <w:jc w:val="both"/>
-        <w:rPr>
-          <w:lang w:val="en-US"/>
-        </w:rPr>
-      </w:pPr>
-    </w:p>
-    <w:p>
-      <w:pPr>
-        <w:jc w:val="both"/>
-        <w:rPr>
-          <w:lang w:val="en-US"/>
-        </w:rPr>
-      </w:pPr>
-    </w:p>
-    <w:p>
-      <w:pPr>
-        <w:pStyle w:val="Titre1"/>
-        <w:rPr>
-          <w:lang w:val="en-US"/>
-        </w:rPr>
-      </w:pPr>
-      <w:bookmarkStart w:id="15" w:name="_Toc361476639"/>
+      <w:bookmarkStart w:id="15" w:name="_Toc361568170"/>
       <w:r>
         <w:rPr>
           <w:lang w:val="en-US"/>
@@ -5260,16 +5351,14 @@
         <w:rPr>
           <w:lang w:val="en-US"/>
         </w:rPr>
-        <w:t xml:space="preserve">You can change the window colors and add a logo if you want, you just have to follow the following </w:t>
-      </w:r>
-      <w:proofErr w:type="gramStart"/>
-      <w:r>
-        <w:rPr>
-          <w:lang w:val="en-US"/>
-        </w:rPr>
-        <w:t>rules :</w:t>
-      </w:r>
-      <w:proofErr w:type="gramEnd"/>
+        <w:t>You can change the window colors and add a logo if you want, you just have to follow the following rules</w:t>
+      </w:r>
+      <w:r>
+        <w:rPr>
+          <w:lang w:val="en-US"/>
+        </w:rPr>
+        <w:t>:</w:t>
+      </w:r>
     </w:p>
     <w:p>
       <w:pPr>
@@ -5342,16 +5431,14 @@
         <w:rPr>
           <w:lang w:val="en-US"/>
         </w:rPr>
-        <w:t xml:space="preserve"> class constants or a HTML code (</w:t>
-      </w:r>
-      <w:proofErr w:type="gramStart"/>
-      <w:r>
-        <w:rPr>
-          <w:lang w:val="en-US"/>
-        </w:rPr>
-        <w:t>ex :</w:t>
-      </w:r>
-      <w:proofErr w:type="gramEnd"/>
+        <w:t xml:space="preserve"> class constants or a HTML code (ex</w:t>
+      </w:r>
+      <w:r>
+        <w:rPr>
+          <w:lang w:val="en-US"/>
+        </w:rPr>
+        <w:t>:</w:t>
+      </w:r>
       <w:r>
         <w:rPr>
           <w:lang w:val="en-US"/>
@@ -5612,7 +5699,7 @@
         <w:rStyle w:val="Numrodepage"/>
         <w:noProof/>
       </w:rPr>
-      <w:t>2</w:t>
+      <w:t>8</w:t>
     </w:r>
     <w:r>
       <w:rPr>
@@ -5652,6 +5739,118 @@
 <file path=word/numbering.xml><?xml version="1.0" encoding="utf-8"?>
 <w:numbering xmlns:wpc="http://schemas.microsoft.com/office/word/2010/wordprocessingCanvas" xmlns:mo="http://schemas.microsoft.com/office/mac/office/2008/main" xmlns:mc="http://schemas.openxmlformats.org/markup-compatibility/2006" xmlns:mv="urn:schemas-microsoft-com:mac:vml" xmlns:o="urn:schemas-microsoft-com:office:office" xmlns:r="http://schemas.openxmlformats.org/officeDocument/2006/relationships" xmlns:m="http://schemas.openxmlformats.org/officeDocument/2006/math" xmlns:v="urn:schemas-microsoft-com:vml" xmlns:wp14="http://schemas.microsoft.com/office/word/2010/wordprocessingDrawing" xmlns:wp="http://schemas.openxmlformats.org/drawingml/2006/wordprocessingDrawing" xmlns:w10="urn:schemas-microsoft-com:office:word" xmlns:w="http://schemas.openxmlformats.org/wordprocessingml/2006/main" xmlns:w14="http://schemas.microsoft.com/office/word/2010/wordml" xmlns:wpg="http://schemas.microsoft.com/office/word/2010/wordprocessingGroup" xmlns:wpi="http://schemas.microsoft.com/office/word/2010/wordprocessingInk" xmlns:wne="http://schemas.microsoft.com/office/word/2006/wordml" xmlns:wps="http://schemas.microsoft.com/office/word/2010/wordprocessingShape" mc:Ignorable="w14 wp14">
   <w:abstractNum w:abstractNumId="0">
+    <w:nsid w:val="200642A9"/>
+    <w:multiLevelType w:val="hybridMultilevel"/>
+    <w:tmpl w:val="8B027146"/>
+    <w:lvl w:ilvl="0" w:tplc="288A9E3A">
+      <w:numFmt w:val="bullet"/>
+      <w:lvlText w:val="-"/>
+      <w:lvlJc w:val="left"/>
+      <w:pPr>
+        <w:ind w:left="720" w:hanging="360"/>
+      </w:pPr>
+      <w:rPr>
+        <w:rFonts w:ascii="Cambria" w:eastAsiaTheme="minorEastAsia" w:hAnsi="Cambria" w:cstheme="minorBidi" w:hint="default"/>
+      </w:rPr>
+    </w:lvl>
+    <w:lvl w:ilvl="1" w:tplc="040C0003" w:tentative="1">
+      <w:start w:val="1"/>
+      <w:numFmt w:val="bullet"/>
+      <w:lvlText w:val="o"/>
+      <w:lvlJc w:val="left"/>
+      <w:pPr>
+        <w:ind w:left="1440" w:hanging="360"/>
+      </w:pPr>
+      <w:rPr>
+        <w:rFonts w:ascii="Courier New" w:hAnsi="Courier New" w:hint="default"/>
+      </w:rPr>
+    </w:lvl>
+    <w:lvl w:ilvl="2" w:tplc="040C0005" w:tentative="1">
+      <w:start w:val="1"/>
+      <w:numFmt w:val="bullet"/>
+      <w:lvlText w:val=""/>
+      <w:lvlJc w:val="left"/>
+      <w:pPr>
+        <w:ind w:left="2160" w:hanging="360"/>
+      </w:pPr>
+      <w:rPr>
+        <w:rFonts w:ascii="Wingdings" w:hAnsi="Wingdings" w:hint="default"/>
+      </w:rPr>
+    </w:lvl>
+    <w:lvl w:ilvl="3" w:tplc="040C0001" w:tentative="1">
+      <w:start w:val="1"/>
+      <w:numFmt w:val="bullet"/>
+      <w:lvlText w:val=""/>
+      <w:lvlJc w:val="left"/>
+      <w:pPr>
+        <w:ind w:left="2880" w:hanging="360"/>
+      </w:pPr>
+      <w:rPr>
+        <w:rFonts w:ascii="Symbol" w:hAnsi="Symbol" w:hint="default"/>
+      </w:rPr>
+    </w:lvl>
+    <w:lvl w:ilvl="4" w:tplc="040C0003" w:tentative="1">
+      <w:start w:val="1"/>
+      <w:numFmt w:val="bullet"/>
+      <w:lvlText w:val="o"/>
+      <w:lvlJc w:val="left"/>
+      <w:pPr>
+        <w:ind w:left="3600" w:hanging="360"/>
+      </w:pPr>
+      <w:rPr>
+        <w:rFonts w:ascii="Courier New" w:hAnsi="Courier New" w:hint="default"/>
+      </w:rPr>
+    </w:lvl>
+    <w:lvl w:ilvl="5" w:tplc="040C0005" w:tentative="1">
+      <w:start w:val="1"/>
+      <w:numFmt w:val="bullet"/>
+      <w:lvlText w:val=""/>
+      <w:lvlJc w:val="left"/>
+      <w:pPr>
+        <w:ind w:left="4320" w:hanging="360"/>
+      </w:pPr>
+      <w:rPr>
+        <w:rFonts w:ascii="Wingdings" w:hAnsi="Wingdings" w:hint="default"/>
+      </w:rPr>
+    </w:lvl>
+    <w:lvl w:ilvl="6" w:tplc="040C0001" w:tentative="1">
+      <w:start w:val="1"/>
+      <w:numFmt w:val="bullet"/>
+      <w:lvlText w:val=""/>
+      <w:lvlJc w:val="left"/>
+      <w:pPr>
+        <w:ind w:left="5040" w:hanging="360"/>
+      </w:pPr>
+      <w:rPr>
+        <w:rFonts w:ascii="Symbol" w:hAnsi="Symbol" w:hint="default"/>
+      </w:rPr>
+    </w:lvl>
+    <w:lvl w:ilvl="7" w:tplc="040C0003" w:tentative="1">
+      <w:start w:val="1"/>
+      <w:numFmt w:val="bullet"/>
+      <w:lvlText w:val="o"/>
+      <w:lvlJc w:val="left"/>
+      <w:pPr>
+        <w:ind w:left="5760" w:hanging="360"/>
+      </w:pPr>
+      <w:rPr>
+        <w:rFonts w:ascii="Courier New" w:hAnsi="Courier New" w:hint="default"/>
+      </w:rPr>
+    </w:lvl>
+    <w:lvl w:ilvl="8" w:tplc="040C0005" w:tentative="1">
+      <w:start w:val="1"/>
+      <w:numFmt w:val="bullet"/>
+      <w:lvlText w:val=""/>
+      <w:lvlJc w:val="left"/>
+      <w:pPr>
+        <w:ind w:left="6480" w:hanging="360"/>
+      </w:pPr>
+      <w:rPr>
+        <w:rFonts w:ascii="Wingdings" w:hAnsi="Wingdings" w:hint="default"/>
+      </w:rPr>
+    </w:lvl>
+  </w:abstractNum>
+  <w:abstractNum w:abstractNumId="1">
     <w:nsid w:val="25D45F3D"/>
     <w:multiLevelType w:val="hybridMultilevel"/>
     <w:tmpl w:val="EAA683F8"/>
@@ -5738,7 +5937,7 @@
       </w:pPr>
     </w:lvl>
   </w:abstractNum>
-  <w:abstractNum w:abstractNumId="1">
+  <w:abstractNum w:abstractNumId="2">
     <w:nsid w:val="2A6359DA"/>
     <w:multiLevelType w:val="hybridMultilevel"/>
     <w:tmpl w:val="A2A8AD12"/>
@@ -5851,7 +6050,7 @@
       </w:rPr>
     </w:lvl>
   </w:abstractNum>
-  <w:abstractNum w:abstractNumId="2">
+  <w:abstractNum w:abstractNumId="3">
     <w:nsid w:val="32A35342"/>
     <w:multiLevelType w:val="hybridMultilevel"/>
     <w:tmpl w:val="7F02D2B6"/>
@@ -5937,7 +6136,7 @@
       </w:pPr>
     </w:lvl>
   </w:abstractNum>
-  <w:abstractNum w:abstractNumId="3">
+  <w:abstractNum w:abstractNumId="4">
     <w:nsid w:val="3686644C"/>
     <w:multiLevelType w:val="hybridMultilevel"/>
     <w:tmpl w:val="7512B99C"/>
@@ -6049,7 +6248,7 @@
       </w:rPr>
     </w:lvl>
   </w:abstractNum>
-  <w:abstractNum w:abstractNumId="4">
+  <w:abstractNum w:abstractNumId="5">
     <w:nsid w:val="3FF54A23"/>
     <w:multiLevelType w:val="multilevel"/>
     <w:tmpl w:val="A2A8AD12"/>
@@ -6162,7 +6361,7 @@
       </w:rPr>
     </w:lvl>
   </w:abstractNum>
-  <w:abstractNum w:abstractNumId="5">
+  <w:abstractNum w:abstractNumId="6">
     <w:nsid w:val="5EE54DB8"/>
     <w:multiLevelType w:val="hybridMultilevel"/>
     <w:tmpl w:val="8794D336"/>
@@ -6248,7 +6447,7 @@
       </w:pPr>
     </w:lvl>
   </w:abstractNum>
-  <w:abstractNum w:abstractNumId="6">
+  <w:abstractNum w:abstractNumId="7">
     <w:nsid w:val="61CA3BB2"/>
     <w:multiLevelType w:val="multilevel"/>
     <w:tmpl w:val="CE74BC72"/>
@@ -6338,7 +6537,7 @@
       </w:pPr>
     </w:lvl>
   </w:abstractNum>
-  <w:abstractNum w:abstractNumId="7">
+  <w:abstractNum w:abstractNumId="8">
     <w:nsid w:val="672425E6"/>
     <w:multiLevelType w:val="hybridMultilevel"/>
     <w:tmpl w:val="DA78EB6E"/>
@@ -6428,7 +6627,7 @@
       </w:pPr>
     </w:lvl>
   </w:abstractNum>
-  <w:abstractNum w:abstractNumId="8">
+  <w:abstractNum w:abstractNumId="9">
     <w:nsid w:val="7B9C6617"/>
     <w:multiLevelType w:val="hybridMultilevel"/>
     <w:tmpl w:val="7584E0EA"/>
@@ -6516,37 +6715,40 @@
     </w:lvl>
   </w:abstractNum>
   <w:num w:numId="1">
+    <w:abstractNumId w:val="9"/>
+  </w:num>
+  <w:num w:numId="2">
     <w:abstractNumId w:val="8"/>
   </w:num>
-  <w:num w:numId="2">
+  <w:num w:numId="3">
+    <w:abstractNumId w:val="1"/>
+  </w:num>
+  <w:num w:numId="4">
     <w:abstractNumId w:val="7"/>
   </w:num>
-  <w:num w:numId="3">
-    <w:abstractNumId w:val="0"/>
-  </w:num>
-  <w:num w:numId="4">
-    <w:abstractNumId w:val="6"/>
-  </w:num>
   <w:num w:numId="5">
-    <w:abstractNumId w:val="7"/>
+    <w:abstractNumId w:val="8"/>
     <w:lvlOverride w:ilvl="0">
       <w:startOverride w:val="1"/>
     </w:lvlOverride>
   </w:num>
   <w:num w:numId="6">
+    <w:abstractNumId w:val="3"/>
+  </w:num>
+  <w:num w:numId="7">
+    <w:abstractNumId w:val="6"/>
+  </w:num>
+  <w:num w:numId="8">
     <w:abstractNumId w:val="2"/>
   </w:num>
-  <w:num w:numId="7">
+  <w:num w:numId="9">
     <w:abstractNumId w:val="5"/>
   </w:num>
-  <w:num w:numId="8">
-    <w:abstractNumId w:val="1"/>
-  </w:num>
-  <w:num w:numId="9">
+  <w:num w:numId="10">
     <w:abstractNumId w:val="4"/>
   </w:num>
-  <w:num w:numId="10">
-    <w:abstractNumId w:val="3"/>
+  <w:num w:numId="11">
+    <w:abstractNumId w:val="0"/>
   </w:num>
   <w:numIdMacAtCleanup w:val="9"/>
 </w:numbering>
@@ -8015,7 +8217,7 @@
 </file>
 
 <file path=customXml/itemProps1.xml><?xml version="1.0" encoding="utf-8"?>
-<ds:datastoreItem xmlns:ds="http://schemas.openxmlformats.org/officeDocument/2006/customXml" ds:itemID="{08270927-2C3B-D34A-A437-D80985BB0C8A}">
+<ds:datastoreItem xmlns:ds="http://schemas.openxmlformats.org/officeDocument/2006/customXml" ds:itemID="{B45DF160-AC2C-FF4F-8A9B-D5ADEA051018}">
   <ds:schemaRefs>
     <ds:schemaRef ds:uri="http://schemas.openxmlformats.org/officeDocument/2006/bibliography"/>
   </ds:schemaRefs>

</xml_diff>